<commit_message>
Updated essay after first tests
</commit_message>
<xml_diff>
--- a/PS_essay.docx
+++ b/PS_essay.docx
@@ -20,7 +20,21 @@
         <w:rPr>
           <w:rFonts w:ascii="Calibri" w:eastAsia="Times New Roman" w:hAnsi="Calibri" w:cs="Calibri"/>
         </w:rPr>
-        <w:t>this essay is also included in the project on github as a word docu</w:t>
+        <w:t xml:space="preserve">this essay is also included in the project on </w:t>
+      </w:r>
+      <w:proofErr w:type="spellStart"/>
+      <w:r>
+        <w:rPr>
+          <w:rFonts w:ascii="Calibri" w:eastAsia="Times New Roman" w:hAnsi="Calibri" w:cs="Calibri"/>
+        </w:rPr>
+        <w:t>github</w:t>
+      </w:r>
+      <w:proofErr w:type="spellEnd"/>
+      <w:r>
+        <w:rPr>
+          <w:rFonts w:ascii="Calibri" w:eastAsia="Times New Roman" w:hAnsi="Calibri" w:cs="Calibri"/>
+        </w:rPr>
+        <w:t xml:space="preserve"> as a word docu</w:t>
       </w:r>
       <w:r>
         <w:rPr>
@@ -225,7 +239,21 @@
         <w:rPr>
           <w:rFonts w:ascii="Calibri" w:eastAsia="Times New Roman" w:hAnsi="Calibri" w:cs="Calibri"/>
         </w:rPr>
-        <w:t xml:space="preserve">wnload from github or clone at </w:t>
+        <w:t xml:space="preserve">wnload from </w:t>
+      </w:r>
+      <w:proofErr w:type="spellStart"/>
+      <w:r>
+        <w:rPr>
+          <w:rFonts w:ascii="Calibri" w:eastAsia="Times New Roman" w:hAnsi="Calibri" w:cs="Calibri"/>
+        </w:rPr>
+        <w:t>github</w:t>
+      </w:r>
+      <w:proofErr w:type="spellEnd"/>
+      <w:r>
+        <w:rPr>
+          <w:rFonts w:ascii="Calibri" w:eastAsia="Times New Roman" w:hAnsi="Calibri" w:cs="Calibri"/>
+        </w:rPr>
+        <w:t xml:space="preserve"> or clone at </w:t>
       </w:r>
       <w:hyperlink r:id="rId6" w:history="1">
         <w:r>
@@ -235,11 +263,19 @@
           <w:t>https://github.com/piet8stevens/csb-p</w:t>
         </w:r>
       </w:hyperlink>
-      <w:r>
-        <w:rPr>
-          <w:rFonts w:ascii="Calibri" w:eastAsia="Times New Roman" w:hAnsi="Calibri" w:cs="Calibri"/>
-        </w:rPr>
-        <w:t xml:space="preserve">  . Set the branch to </w:t>
+      <w:proofErr w:type="gramStart"/>
+      <w:r>
+        <w:rPr>
+          <w:rFonts w:ascii="Calibri" w:eastAsia="Times New Roman" w:hAnsi="Calibri" w:cs="Calibri"/>
+        </w:rPr>
+        <w:t xml:space="preserve"> </w:t>
+      </w:r>
+      <w:proofErr w:type="gramEnd"/>
+      <w:r>
+        <w:rPr>
+          <w:rFonts w:ascii="Calibri" w:eastAsia="Times New Roman" w:hAnsi="Calibri" w:cs="Calibri"/>
+        </w:rPr>
+        <w:t xml:space="preserve"> . Set the branch to </w:t>
       </w:r>
       <w:r>
         <w:rPr>
@@ -369,6 +405,12 @@
         <w:rPr>
           <w:rFonts w:ascii="Calibri" w:eastAsia="Times New Roman" w:hAnsi="Calibri" w:cs="Calibri"/>
         </w:rPr>
+        <w:t xml:space="preserve"> (and unzip if necessary)</w:t>
+      </w:r>
+      <w:r>
+        <w:rPr>
+          <w:rFonts w:ascii="Calibri" w:eastAsia="Times New Roman" w:hAnsi="Calibri" w:cs="Calibri"/>
+        </w:rPr>
         <w:t>, please start up NetBeans, and use File/Open Project to open the downloaded project</w:t>
       </w:r>
       <w:r>
@@ -393,7 +435,21 @@
         <w:rPr>
           <w:rFonts w:ascii="Calibri" w:eastAsia="Times New Roman" w:hAnsi="Calibri" w:cs="Calibri"/>
         </w:rPr>
-        <w:t>The faulty version will be called cybersecuritybase-project</w:t>
+        <w:t xml:space="preserve">The faulty version will be called </w:t>
+      </w:r>
+      <w:proofErr w:type="spellStart"/>
+      <w:r>
+        <w:rPr>
+          <w:rFonts w:ascii="Calibri" w:eastAsia="Times New Roman" w:hAnsi="Calibri" w:cs="Calibri"/>
+        </w:rPr>
+        <w:t>cybersecuritybase</w:t>
+      </w:r>
+      <w:proofErr w:type="spellEnd"/>
+      <w:r>
+        <w:rPr>
+          <w:rFonts w:ascii="Calibri" w:eastAsia="Times New Roman" w:hAnsi="Calibri" w:cs="Calibri"/>
+        </w:rPr>
+        <w:t>-project</w:t>
       </w:r>
       <w:r>
         <w:rPr>
@@ -405,7 +461,21 @@
         <w:rPr>
           <w:rFonts w:ascii="Calibri" w:eastAsia="Times New Roman" w:hAnsi="Calibri" w:cs="Calibri"/>
         </w:rPr>
-        <w:t>The fixed version will be called csb-p-fixed.</w:t>
+        <w:t xml:space="preserve">The fixed version will be called </w:t>
+      </w:r>
+      <w:proofErr w:type="spellStart"/>
+      <w:r>
+        <w:rPr>
+          <w:rFonts w:ascii="Calibri" w:eastAsia="Times New Roman" w:hAnsi="Calibri" w:cs="Calibri"/>
+        </w:rPr>
+        <w:t>csb</w:t>
+      </w:r>
+      <w:proofErr w:type="spellEnd"/>
+      <w:r>
+        <w:rPr>
+          <w:rFonts w:ascii="Calibri" w:eastAsia="Times New Roman" w:hAnsi="Calibri" w:cs="Calibri"/>
+        </w:rPr>
+        <w:t>-p-fixed.</w:t>
       </w:r>
     </w:p>
     <w:p>
@@ -523,6 +593,7 @@
         </w:rPr>
         <w:t xml:space="preserve">Startup (see b.) both </w:t>
       </w:r>
+      <w:proofErr w:type="spellStart"/>
       <w:r>
         <w:rPr>
           <w:rFonts w:ascii="Calibri" w:eastAsia="Times New Roman" w:hAnsi="Calibri" w:cs="Calibri"/>
@@ -533,13 +604,48 @@
         <w:rPr>
           <w:rFonts w:ascii="Calibri" w:eastAsia="Times New Roman" w:hAnsi="Calibri" w:cs="Calibri"/>
         </w:rPr>
-        <w:t>securitybase-project (faulty) and</w:t>
-      </w:r>
-      <w:r>
-        <w:rPr>
-          <w:rFonts w:ascii="Calibri" w:eastAsia="Times New Roman" w:hAnsi="Calibri" w:cs="Calibri"/>
-        </w:rPr>
-        <w:t xml:space="preserve"> csb-p-fixed (fixed) in Netbeans. </w:t>
+        <w:t>securitybase</w:t>
+      </w:r>
+      <w:proofErr w:type="spellEnd"/>
+      <w:r>
+        <w:rPr>
+          <w:rFonts w:ascii="Calibri" w:eastAsia="Times New Roman" w:hAnsi="Calibri" w:cs="Calibri"/>
+        </w:rPr>
+        <w:t>-project (faulty) and</w:t>
+      </w:r>
+      <w:r>
+        <w:rPr>
+          <w:rFonts w:ascii="Calibri" w:eastAsia="Times New Roman" w:hAnsi="Calibri" w:cs="Calibri"/>
+        </w:rPr>
+        <w:t xml:space="preserve"> </w:t>
+      </w:r>
+      <w:proofErr w:type="spellStart"/>
+      <w:r>
+        <w:rPr>
+          <w:rFonts w:ascii="Calibri" w:eastAsia="Times New Roman" w:hAnsi="Calibri" w:cs="Calibri"/>
+        </w:rPr>
+        <w:t>csb</w:t>
+      </w:r>
+      <w:proofErr w:type="spellEnd"/>
+      <w:r>
+        <w:rPr>
+          <w:rFonts w:ascii="Calibri" w:eastAsia="Times New Roman" w:hAnsi="Calibri" w:cs="Calibri"/>
+        </w:rPr>
+        <w:t xml:space="preserve">-p-fixed (fixed) in </w:t>
+      </w:r>
+      <w:proofErr w:type="spellStart"/>
+      <w:r>
+        <w:rPr>
+          <w:rFonts w:ascii="Calibri" w:eastAsia="Times New Roman" w:hAnsi="Calibri" w:cs="Calibri"/>
+        </w:rPr>
+        <w:t>Netbeans</w:t>
+      </w:r>
+      <w:proofErr w:type="spellEnd"/>
+      <w:r>
+        <w:rPr>
+          <w:rFonts w:ascii="Calibri" w:eastAsia="Times New Roman" w:hAnsi="Calibri" w:cs="Calibri"/>
+        </w:rPr>
+        <w:t xml:space="preserve">. </w:t>
       </w:r>
       <w:r>
         <w:rPr>
@@ -591,7 +697,13 @@
         <w:rPr>
           <w:rFonts w:ascii="Calibri" w:eastAsia="Times New Roman" w:hAnsi="Calibri" w:cs="Calibri"/>
         </w:rPr>
-        <w:t xml:space="preserve">The first time only, select “build”. </w:t>
+        <w:t>Select “run”</w:t>
+      </w:r>
+      <w:r>
+        <w:rPr>
+          <w:rFonts w:ascii="Calibri" w:eastAsia="Times New Roman" w:hAnsi="Calibri" w:cs="Calibri"/>
+        </w:rPr>
+        <w:t xml:space="preserve"> (build will automatically happen the first time).</w:t>
       </w:r>
     </w:p>
     <w:p>
@@ -611,7 +723,21 @@
         <w:rPr>
           <w:rFonts w:ascii="Calibri" w:eastAsia="Times New Roman" w:hAnsi="Calibri" w:cs="Calibri"/>
         </w:rPr>
-        <w:t>Select “run”.</w:t>
+        <w:t xml:space="preserve">If a popup menu “select Main Class for </w:t>
+      </w:r>
+      <w:proofErr w:type="spellStart"/>
+      <w:r>
+        <w:rPr>
+          <w:rFonts w:ascii="Calibri" w:eastAsia="Times New Roman" w:hAnsi="Calibri" w:cs="Calibri"/>
+        </w:rPr>
+        <w:t>Excecution</w:t>
+      </w:r>
+      <w:proofErr w:type="spellEnd"/>
+      <w:r>
+        <w:rPr>
+          <w:rFonts w:ascii="Calibri" w:eastAsia="Times New Roman" w:hAnsi="Calibri" w:cs="Calibri"/>
+        </w:rPr>
+        <w:t>” shows up, click the button “Select Main Class”.</w:t>
       </w:r>
     </w:p>
     <w:p>
@@ -631,7 +757,7 @@
         <w:rPr>
           <w:rFonts w:ascii="Calibri" w:eastAsia="Times New Roman" w:hAnsi="Calibri" w:cs="Calibri"/>
         </w:rPr>
-        <w:t>If a popup menu “select Main Class for Excecution” shows up, click the button “Select Main Class”.</w:t>
+        <w:t>Make sure you have 2 runs active (lower right-hand corner of NetBeans, you should see “1 more”).</w:t>
       </w:r>
     </w:p>
     <w:p>
@@ -657,7 +783,21 @@
         <w:rPr>
           <w:rFonts w:ascii="Calibri" w:eastAsia="Times New Roman" w:hAnsi="Calibri" w:cs="Calibri"/>
         </w:rPr>
-        <w:t xml:space="preserve">rowser and go to localhost:8080 for faulty. </w:t>
+        <w:t>rowser and go to localhost</w:t>
+      </w:r>
+      <w:proofErr w:type="gramStart"/>
+      <w:r>
+        <w:rPr>
+          <w:rFonts w:ascii="Calibri" w:eastAsia="Times New Roman" w:hAnsi="Calibri" w:cs="Calibri"/>
+        </w:rPr>
+        <w:t>:8080</w:t>
+      </w:r>
+      <w:proofErr w:type="gramEnd"/>
+      <w:r>
+        <w:rPr>
+          <w:rFonts w:ascii="Calibri" w:eastAsia="Times New Roman" w:hAnsi="Calibri" w:cs="Calibri"/>
+        </w:rPr>
+        <w:t xml:space="preserve"> for faulty. </w:t>
       </w:r>
     </w:p>
     <w:p>
@@ -677,7 +817,21 @@
         <w:rPr>
           <w:rFonts w:ascii="Calibri" w:eastAsia="Times New Roman" w:hAnsi="Calibri" w:cs="Calibri"/>
         </w:rPr>
-        <w:t>Open another tab in your browser and go to localhost:8081 for fixed.</w:t>
+        <w:t>Open another tab in your browser and go to localhost</w:t>
+      </w:r>
+      <w:proofErr w:type="gramStart"/>
+      <w:r>
+        <w:rPr>
+          <w:rFonts w:ascii="Calibri" w:eastAsia="Times New Roman" w:hAnsi="Calibri" w:cs="Calibri"/>
+        </w:rPr>
+        <w:t>:8081</w:t>
+      </w:r>
+      <w:proofErr w:type="gramEnd"/>
+      <w:r>
+        <w:rPr>
+          <w:rFonts w:ascii="Calibri" w:eastAsia="Times New Roman" w:hAnsi="Calibri" w:cs="Calibri"/>
+        </w:rPr>
+        <w:t xml:space="preserve"> for fixed.</w:t>
       </w:r>
       <w:r>
         <w:rPr>
@@ -690,502 +844,1078 @@
           <w:rFonts w:ascii="Calibri" w:eastAsia="Times New Roman" w:hAnsi="Calibri" w:cs="Calibri"/>
         </w:rPr>
         <w:t>Most</w:t>
+      </w:r>
+      <w:r>
+        <w:rPr>
+          <w:rFonts w:ascii="Calibri" w:eastAsia="Times New Roman" w:hAnsi="Calibri" w:cs="Calibri"/>
+        </w:rPr>
+        <w:t xml:space="preserve"> loaded pages in the fixed version of the project have “- fixed” added to their page title so as a tester, you can easily see whether you are in the right server (in addition to the port number of course).</w:t>
+      </w:r>
+    </w:p>
+    <w:p>
+      <w:pPr>
+        <w:pStyle w:val="ListParagraph"/>
+        <w:numPr>
+          <w:ilvl w:val="0"/>
+          <w:numId w:val="1"/>
+        </w:numPr>
+        <w:spacing w:after="0" w:line="240" w:lineRule="auto"/>
+        <w:textAlignment w:val="center"/>
+        <w:rPr>
+          <w:rFonts w:ascii="Calibri" w:eastAsia="Times New Roman" w:hAnsi="Calibri" w:cs="Calibri"/>
+        </w:rPr>
+      </w:pPr>
+      <w:r>
+        <w:rPr>
+          <w:rFonts w:ascii="Calibri" w:eastAsia="Times New Roman" w:hAnsi="Calibri" w:cs="Calibri"/>
+        </w:rPr>
+        <w:t>No</w:t>
+      </w:r>
+      <w:r>
+        <w:rPr>
+          <w:rFonts w:ascii="Calibri" w:eastAsia="Times New Roman" w:hAnsi="Calibri" w:cs="Calibri"/>
+        </w:rPr>
+        <w:t xml:space="preserve">w follow the instructions </w:t>
+      </w:r>
+      <w:proofErr w:type="gramStart"/>
+      <w:r>
+        <w:rPr>
+          <w:rFonts w:ascii="Calibri" w:eastAsia="Times New Roman" w:hAnsi="Calibri" w:cs="Calibri"/>
+        </w:rPr>
+        <w:t>for each vulnerability</w:t>
+      </w:r>
+      <w:proofErr w:type="gramEnd"/>
+      <w:r>
+        <w:rPr>
+          <w:rFonts w:ascii="Calibri" w:eastAsia="Times New Roman" w:hAnsi="Calibri" w:cs="Calibri"/>
+        </w:rPr>
+        <w:t>.</w:t>
+      </w:r>
+    </w:p>
+    <w:p>
+      <w:pPr>
+        <w:pStyle w:val="ListParagraph"/>
+        <w:spacing w:after="0" w:line="240" w:lineRule="auto"/>
+        <w:ind w:left="1440"/>
+        <w:textAlignment w:val="center"/>
+        <w:rPr>
+          <w:rFonts w:ascii="Calibri" w:eastAsia="Times New Roman" w:hAnsi="Calibri" w:cs="Calibri"/>
+        </w:rPr>
+      </w:pPr>
+    </w:p>
+    <w:p>
+      <w:pPr>
+        <w:spacing w:after="0" w:line="240" w:lineRule="auto"/>
+        <w:textAlignment w:val="center"/>
+        <w:rPr>
+          <w:rFonts w:ascii="Calibri" w:eastAsia="Times New Roman" w:hAnsi="Calibri" w:cs="Calibri"/>
+          <w:b/>
+          <w:u w:val="single"/>
+        </w:rPr>
+      </w:pPr>
+      <w:r>
+        <w:rPr>
+          <w:rFonts w:ascii="Calibri" w:eastAsia="Times New Roman" w:hAnsi="Calibri" w:cs="Calibri"/>
+          <w:b/>
+          <w:u w:val="single"/>
+        </w:rPr>
+        <w:t>Detailed instructions per vulnerability:</w:t>
+      </w:r>
+    </w:p>
+    <w:p>
+      <w:pPr>
+        <w:spacing w:after="0" w:line="240" w:lineRule="auto"/>
+        <w:textAlignment w:val="center"/>
+        <w:rPr>
+          <w:rFonts w:ascii="Calibri" w:eastAsia="Times New Roman" w:hAnsi="Calibri" w:cs="Calibri"/>
+        </w:rPr>
+      </w:pPr>
+    </w:p>
+    <w:p>
+      <w:pPr>
+        <w:numPr>
+          <w:ilvl w:val="0"/>
+          <w:numId w:val="41"/>
+        </w:numPr>
+        <w:spacing w:after="0" w:line="240" w:lineRule="auto"/>
+        <w:textAlignment w:val="center"/>
+        <w:rPr>
+          <w:rFonts w:ascii="Calibri" w:eastAsia="Times New Roman" w:hAnsi="Calibri" w:cs="Calibri"/>
+        </w:rPr>
+      </w:pPr>
+      <w:r>
+        <w:rPr>
+          <w:rFonts w:ascii="Calibri" w:eastAsia="Times New Roman" w:hAnsi="Calibri" w:cs="Calibri"/>
+        </w:rPr>
+        <w:t xml:space="preserve">A2+A4:+A7 Broken authentication and Session + Insecure Direct Object References (Leave a </w:t>
+      </w:r>
+      <w:proofErr w:type="spellStart"/>
+      <w:proofErr w:type="gramStart"/>
+      <w:r>
+        <w:rPr>
+          <w:rFonts w:ascii="Calibri" w:eastAsia="Times New Roman" w:hAnsi="Calibri" w:cs="Calibri"/>
+        </w:rPr>
+        <w:t>url</w:t>
+      </w:r>
+      <w:proofErr w:type="spellEnd"/>
+      <w:proofErr w:type="gramEnd"/>
+      <w:r>
+        <w:rPr>
+          <w:rFonts w:ascii="Calibri" w:eastAsia="Times New Roman" w:hAnsi="Calibri" w:cs="Calibri"/>
+        </w:rPr>
+        <w:t xml:space="preserve"> </w:t>
+      </w:r>
+      <w:proofErr w:type="spellStart"/>
+      <w:r>
+        <w:rPr>
+          <w:rFonts w:ascii="Calibri" w:eastAsia="Times New Roman" w:hAnsi="Calibri" w:cs="Calibri"/>
+        </w:rPr>
+        <w:t>parth</w:t>
+      </w:r>
+      <w:proofErr w:type="spellEnd"/>
+      <w:r>
+        <w:rPr>
+          <w:rFonts w:ascii="Calibri" w:eastAsia="Times New Roman" w:hAnsi="Calibri" w:cs="Calibri"/>
+        </w:rPr>
+        <w:t xml:space="preserve"> unprotected - download an upload by changing the html.)</w:t>
+      </w:r>
+    </w:p>
+    <w:p>
+      <w:pPr>
+        <w:numPr>
+          <w:ilvl w:val="1"/>
+          <w:numId w:val="36"/>
+        </w:numPr>
+        <w:spacing w:after="0" w:line="240" w:lineRule="auto"/>
+        <w:textAlignment w:val="center"/>
+        <w:rPr>
+          <w:rFonts w:ascii="Calibri" w:eastAsia="Times New Roman" w:hAnsi="Calibri" w:cs="Calibri"/>
+        </w:rPr>
+      </w:pPr>
+      <w:r>
+        <w:rPr>
+          <w:rFonts w:ascii="Calibri" w:eastAsia="Times New Roman" w:hAnsi="Calibri" w:cs="Calibri"/>
+        </w:rPr>
+        <w:t>Reproduction</w:t>
+      </w:r>
+      <w:r>
+        <w:rPr>
+          <w:rFonts w:ascii="Calibri" w:eastAsia="Times New Roman" w:hAnsi="Calibri" w:cs="Calibri"/>
+        </w:rPr>
+        <w:t>:</w:t>
+      </w:r>
+    </w:p>
+    <w:p>
+      <w:pPr>
+        <w:pStyle w:val="ListParagraph"/>
+        <w:numPr>
+          <w:ilvl w:val="2"/>
+          <w:numId w:val="36"/>
+        </w:numPr>
+        <w:spacing w:after="0" w:line="240" w:lineRule="auto"/>
+        <w:textAlignment w:val="center"/>
+        <w:rPr>
+          <w:rFonts w:ascii="Calibri" w:eastAsia="Times New Roman" w:hAnsi="Calibri" w:cs="Calibri"/>
+        </w:rPr>
+      </w:pPr>
+      <w:r>
+        <w:rPr>
+          <w:rFonts w:ascii="Calibri" w:eastAsia="Times New Roman" w:hAnsi="Calibri" w:cs="Calibri"/>
+        </w:rPr>
+        <w:t>Select tab localhost</w:t>
+      </w:r>
+      <w:proofErr w:type="gramStart"/>
+      <w:r>
+        <w:rPr>
+          <w:rFonts w:ascii="Calibri" w:eastAsia="Times New Roman" w:hAnsi="Calibri" w:cs="Calibri"/>
+        </w:rPr>
+        <w:t>:8080</w:t>
+      </w:r>
+      <w:proofErr w:type="gramEnd"/>
+      <w:r>
+        <w:rPr>
+          <w:rFonts w:ascii="Calibri" w:eastAsia="Times New Roman" w:hAnsi="Calibri" w:cs="Calibri"/>
+        </w:rPr>
+        <w:t>.</w:t>
+      </w:r>
+    </w:p>
+    <w:p>
+      <w:pPr>
+        <w:pStyle w:val="ListParagraph"/>
+        <w:numPr>
+          <w:ilvl w:val="2"/>
+          <w:numId w:val="36"/>
+        </w:numPr>
+        <w:spacing w:after="0" w:line="240" w:lineRule="auto"/>
+        <w:textAlignment w:val="center"/>
+        <w:rPr>
+          <w:rFonts w:ascii="Calibri" w:eastAsia="Times New Roman" w:hAnsi="Calibri" w:cs="Calibri"/>
+        </w:rPr>
+      </w:pPr>
+      <w:r>
+        <w:rPr>
+          <w:rFonts w:ascii="Calibri" w:eastAsia="Times New Roman" w:hAnsi="Calibri" w:cs="Calibri"/>
+        </w:rPr>
+        <w:t>Type name “user1”in the Name: field and any address in the address field and click “Submit”.</w:t>
+      </w:r>
+    </w:p>
+    <w:p>
+      <w:pPr>
+        <w:pStyle w:val="ListParagraph"/>
+        <w:numPr>
+          <w:ilvl w:val="2"/>
+          <w:numId w:val="36"/>
+        </w:numPr>
+        <w:spacing w:after="0" w:line="240" w:lineRule="auto"/>
+        <w:textAlignment w:val="center"/>
+        <w:rPr>
+          <w:rFonts w:ascii="Calibri" w:eastAsia="Times New Roman" w:hAnsi="Calibri" w:cs="Calibri"/>
+        </w:rPr>
+      </w:pPr>
+      <w:r>
+        <w:rPr>
+          <w:rFonts w:ascii="Calibri" w:eastAsia="Times New Roman" w:hAnsi="Calibri" w:cs="Calibri"/>
+        </w:rPr>
+        <w:t xml:space="preserve">Create new user "user1" </w:t>
+      </w:r>
+      <w:r>
+        <w:rPr>
+          <w:rFonts w:ascii="Calibri" w:eastAsia="Times New Roman" w:hAnsi="Calibri" w:cs="Calibri"/>
+        </w:rPr>
+        <w:t>with password pwd1 by entering the password in the Password: field and clocking “Create new user”.</w:t>
+      </w:r>
+    </w:p>
+    <w:p>
+      <w:pPr>
+        <w:pStyle w:val="ListParagraph"/>
+        <w:numPr>
+          <w:ilvl w:val="2"/>
+          <w:numId w:val="36"/>
+        </w:numPr>
+        <w:spacing w:after="0" w:line="240" w:lineRule="auto"/>
+        <w:textAlignment w:val="center"/>
+        <w:rPr>
+          <w:rFonts w:ascii="Calibri" w:eastAsia="Times New Roman" w:hAnsi="Calibri" w:cs="Calibri"/>
+        </w:rPr>
+      </w:pPr>
+      <w:r>
+        <w:rPr>
+          <w:rFonts w:ascii="Calibri" w:eastAsia="Times New Roman" w:hAnsi="Calibri" w:cs="Calibri"/>
+        </w:rPr>
+        <w:lastRenderedPageBreak/>
+        <w:t>Login as user1 with password pwd1.</w:t>
+      </w:r>
+    </w:p>
+    <w:p>
+      <w:pPr>
+        <w:pStyle w:val="ListParagraph"/>
+        <w:numPr>
+          <w:ilvl w:val="2"/>
+          <w:numId w:val="36"/>
+        </w:numPr>
+        <w:spacing w:after="0" w:line="240" w:lineRule="auto"/>
+        <w:textAlignment w:val="center"/>
+        <w:rPr>
+          <w:rFonts w:ascii="Calibri" w:eastAsia="Times New Roman" w:hAnsi="Calibri" w:cs="Calibri"/>
+        </w:rPr>
+      </w:pPr>
+      <w:r>
+        <w:rPr>
+          <w:rFonts w:ascii="Calibri" w:eastAsia="Times New Roman" w:hAnsi="Calibri" w:cs="Calibri"/>
+        </w:rPr>
+        <w:t>Upload file 1 "test1.txt"</w:t>
+      </w:r>
+      <w:r>
+        <w:rPr>
+          <w:rFonts w:ascii="Calibri" w:eastAsia="Times New Roman" w:hAnsi="Calibri" w:cs="Calibri"/>
+        </w:rPr>
+        <w:t xml:space="preserve"> by clicking on “Choose File”, going to &lt;root-fixed&gt;/data, selecting “test1.txt” and then clicking “Add!” </w:t>
+      </w:r>
+    </w:p>
+    <w:p>
+      <w:pPr>
+        <w:pStyle w:val="ListParagraph"/>
+        <w:numPr>
+          <w:ilvl w:val="2"/>
+          <w:numId w:val="36"/>
+        </w:numPr>
+        <w:spacing w:after="0" w:line="240" w:lineRule="auto"/>
+        <w:textAlignment w:val="center"/>
+        <w:rPr>
+          <w:rFonts w:ascii="Calibri" w:eastAsia="Times New Roman" w:hAnsi="Calibri" w:cs="Calibri"/>
+        </w:rPr>
+      </w:pPr>
+      <w:r>
+        <w:rPr>
+          <w:rFonts w:ascii="Calibri" w:eastAsia="Times New Roman" w:hAnsi="Calibri" w:cs="Calibri"/>
+        </w:rPr>
+        <w:t>Logout</w:t>
+      </w:r>
+    </w:p>
+    <w:p>
+      <w:pPr>
+        <w:pStyle w:val="ListParagraph"/>
+        <w:numPr>
+          <w:ilvl w:val="2"/>
+          <w:numId w:val="36"/>
+        </w:numPr>
+        <w:spacing w:after="0" w:line="240" w:lineRule="auto"/>
+        <w:textAlignment w:val="center"/>
+        <w:rPr>
+          <w:rFonts w:ascii="Calibri" w:eastAsia="Times New Roman" w:hAnsi="Calibri" w:cs="Calibri"/>
+        </w:rPr>
+      </w:pPr>
+      <w:r>
+        <w:rPr>
+          <w:rFonts w:ascii="Calibri" w:eastAsia="Times New Roman" w:hAnsi="Calibri" w:cs="Calibri"/>
+        </w:rPr>
+        <w:t>Login as user roger password carrots</w:t>
+      </w:r>
+    </w:p>
+    <w:p>
+      <w:pPr>
+        <w:pStyle w:val="ListParagraph"/>
+        <w:numPr>
+          <w:ilvl w:val="2"/>
+          <w:numId w:val="36"/>
+        </w:numPr>
+        <w:spacing w:after="0" w:line="240" w:lineRule="auto"/>
+        <w:textAlignment w:val="center"/>
+        <w:rPr>
+          <w:rFonts w:ascii="Calibri" w:eastAsia="Times New Roman" w:hAnsi="Calibri" w:cs="Calibri"/>
+        </w:rPr>
+      </w:pPr>
+      <w:r>
+        <w:rPr>
+          <w:rFonts w:ascii="Calibri" w:eastAsia="Times New Roman" w:hAnsi="Calibri" w:cs="Calibri"/>
+        </w:rPr>
+        <w:t>Upload file 2 "test2.txt"</w:t>
+      </w:r>
+    </w:p>
+    <w:p>
+      <w:pPr>
+        <w:pStyle w:val="ListParagraph"/>
+        <w:numPr>
+          <w:ilvl w:val="2"/>
+          <w:numId w:val="36"/>
+        </w:numPr>
+        <w:spacing w:after="0" w:line="240" w:lineRule="auto"/>
+        <w:textAlignment w:val="center"/>
+        <w:rPr>
+          <w:rFonts w:ascii="Calibri" w:eastAsia="Times New Roman" w:hAnsi="Calibri" w:cs="Calibri"/>
+        </w:rPr>
+      </w:pPr>
+      <w:r>
+        <w:rPr>
+          <w:rFonts w:ascii="Calibri" w:eastAsia="Times New Roman" w:hAnsi="Calibri" w:cs="Calibri"/>
+        </w:rPr>
+        <w:t>Start developer tools in your browser (in chrome under “Menu/More tools/Developer tools”)</w:t>
+      </w:r>
+    </w:p>
+    <w:p>
+      <w:pPr>
+        <w:pStyle w:val="ListParagraph"/>
+        <w:numPr>
+          <w:ilvl w:val="2"/>
+          <w:numId w:val="36"/>
+        </w:numPr>
+        <w:spacing w:after="0" w:line="240" w:lineRule="auto"/>
+        <w:textAlignment w:val="center"/>
+        <w:rPr>
+          <w:rFonts w:ascii="Calibri" w:eastAsia="Times New Roman" w:hAnsi="Calibri" w:cs="Calibri"/>
+        </w:rPr>
+      </w:pPr>
+      <w:r>
+        <w:rPr>
+          <w:rFonts w:ascii="Calibri" w:eastAsia="Times New Roman" w:hAnsi="Calibri" w:cs="Calibri"/>
+        </w:rPr>
+        <w:t>Right click on the link “test2.txt”</w:t>
+      </w:r>
+      <w:r>
+        <w:rPr>
+          <w:rFonts w:ascii="Calibri" w:eastAsia="Times New Roman" w:hAnsi="Calibri" w:cs="Calibri"/>
+        </w:rPr>
+        <w:t>,</w:t>
+      </w:r>
+      <w:r>
+        <w:rPr>
+          <w:rFonts w:ascii="Calibri" w:eastAsia="Times New Roman" w:hAnsi="Calibri" w:cs="Calibri"/>
+        </w:rPr>
+        <w:t xml:space="preserve"> select “Inspect”. Right click “/files/2” in the tools pane; using “edit attribute”, modify it to “files/1”.</w:t>
+      </w:r>
+    </w:p>
+    <w:p>
+      <w:pPr>
+        <w:pStyle w:val="ListParagraph"/>
+        <w:numPr>
+          <w:ilvl w:val="2"/>
+          <w:numId w:val="36"/>
+        </w:numPr>
+        <w:spacing w:after="0" w:line="240" w:lineRule="auto"/>
+        <w:textAlignment w:val="center"/>
+        <w:rPr>
+          <w:rFonts w:ascii="Calibri" w:eastAsia="Times New Roman" w:hAnsi="Calibri" w:cs="Calibri"/>
+        </w:rPr>
+      </w:pPr>
+      <w:r>
+        <w:rPr>
+          <w:rFonts w:ascii="Calibri" w:eastAsia="Times New Roman" w:hAnsi="Calibri" w:cs="Calibri"/>
+        </w:rPr>
+        <w:t>Click on test2.txt</w:t>
+      </w:r>
+      <w:r>
+        <w:rPr>
+          <w:rFonts w:ascii="Calibri" w:eastAsia="Times New Roman" w:hAnsi="Calibri" w:cs="Calibri"/>
+        </w:rPr>
+        <w:t xml:space="preserve"> on the web-page</w:t>
+      </w:r>
+      <w:r>
+        <w:rPr>
+          <w:rFonts w:ascii="Calibri" w:eastAsia="Times New Roman" w:hAnsi="Calibri" w:cs="Calibri"/>
+        </w:rPr>
+        <w:t xml:space="preserve">. </w:t>
+      </w:r>
+    </w:p>
+    <w:p>
+      <w:pPr>
+        <w:pStyle w:val="ListParagraph"/>
+        <w:numPr>
+          <w:ilvl w:val="2"/>
+          <w:numId w:val="36"/>
+        </w:numPr>
+        <w:spacing w:after="0" w:line="240" w:lineRule="auto"/>
+        <w:textAlignment w:val="center"/>
+        <w:rPr>
+          <w:rFonts w:ascii="Calibri" w:eastAsia="Times New Roman" w:hAnsi="Calibri" w:cs="Calibri"/>
+        </w:rPr>
+      </w:pPr>
+      <w:r>
+        <w:rPr>
+          <w:rFonts w:ascii="Calibri" w:eastAsia="Times New Roman" w:hAnsi="Calibri" w:cs="Calibri"/>
+        </w:rPr>
+        <w:t>Test1.txt is downloaded. You have access to user1's file</w:t>
+      </w:r>
+      <w:r>
+        <w:rPr>
+          <w:rFonts w:ascii="Calibri" w:eastAsia="Times New Roman" w:hAnsi="Calibri" w:cs="Calibri"/>
+        </w:rPr>
+        <w:t>s</w:t>
+      </w:r>
+      <w:r>
+        <w:rPr>
+          <w:rFonts w:ascii="Calibri" w:eastAsia="Times New Roman" w:hAnsi="Calibri" w:cs="Calibri"/>
+        </w:rPr>
+        <w:t>.</w:t>
+      </w:r>
+    </w:p>
+    <w:p>
+      <w:pPr>
+        <w:pStyle w:val="ListParagraph"/>
+        <w:numPr>
+          <w:ilvl w:val="1"/>
+          <w:numId w:val="36"/>
+        </w:numPr>
+        <w:spacing w:after="0" w:line="240" w:lineRule="auto"/>
+        <w:textAlignment w:val="center"/>
+        <w:rPr>
+          <w:rFonts w:ascii="Calibri" w:eastAsia="Times New Roman" w:hAnsi="Calibri" w:cs="Calibri"/>
+        </w:rPr>
+      </w:pPr>
+      <w:r>
+        <w:rPr>
+          <w:rFonts w:ascii="Calibri" w:eastAsia="Times New Roman" w:hAnsi="Calibri" w:cs="Calibri"/>
+        </w:rPr>
+        <w:t>Fix-check</w:t>
+      </w:r>
+      <w:r>
+        <w:rPr>
+          <w:rFonts w:ascii="Calibri" w:eastAsia="Times New Roman" w:hAnsi="Calibri" w:cs="Calibri"/>
+        </w:rPr>
+        <w:t>:</w:t>
+      </w:r>
+    </w:p>
+    <w:p>
+      <w:pPr>
+        <w:pStyle w:val="ListParagraph"/>
+        <w:numPr>
+          <w:ilvl w:val="2"/>
+          <w:numId w:val="36"/>
+        </w:numPr>
+        <w:spacing w:after="0" w:line="240" w:lineRule="auto"/>
+        <w:textAlignment w:val="center"/>
+        <w:rPr>
+          <w:rFonts w:ascii="Calibri" w:eastAsia="Times New Roman" w:hAnsi="Calibri" w:cs="Calibri"/>
+        </w:rPr>
+      </w:pPr>
+      <w:r>
+        <w:rPr>
+          <w:rFonts w:ascii="Calibri" w:eastAsia="Times New Roman" w:hAnsi="Calibri" w:cs="Calibri"/>
+        </w:rPr>
+        <w:t>Select tab localhost</w:t>
+      </w:r>
+      <w:proofErr w:type="gramStart"/>
+      <w:r>
+        <w:rPr>
+          <w:rFonts w:ascii="Calibri" w:eastAsia="Times New Roman" w:hAnsi="Calibri" w:cs="Calibri"/>
+        </w:rPr>
+        <w:t>:8081</w:t>
+      </w:r>
+      <w:proofErr w:type="gramEnd"/>
+      <w:r>
+        <w:rPr>
+          <w:rFonts w:ascii="Calibri" w:eastAsia="Times New Roman" w:hAnsi="Calibri" w:cs="Calibri"/>
+        </w:rPr>
+        <w:t>.</w:t>
+      </w:r>
+    </w:p>
+    <w:p>
+      <w:pPr>
+        <w:pStyle w:val="ListParagraph"/>
+        <w:numPr>
+          <w:ilvl w:val="2"/>
+          <w:numId w:val="36"/>
+        </w:numPr>
+        <w:spacing w:after="0" w:line="240" w:lineRule="auto"/>
+        <w:textAlignment w:val="center"/>
+        <w:rPr>
+          <w:rFonts w:ascii="Calibri" w:eastAsia="Times New Roman" w:hAnsi="Calibri" w:cs="Calibri"/>
+        </w:rPr>
+      </w:pPr>
+      <w:r>
+        <w:rPr>
+          <w:rFonts w:ascii="Calibri" w:eastAsia="Times New Roman" w:hAnsi="Calibri" w:cs="Calibri"/>
+        </w:rPr>
+        <w:t>Ex</w:t>
+      </w:r>
+      <w:r>
+        <w:rPr>
+          <w:rFonts w:ascii="Calibri" w:eastAsia="Times New Roman" w:hAnsi="Calibri" w:cs="Calibri"/>
+        </w:rPr>
+        <w:t xml:space="preserve">ecute instructions </w:t>
+      </w:r>
+      <w:proofErr w:type="spellStart"/>
+      <w:r>
+        <w:rPr>
+          <w:rFonts w:ascii="Calibri" w:eastAsia="Times New Roman" w:hAnsi="Calibri" w:cs="Calibri"/>
+        </w:rPr>
+        <w:t>i</w:t>
+      </w:r>
+      <w:proofErr w:type="spellEnd"/>
+      <w:r>
+        <w:rPr>
+          <w:rFonts w:ascii="Calibri" w:eastAsia="Times New Roman" w:hAnsi="Calibri" w:cs="Calibri"/>
+        </w:rPr>
+        <w:t>) through xi</w:t>
+      </w:r>
+      <w:r>
+        <w:rPr>
+          <w:rFonts w:ascii="Calibri" w:eastAsia="Times New Roman" w:hAnsi="Calibri" w:cs="Calibri"/>
+        </w:rPr>
+        <w:t>) above.</w:t>
+      </w:r>
+      <w:r>
+        <w:rPr>
+          <w:rFonts w:ascii="Calibri" w:eastAsia="Times New Roman" w:hAnsi="Calibri" w:cs="Calibri"/>
+        </w:rPr>
+        <w:t xml:space="preserve"> </w:t>
+      </w:r>
+    </w:p>
+    <w:p>
+      <w:pPr>
+        <w:pStyle w:val="ListParagraph"/>
+        <w:numPr>
+          <w:ilvl w:val="2"/>
+          <w:numId w:val="36"/>
+        </w:numPr>
+        <w:spacing w:after="0" w:line="240" w:lineRule="auto"/>
+        <w:textAlignment w:val="center"/>
+        <w:rPr>
+          <w:rFonts w:ascii="Calibri" w:eastAsia="Times New Roman" w:hAnsi="Calibri" w:cs="Calibri"/>
+        </w:rPr>
+      </w:pPr>
+      <w:r>
+        <w:rPr>
+          <w:rFonts w:ascii="Calibri" w:eastAsia="Times New Roman" w:hAnsi="Calibri" w:cs="Calibri"/>
+        </w:rPr>
+        <w:t>Now, a blank page shows and nothing is downloaded. The vulnerability is no longer there.</w:t>
+      </w:r>
+    </w:p>
+    <w:p>
+      <w:pPr>
+        <w:numPr>
+          <w:ilvl w:val="0"/>
+          <w:numId w:val="6"/>
+        </w:numPr>
+        <w:spacing w:after="0" w:line="240" w:lineRule="auto"/>
+        <w:textAlignment w:val="center"/>
+        <w:rPr>
+          <w:rFonts w:ascii="Calibri" w:eastAsia="Times New Roman" w:hAnsi="Calibri" w:cs="Calibri"/>
+        </w:rPr>
+      </w:pPr>
+      <w:r>
+        <w:rPr>
+          <w:rFonts w:ascii="Calibri" w:eastAsia="Times New Roman" w:hAnsi="Calibri" w:cs="Calibri"/>
+        </w:rPr>
+        <w:t>A3: Cross-site scripting (XSS)</w:t>
+      </w:r>
+    </w:p>
+    <w:p>
+      <w:pPr>
+        <w:numPr>
+          <w:ilvl w:val="1"/>
+          <w:numId w:val="37"/>
+        </w:numPr>
+        <w:spacing w:after="0" w:line="240" w:lineRule="auto"/>
+        <w:textAlignment w:val="center"/>
+        <w:rPr>
+          <w:rFonts w:ascii="Calibri" w:eastAsia="Times New Roman" w:hAnsi="Calibri" w:cs="Calibri"/>
+        </w:rPr>
+      </w:pPr>
+      <w:r>
+        <w:rPr>
+          <w:rFonts w:ascii="Calibri" w:eastAsia="Times New Roman" w:hAnsi="Calibri" w:cs="Calibri"/>
+        </w:rPr>
+        <w:t>Reproduction</w:t>
+      </w:r>
+    </w:p>
+    <w:p>
+      <w:pPr>
+        <w:pStyle w:val="ListParagraph"/>
+        <w:numPr>
+          <w:ilvl w:val="2"/>
+          <w:numId w:val="37"/>
+        </w:numPr>
+        <w:spacing w:after="0" w:line="240" w:lineRule="auto"/>
+        <w:textAlignment w:val="center"/>
+        <w:rPr>
+          <w:rFonts w:ascii="Calibri" w:eastAsia="Times New Roman" w:hAnsi="Calibri" w:cs="Calibri"/>
+        </w:rPr>
+      </w:pPr>
+      <w:r>
+        <w:rPr>
+          <w:rFonts w:ascii="Calibri" w:eastAsia="Times New Roman" w:hAnsi="Calibri" w:cs="Calibri"/>
+        </w:rPr>
+        <w:t xml:space="preserve">Select </w:t>
+      </w:r>
+      <w:r>
+        <w:rPr>
+          <w:rFonts w:ascii="Calibri" w:eastAsia="Times New Roman" w:hAnsi="Calibri" w:cs="Calibri"/>
+        </w:rPr>
+        <w:t>tab localhost</w:t>
+      </w:r>
+      <w:proofErr w:type="gramStart"/>
+      <w:r>
+        <w:rPr>
+          <w:rFonts w:ascii="Calibri" w:eastAsia="Times New Roman" w:hAnsi="Calibri" w:cs="Calibri"/>
+        </w:rPr>
+        <w:t>:8080</w:t>
+      </w:r>
+      <w:proofErr w:type="gramEnd"/>
+      <w:r>
+        <w:rPr>
+          <w:rFonts w:ascii="Calibri" w:eastAsia="Times New Roman" w:hAnsi="Calibri" w:cs="Calibri"/>
+        </w:rPr>
+        <w:t>/top</w:t>
+      </w:r>
+      <w:r>
+        <w:rPr>
+          <w:rFonts w:ascii="Calibri" w:eastAsia="Times New Roman" w:hAnsi="Calibri" w:cs="Calibri"/>
+        </w:rPr>
+        <w:t>.</w:t>
+      </w:r>
+    </w:p>
+    <w:p>
+      <w:pPr>
+        <w:numPr>
+          <w:ilvl w:val="2"/>
+          <w:numId w:val="37"/>
+        </w:numPr>
+        <w:spacing w:after="0" w:line="240" w:lineRule="auto"/>
+        <w:textAlignment w:val="center"/>
+        <w:rPr>
+          <w:rFonts w:ascii="Calibri" w:eastAsia="Times New Roman" w:hAnsi="Calibri" w:cs="Calibri"/>
+        </w:rPr>
+      </w:pPr>
+      <w:r>
+        <w:rPr>
+          <w:rFonts w:ascii="Calibri" w:eastAsia="Times New Roman" w:hAnsi="Calibri" w:cs="Calibri"/>
+        </w:rPr>
+        <w:t>Create new user "user1" with password pwd1.</w:t>
+      </w:r>
+      <w:r>
+        <w:rPr>
+          <w:rFonts w:ascii="Calibri" w:eastAsia="Times New Roman" w:hAnsi="Calibri" w:cs="Calibri"/>
+        </w:rPr>
+        <w:t xml:space="preserve"> Note: </w:t>
+      </w:r>
+      <w:r>
+        <w:rPr>
+          <w:rFonts w:ascii="Calibri" w:eastAsia="Times New Roman" w:hAnsi="Calibri" w:cs="Calibri"/>
+        </w:rPr>
+        <w:t>if you do not restart the</w:t>
+      </w:r>
+      <w:r>
+        <w:rPr>
+          <w:rFonts w:ascii="Calibri" w:eastAsia="Times New Roman" w:hAnsi="Calibri" w:cs="Calibri"/>
+        </w:rPr>
+        <w:t xml:space="preserve"> server</w:t>
+      </w:r>
+      <w:r>
+        <w:rPr>
+          <w:rFonts w:ascii="Calibri" w:eastAsia="Times New Roman" w:hAnsi="Calibri" w:cs="Calibri"/>
+        </w:rPr>
+        <w:t>s</w:t>
+      </w:r>
+      <w:r>
+        <w:rPr>
+          <w:rFonts w:ascii="Calibri" w:eastAsia="Times New Roman" w:hAnsi="Calibri" w:cs="Calibri"/>
+        </w:rPr>
+        <w:t>, user1 still exists fr</w:t>
+      </w:r>
+      <w:r>
+        <w:rPr>
+          <w:rFonts w:ascii="Calibri" w:eastAsia="Times New Roman" w:hAnsi="Calibri" w:cs="Calibri"/>
+        </w:rPr>
+        <w:t>om the previous section, so</w:t>
+      </w:r>
+      <w:r>
+        <w:rPr>
+          <w:rFonts w:ascii="Calibri" w:eastAsia="Times New Roman" w:hAnsi="Calibri" w:cs="Calibri"/>
+        </w:rPr>
+        <w:t xml:space="preserve"> you can skip this step.</w:t>
+      </w:r>
+    </w:p>
+    <w:p>
+      <w:pPr>
+        <w:numPr>
+          <w:ilvl w:val="2"/>
+          <w:numId w:val="37"/>
+        </w:numPr>
+        <w:spacing w:after="0" w:line="240" w:lineRule="auto"/>
+        <w:textAlignment w:val="center"/>
+        <w:rPr>
+          <w:rFonts w:ascii="Calibri" w:eastAsia="Times New Roman" w:hAnsi="Calibri" w:cs="Calibri"/>
+        </w:rPr>
+      </w:pPr>
+      <w:r>
+        <w:rPr>
+          <w:rFonts w:ascii="Calibri" w:eastAsia="Times New Roman" w:hAnsi="Calibri" w:cs="Calibri"/>
+        </w:rPr>
+        <w:t>Login as user1 with password pwd1.</w:t>
+      </w:r>
+    </w:p>
+    <w:p>
+      <w:pPr>
+        <w:numPr>
+          <w:ilvl w:val="2"/>
+          <w:numId w:val="37"/>
+        </w:numPr>
+        <w:spacing w:after="0" w:line="240" w:lineRule="auto"/>
+        <w:textAlignment w:val="center"/>
+        <w:rPr>
+          <w:rFonts w:ascii="Calibri" w:eastAsia="Times New Roman" w:hAnsi="Calibri" w:cs="Calibri"/>
+        </w:rPr>
+      </w:pPr>
+      <w:r>
+        <w:rPr>
+          <w:rFonts w:ascii="Calibri" w:eastAsia="Times New Roman" w:hAnsi="Calibri" w:cs="Calibri"/>
+        </w:rPr>
+        <w:t>Create a new message with title "IMPORTANT MESSAGE - READ URGENTLY" and content "&lt;script&gt;</w:t>
+      </w:r>
+      <w:proofErr w:type="gramStart"/>
+      <w:r>
+        <w:rPr>
+          <w:rFonts w:ascii="Calibri" w:eastAsia="Times New Roman" w:hAnsi="Calibri" w:cs="Calibri"/>
+        </w:rPr>
+        <w:t>alert(</w:t>
+      </w:r>
+      <w:proofErr w:type="gramEnd"/>
+      <w:r>
+        <w:rPr>
+          <w:rFonts w:ascii="Calibri" w:eastAsia="Times New Roman" w:hAnsi="Calibri" w:cs="Calibri"/>
+        </w:rPr>
+        <w:t>“Hello! Nasty surprise!!”</w:t>
+      </w:r>
+      <w:proofErr w:type="gramStart"/>
+      <w:r>
+        <w:rPr>
+          <w:rFonts w:ascii="Calibri" w:eastAsia="Times New Roman" w:hAnsi="Calibri" w:cs="Calibri"/>
+        </w:rPr>
+        <w:t>);</w:t>
+      </w:r>
+      <w:proofErr w:type="gramEnd"/>
+      <w:r>
+        <w:rPr>
+          <w:rFonts w:ascii="Calibri" w:eastAsia="Times New Roman" w:hAnsi="Calibri" w:cs="Calibri"/>
+        </w:rPr>
+        <w:t>&lt;/script&gt;".</w:t>
+      </w:r>
+    </w:p>
+    <w:p>
+      <w:pPr>
+        <w:numPr>
+          <w:ilvl w:val="2"/>
+          <w:numId w:val="37"/>
+        </w:numPr>
+        <w:spacing w:after="0" w:line="240" w:lineRule="auto"/>
+        <w:textAlignment w:val="center"/>
+        <w:rPr>
+          <w:rFonts w:ascii="Calibri" w:eastAsia="Times New Roman" w:hAnsi="Calibri" w:cs="Calibri"/>
+        </w:rPr>
+      </w:pPr>
+      <w:r>
+        <w:rPr>
+          <w:rFonts w:ascii="Calibri" w:eastAsia="Times New Roman" w:hAnsi="Calibri" w:cs="Calibri"/>
+        </w:rPr>
+        <w:t>Log out.</w:t>
+      </w:r>
+    </w:p>
+    <w:p>
+      <w:pPr>
+        <w:numPr>
+          <w:ilvl w:val="2"/>
+          <w:numId w:val="37"/>
+        </w:numPr>
+        <w:spacing w:after="0" w:line="240" w:lineRule="auto"/>
+        <w:textAlignment w:val="center"/>
+        <w:rPr>
+          <w:rFonts w:ascii="Calibri" w:eastAsia="Times New Roman" w:hAnsi="Calibri" w:cs="Calibri"/>
+        </w:rPr>
+      </w:pPr>
+      <w:r>
+        <w:rPr>
+          <w:rFonts w:ascii="Calibri" w:eastAsia="Times New Roman" w:hAnsi="Calibri" w:cs="Calibri"/>
+        </w:rPr>
+        <w:t>Log in as user "roger" with password "carrots".</w:t>
+      </w:r>
+    </w:p>
+    <w:p>
+      <w:pPr>
+        <w:numPr>
+          <w:ilvl w:val="2"/>
+          <w:numId w:val="37"/>
+        </w:numPr>
+        <w:spacing w:after="0" w:line="240" w:lineRule="auto"/>
+        <w:textAlignment w:val="center"/>
+        <w:rPr>
+          <w:rFonts w:ascii="Calibri" w:eastAsia="Times New Roman" w:hAnsi="Calibri" w:cs="Calibri"/>
+        </w:rPr>
+      </w:pPr>
+      <w:r>
+        <w:rPr>
+          <w:rFonts w:ascii="Calibri" w:eastAsia="Times New Roman" w:hAnsi="Calibri" w:cs="Calibri"/>
+        </w:rPr>
+        <w:t xml:space="preserve">Click on the message with title "IMPORTANT MESSAGE - READ URGENTLY". The popup shows that </w:t>
+      </w:r>
+      <w:proofErr w:type="spellStart"/>
+      <w:r>
+        <w:rPr>
+          <w:rFonts w:ascii="Calibri" w:eastAsia="Times New Roman" w:hAnsi="Calibri" w:cs="Calibri"/>
+        </w:rPr>
+        <w:t>javascript</w:t>
+      </w:r>
+      <w:proofErr w:type="spellEnd"/>
+      <w:r>
+        <w:rPr>
+          <w:rFonts w:ascii="Calibri" w:eastAsia="Times New Roman" w:hAnsi="Calibri" w:cs="Calibri"/>
+        </w:rPr>
+        <w:t xml:space="preserve"> was ex</w:t>
+      </w:r>
+      <w:r>
+        <w:rPr>
+          <w:rFonts w:ascii="Calibri" w:eastAsia="Times New Roman" w:hAnsi="Calibri" w:cs="Calibri"/>
+        </w:rPr>
+        <w:t>e</w:t>
+      </w:r>
+      <w:r>
+        <w:rPr>
+          <w:rFonts w:ascii="Calibri" w:eastAsia="Times New Roman" w:hAnsi="Calibri" w:cs="Calibri"/>
+        </w:rPr>
+        <w:t xml:space="preserve">cuted, proof of </w:t>
+      </w:r>
+      <w:r>
+        <w:rPr>
+          <w:rFonts w:ascii="Calibri" w:eastAsia="Times New Roman" w:hAnsi="Calibri" w:cs="Calibri"/>
+        </w:rPr>
+        <w:t xml:space="preserve">the </w:t>
+      </w:r>
+      <w:r>
+        <w:rPr>
+          <w:rFonts w:ascii="Calibri" w:eastAsia="Times New Roman" w:hAnsi="Calibri" w:cs="Calibri"/>
+        </w:rPr>
+        <w:t xml:space="preserve">stored </w:t>
+      </w:r>
+      <w:proofErr w:type="spellStart"/>
+      <w:r>
+        <w:rPr>
+          <w:rFonts w:ascii="Calibri" w:eastAsia="Times New Roman" w:hAnsi="Calibri" w:cs="Calibri"/>
+        </w:rPr>
+        <w:t>xss</w:t>
+      </w:r>
+      <w:proofErr w:type="spellEnd"/>
+      <w:r>
+        <w:rPr>
+          <w:rFonts w:ascii="Calibri" w:eastAsia="Times New Roman" w:hAnsi="Calibri" w:cs="Calibri"/>
+        </w:rPr>
+        <w:t xml:space="preserve"> attack being successful.</w:t>
+      </w:r>
+    </w:p>
+    <w:p>
+      <w:pPr>
+        <w:numPr>
+          <w:ilvl w:val="1"/>
+          <w:numId w:val="37"/>
+        </w:numPr>
+        <w:spacing w:after="0" w:line="240" w:lineRule="auto"/>
+        <w:textAlignment w:val="center"/>
+        <w:rPr>
+          <w:rFonts w:ascii="Calibri" w:eastAsia="Times New Roman" w:hAnsi="Calibri" w:cs="Calibri"/>
+        </w:rPr>
+      </w:pPr>
+      <w:r>
+        <w:rPr>
+          <w:rFonts w:ascii="Calibri" w:eastAsia="Times New Roman" w:hAnsi="Calibri" w:cs="Calibri"/>
+        </w:rPr>
+        <w:t>Fix-check</w:t>
+      </w:r>
+      <w:r>
+        <w:rPr>
+          <w:rFonts w:ascii="Calibri" w:eastAsia="Times New Roman" w:hAnsi="Calibri" w:cs="Calibri"/>
+        </w:rPr>
+        <w:t>:</w:t>
       </w:r>
       <w:bookmarkStart w:id="0" w:name="_GoBack"/>
       <w:bookmarkEnd w:id="0"/>
-      <w:r>
-        <w:rPr>
-          <w:rFonts w:ascii="Calibri" w:eastAsia="Times New Roman" w:hAnsi="Calibri" w:cs="Calibri"/>
-        </w:rPr>
-        <w:t xml:space="preserve"> loaded pages in the fixed version of the project have “- fixed” added to their page title so as a tester, you can easily see whether you are in the right server (in addition to the port number of course).</w:t>
-      </w:r>
     </w:p>
     <w:p>
       <w:pPr>
         <w:pStyle w:val="ListParagraph"/>
         <w:numPr>
-          <w:ilvl w:val="0"/>
-          <w:numId w:val="1"/>
-        </w:numPr>
-        <w:spacing w:after="0" w:line="240" w:lineRule="auto"/>
-        <w:textAlignment w:val="center"/>
-        <w:rPr>
-          <w:rFonts w:ascii="Calibri" w:eastAsia="Times New Roman" w:hAnsi="Calibri" w:cs="Calibri"/>
-        </w:rPr>
-      </w:pPr>
-      <w:r>
-        <w:rPr>
-          <w:rFonts w:ascii="Calibri" w:eastAsia="Times New Roman" w:hAnsi="Calibri" w:cs="Calibri"/>
-        </w:rPr>
-        <w:t>No</w:t>
-      </w:r>
-      <w:r>
-        <w:rPr>
-          <w:rFonts w:ascii="Calibri" w:eastAsia="Times New Roman" w:hAnsi="Calibri" w:cs="Calibri"/>
-        </w:rPr>
-        <w:t xml:space="preserve">w follow the instructions </w:t>
-      </w:r>
-      <w:r>
-        <w:rPr>
-          <w:rFonts w:ascii="Calibri" w:eastAsia="Times New Roman" w:hAnsi="Calibri" w:cs="Calibri"/>
-        </w:rPr>
-        <w:t>for each vulnerability.</w:t>
+          <w:ilvl w:val="2"/>
+          <w:numId w:val="37"/>
+        </w:numPr>
+        <w:spacing w:after="0" w:line="240" w:lineRule="auto"/>
+        <w:textAlignment w:val="center"/>
+        <w:rPr>
+          <w:rFonts w:ascii="Calibri" w:eastAsia="Times New Roman" w:hAnsi="Calibri" w:cs="Calibri"/>
+        </w:rPr>
+      </w:pPr>
+      <w:r>
+        <w:rPr>
+          <w:rFonts w:ascii="Calibri" w:eastAsia="Times New Roman" w:hAnsi="Calibri" w:cs="Calibri"/>
+        </w:rPr>
+        <w:t xml:space="preserve">Select </w:t>
+      </w:r>
+      <w:r>
+        <w:rPr>
+          <w:rFonts w:ascii="Calibri" w:eastAsia="Times New Roman" w:hAnsi="Calibri" w:cs="Calibri"/>
+        </w:rPr>
+        <w:t>tab localhost</w:t>
+      </w:r>
+      <w:proofErr w:type="gramStart"/>
+      <w:r>
+        <w:rPr>
+          <w:rFonts w:ascii="Calibri" w:eastAsia="Times New Roman" w:hAnsi="Calibri" w:cs="Calibri"/>
+        </w:rPr>
+        <w:t>:8081</w:t>
+      </w:r>
+      <w:proofErr w:type="gramEnd"/>
+      <w:r>
+        <w:rPr>
+          <w:rFonts w:ascii="Calibri" w:eastAsia="Times New Roman" w:hAnsi="Calibri" w:cs="Calibri"/>
+        </w:rPr>
+        <w:t>.</w:t>
+      </w:r>
+    </w:p>
+    <w:p>
+      <w:pPr>
+        <w:numPr>
+          <w:ilvl w:val="2"/>
+          <w:numId w:val="37"/>
+        </w:numPr>
+        <w:spacing w:after="0" w:line="240" w:lineRule="auto"/>
+        <w:textAlignment w:val="center"/>
+        <w:rPr>
+          <w:rFonts w:ascii="Calibri" w:eastAsia="Times New Roman" w:hAnsi="Calibri" w:cs="Calibri"/>
+        </w:rPr>
+      </w:pPr>
+      <w:r>
+        <w:rPr>
+          <w:rFonts w:ascii="Calibri" w:eastAsia="Times New Roman" w:hAnsi="Calibri" w:cs="Calibri"/>
+        </w:rPr>
+        <w:t xml:space="preserve">Execute </w:t>
+      </w:r>
+      <w:r>
+        <w:rPr>
+          <w:rFonts w:ascii="Calibri" w:eastAsia="Times New Roman" w:hAnsi="Calibri" w:cs="Calibri"/>
+        </w:rPr>
+        <w:t xml:space="preserve">instructions </w:t>
+      </w:r>
+      <w:proofErr w:type="spellStart"/>
+      <w:r>
+        <w:rPr>
+          <w:rFonts w:ascii="Calibri" w:eastAsia="Times New Roman" w:hAnsi="Calibri" w:cs="Calibri"/>
+        </w:rPr>
+        <w:t>i</w:t>
+      </w:r>
+      <w:proofErr w:type="spellEnd"/>
+      <w:r>
+        <w:rPr>
+          <w:rFonts w:ascii="Calibri" w:eastAsia="Times New Roman" w:hAnsi="Calibri" w:cs="Calibri"/>
+        </w:rPr>
+        <w:t xml:space="preserve">) through </w:t>
+      </w:r>
+      <w:proofErr w:type="gramStart"/>
+      <w:r>
+        <w:rPr>
+          <w:rFonts w:ascii="Calibri" w:eastAsia="Times New Roman" w:hAnsi="Calibri" w:cs="Calibri"/>
+        </w:rPr>
+        <w:t>iv</w:t>
+      </w:r>
+      <w:proofErr w:type="gramEnd"/>
+      <w:r>
+        <w:rPr>
+          <w:rFonts w:ascii="Calibri" w:eastAsia="Times New Roman" w:hAnsi="Calibri" w:cs="Calibri"/>
+        </w:rPr>
+        <w:t>) above.</w:t>
+      </w:r>
+    </w:p>
+    <w:p>
+      <w:pPr>
+        <w:numPr>
+          <w:ilvl w:val="2"/>
+          <w:numId w:val="37"/>
+        </w:numPr>
+        <w:spacing w:after="0" w:line="240" w:lineRule="auto"/>
+        <w:textAlignment w:val="center"/>
+        <w:rPr>
+          <w:rFonts w:ascii="Calibri" w:eastAsia="Times New Roman" w:hAnsi="Calibri" w:cs="Calibri"/>
+        </w:rPr>
+      </w:pPr>
+      <w:r>
+        <w:rPr>
+          <w:rFonts w:ascii="Calibri" w:eastAsia="Times New Roman" w:hAnsi="Calibri" w:cs="Calibri"/>
+        </w:rPr>
+        <w:t xml:space="preserve">The pop-up does not show. No stored </w:t>
+      </w:r>
+      <w:proofErr w:type="spellStart"/>
+      <w:r>
+        <w:rPr>
+          <w:rFonts w:ascii="Calibri" w:eastAsia="Times New Roman" w:hAnsi="Calibri" w:cs="Calibri"/>
+        </w:rPr>
+        <w:t>xss</w:t>
+      </w:r>
+      <w:proofErr w:type="spellEnd"/>
+      <w:r>
+        <w:rPr>
+          <w:rFonts w:ascii="Calibri" w:eastAsia="Times New Roman" w:hAnsi="Calibri" w:cs="Calibri"/>
+        </w:rPr>
+        <w:t xml:space="preserve"> attack executed.</w:t>
       </w:r>
     </w:p>
     <w:p>
       <w:pPr>
         <w:pStyle w:val="ListParagraph"/>
-        <w:spacing w:after="0" w:line="240" w:lineRule="auto"/>
-        <w:ind w:left="1440"/>
-        <w:textAlignment w:val="center"/>
-        <w:rPr>
-          <w:rFonts w:ascii="Calibri" w:eastAsia="Times New Roman" w:hAnsi="Calibri" w:cs="Calibri"/>
-        </w:rPr>
-      </w:pPr>
-    </w:p>
-    <w:p>
-      <w:pPr>
-        <w:spacing w:after="0" w:line="240" w:lineRule="auto"/>
-        <w:textAlignment w:val="center"/>
-        <w:rPr>
-          <w:rFonts w:ascii="Calibri" w:eastAsia="Times New Roman" w:hAnsi="Calibri" w:cs="Calibri"/>
-          <w:b/>
-          <w:u w:val="single"/>
-        </w:rPr>
-      </w:pPr>
-      <w:r>
-        <w:rPr>
-          <w:rFonts w:ascii="Calibri" w:eastAsia="Times New Roman" w:hAnsi="Calibri" w:cs="Calibri"/>
-          <w:b/>
-          <w:u w:val="single"/>
-        </w:rPr>
-        <w:t>Detailed instructions per vulnerability:</w:t>
-      </w:r>
-    </w:p>
-    <w:p>
-      <w:pPr>
-        <w:spacing w:after="0" w:line="240" w:lineRule="auto"/>
-        <w:textAlignment w:val="center"/>
-        <w:rPr>
-          <w:rFonts w:ascii="Calibri" w:eastAsia="Times New Roman" w:hAnsi="Calibri" w:cs="Calibri"/>
-        </w:rPr>
-      </w:pPr>
-    </w:p>
-    <w:p>
-      <w:pPr>
-        <w:numPr>
-          <w:ilvl w:val="0"/>
-          <w:numId w:val="41"/>
-        </w:numPr>
-        <w:spacing w:after="0" w:line="240" w:lineRule="auto"/>
-        <w:textAlignment w:val="center"/>
-        <w:rPr>
-          <w:rFonts w:ascii="Calibri" w:eastAsia="Times New Roman" w:hAnsi="Calibri" w:cs="Calibri"/>
-        </w:rPr>
-      </w:pPr>
-      <w:r>
-        <w:rPr>
-          <w:rFonts w:ascii="Calibri" w:eastAsia="Times New Roman" w:hAnsi="Calibri" w:cs="Calibri"/>
-        </w:rPr>
-        <w:t>A2+A4:+A7 Broken authentication and Session + Insecure Direct Object References (Leave a url parth unprotected - download an upload by changing the html.)</w:t>
-      </w:r>
-    </w:p>
-    <w:p>
-      <w:pPr>
-        <w:numPr>
-          <w:ilvl w:val="1"/>
-          <w:numId w:val="36"/>
-        </w:numPr>
-        <w:spacing w:after="0" w:line="240" w:lineRule="auto"/>
-        <w:textAlignment w:val="center"/>
-        <w:rPr>
-          <w:rFonts w:ascii="Calibri" w:eastAsia="Times New Roman" w:hAnsi="Calibri" w:cs="Calibri"/>
-        </w:rPr>
-      </w:pPr>
-      <w:r>
-        <w:rPr>
-          <w:rFonts w:ascii="Calibri" w:eastAsia="Times New Roman" w:hAnsi="Calibri" w:cs="Calibri"/>
-        </w:rPr>
-        <w:t>Instructions to reproduce:</w:t>
-      </w:r>
-    </w:p>
-    <w:p>
-      <w:pPr>
-        <w:pStyle w:val="ListParagraph"/>
-        <w:numPr>
-          <w:ilvl w:val="2"/>
-          <w:numId w:val="36"/>
-        </w:numPr>
-        <w:spacing w:after="0" w:line="240" w:lineRule="auto"/>
-        <w:textAlignment w:val="center"/>
-        <w:rPr>
-          <w:rFonts w:ascii="Calibri" w:eastAsia="Times New Roman" w:hAnsi="Calibri" w:cs="Calibri"/>
-        </w:rPr>
-      </w:pPr>
-      <w:r>
-        <w:rPr>
-          <w:rFonts w:ascii="Calibri" w:eastAsia="Times New Roman" w:hAnsi="Calibri" w:cs="Calibri"/>
-        </w:rPr>
-        <w:t>Select tab localhost:8080.</w:t>
-      </w:r>
-    </w:p>
-    <w:p>
-      <w:pPr>
-        <w:pStyle w:val="ListParagraph"/>
-        <w:numPr>
-          <w:ilvl w:val="2"/>
-          <w:numId w:val="36"/>
-        </w:numPr>
-        <w:spacing w:after="0" w:line="240" w:lineRule="auto"/>
-        <w:textAlignment w:val="center"/>
-        <w:rPr>
-          <w:rFonts w:ascii="Calibri" w:eastAsia="Times New Roman" w:hAnsi="Calibri" w:cs="Calibri"/>
-        </w:rPr>
-      </w:pPr>
-      <w:r>
-        <w:rPr>
-          <w:rFonts w:ascii="Calibri" w:eastAsia="Times New Roman" w:hAnsi="Calibri" w:cs="Calibri"/>
-        </w:rPr>
-        <w:t>Type name “user1”in the Name: field and any address in the address field and click “Submit”.</w:t>
-      </w:r>
-    </w:p>
-    <w:p>
-      <w:pPr>
-        <w:pStyle w:val="ListParagraph"/>
-        <w:numPr>
-          <w:ilvl w:val="2"/>
-          <w:numId w:val="36"/>
-        </w:numPr>
-        <w:spacing w:after="0" w:line="240" w:lineRule="auto"/>
-        <w:textAlignment w:val="center"/>
-        <w:rPr>
-          <w:rFonts w:ascii="Calibri" w:eastAsia="Times New Roman" w:hAnsi="Calibri" w:cs="Calibri"/>
-        </w:rPr>
-      </w:pPr>
-      <w:r>
-        <w:rPr>
-          <w:rFonts w:ascii="Calibri" w:eastAsia="Times New Roman" w:hAnsi="Calibri" w:cs="Calibri"/>
-        </w:rPr>
-        <w:t xml:space="preserve">Create new user "user1" </w:t>
-      </w:r>
-      <w:r>
-        <w:rPr>
-          <w:rFonts w:ascii="Calibri" w:eastAsia="Times New Roman" w:hAnsi="Calibri" w:cs="Calibri"/>
-        </w:rPr>
-        <w:t>with password pwd1 by entering the password in the Password: field and clocking “Create new user”.</w:t>
-      </w:r>
-    </w:p>
-    <w:p>
-      <w:pPr>
-        <w:pStyle w:val="ListParagraph"/>
-        <w:numPr>
-          <w:ilvl w:val="2"/>
-          <w:numId w:val="36"/>
-        </w:numPr>
-        <w:spacing w:after="0" w:line="240" w:lineRule="auto"/>
-        <w:textAlignment w:val="center"/>
-        <w:rPr>
-          <w:rFonts w:ascii="Calibri" w:eastAsia="Times New Roman" w:hAnsi="Calibri" w:cs="Calibri"/>
-        </w:rPr>
-      </w:pPr>
-      <w:r>
-        <w:rPr>
-          <w:rFonts w:ascii="Calibri" w:eastAsia="Times New Roman" w:hAnsi="Calibri" w:cs="Calibri"/>
-        </w:rPr>
-        <w:t>Login as user1 with password pwd1.</w:t>
-      </w:r>
-    </w:p>
-    <w:p>
-      <w:pPr>
-        <w:pStyle w:val="ListParagraph"/>
-        <w:numPr>
-          <w:ilvl w:val="2"/>
-          <w:numId w:val="36"/>
-        </w:numPr>
-        <w:spacing w:after="0" w:line="240" w:lineRule="auto"/>
-        <w:textAlignment w:val="center"/>
-        <w:rPr>
-          <w:rFonts w:ascii="Calibri" w:eastAsia="Times New Roman" w:hAnsi="Calibri" w:cs="Calibri"/>
-        </w:rPr>
-      </w:pPr>
-      <w:r>
-        <w:rPr>
-          <w:rFonts w:ascii="Calibri" w:eastAsia="Times New Roman" w:hAnsi="Calibri" w:cs="Calibri"/>
-        </w:rPr>
-        <w:lastRenderedPageBreak/>
-        <w:t>Upload file 1 "test1.txt"</w:t>
-      </w:r>
-      <w:r>
-        <w:rPr>
-          <w:rFonts w:ascii="Calibri" w:eastAsia="Times New Roman" w:hAnsi="Calibri" w:cs="Calibri"/>
-        </w:rPr>
-        <w:t xml:space="preserve"> by clicking on “Choose File”, going to &lt;root-fixed&gt;/data, selecting “test1.txt” and then clicking “Add!” </w:t>
-      </w:r>
-    </w:p>
-    <w:p>
-      <w:pPr>
-        <w:pStyle w:val="ListParagraph"/>
-        <w:numPr>
-          <w:ilvl w:val="2"/>
-          <w:numId w:val="36"/>
-        </w:numPr>
-        <w:spacing w:after="0" w:line="240" w:lineRule="auto"/>
-        <w:textAlignment w:val="center"/>
-        <w:rPr>
-          <w:rFonts w:ascii="Calibri" w:eastAsia="Times New Roman" w:hAnsi="Calibri" w:cs="Calibri"/>
-        </w:rPr>
-      </w:pPr>
-      <w:r>
-        <w:rPr>
-          <w:rFonts w:ascii="Calibri" w:eastAsia="Times New Roman" w:hAnsi="Calibri" w:cs="Calibri"/>
-        </w:rPr>
-        <w:t>Logout</w:t>
-      </w:r>
-    </w:p>
-    <w:p>
-      <w:pPr>
-        <w:pStyle w:val="ListParagraph"/>
-        <w:numPr>
-          <w:ilvl w:val="2"/>
-          <w:numId w:val="36"/>
-        </w:numPr>
-        <w:spacing w:after="0" w:line="240" w:lineRule="auto"/>
-        <w:textAlignment w:val="center"/>
-        <w:rPr>
-          <w:rFonts w:ascii="Calibri" w:eastAsia="Times New Roman" w:hAnsi="Calibri" w:cs="Calibri"/>
-        </w:rPr>
-      </w:pPr>
-      <w:r>
-        <w:rPr>
-          <w:rFonts w:ascii="Calibri" w:eastAsia="Times New Roman" w:hAnsi="Calibri" w:cs="Calibri"/>
-        </w:rPr>
-        <w:t>Login as user roger password carrots</w:t>
-      </w:r>
-    </w:p>
-    <w:p>
-      <w:pPr>
-        <w:pStyle w:val="ListParagraph"/>
-        <w:numPr>
-          <w:ilvl w:val="2"/>
-          <w:numId w:val="36"/>
-        </w:numPr>
-        <w:spacing w:after="0" w:line="240" w:lineRule="auto"/>
-        <w:textAlignment w:val="center"/>
-        <w:rPr>
-          <w:rFonts w:ascii="Calibri" w:eastAsia="Times New Roman" w:hAnsi="Calibri" w:cs="Calibri"/>
-        </w:rPr>
-      </w:pPr>
-      <w:r>
-        <w:rPr>
-          <w:rFonts w:ascii="Calibri" w:eastAsia="Times New Roman" w:hAnsi="Calibri" w:cs="Calibri"/>
-        </w:rPr>
-        <w:t>Upload file 2 "test2.txt"</w:t>
-      </w:r>
-    </w:p>
-    <w:p>
-      <w:pPr>
-        <w:pStyle w:val="ListParagraph"/>
-        <w:numPr>
-          <w:ilvl w:val="2"/>
-          <w:numId w:val="36"/>
-        </w:numPr>
-        <w:spacing w:after="0" w:line="240" w:lineRule="auto"/>
-        <w:textAlignment w:val="center"/>
-        <w:rPr>
-          <w:rFonts w:ascii="Calibri" w:eastAsia="Times New Roman" w:hAnsi="Calibri" w:cs="Calibri"/>
-        </w:rPr>
-      </w:pPr>
-      <w:r>
-        <w:rPr>
-          <w:rFonts w:ascii="Calibri" w:eastAsia="Times New Roman" w:hAnsi="Calibri" w:cs="Calibri"/>
-        </w:rPr>
-        <w:t>Start developer tools in your browser (in chrome under “Menu/More tools/Developer tools”)</w:t>
-      </w:r>
-    </w:p>
-    <w:p>
-      <w:pPr>
-        <w:pStyle w:val="ListParagraph"/>
-        <w:numPr>
-          <w:ilvl w:val="2"/>
-          <w:numId w:val="36"/>
-        </w:numPr>
-        <w:spacing w:after="0" w:line="240" w:lineRule="auto"/>
-        <w:textAlignment w:val="center"/>
-        <w:rPr>
-          <w:rFonts w:ascii="Calibri" w:eastAsia="Times New Roman" w:hAnsi="Calibri" w:cs="Calibri"/>
-        </w:rPr>
-      </w:pPr>
-      <w:r>
-        <w:rPr>
-          <w:rFonts w:ascii="Calibri" w:eastAsia="Times New Roman" w:hAnsi="Calibri" w:cs="Calibri"/>
-        </w:rPr>
-        <w:t xml:space="preserve">In the html, modify /files/2 to /files/1. </w:t>
-      </w:r>
-    </w:p>
-    <w:p>
-      <w:pPr>
-        <w:pStyle w:val="ListParagraph"/>
-        <w:numPr>
-          <w:ilvl w:val="2"/>
-          <w:numId w:val="36"/>
-        </w:numPr>
-        <w:spacing w:after="0" w:line="240" w:lineRule="auto"/>
-        <w:textAlignment w:val="center"/>
-        <w:rPr>
-          <w:rFonts w:ascii="Calibri" w:eastAsia="Times New Roman" w:hAnsi="Calibri" w:cs="Calibri"/>
-        </w:rPr>
-      </w:pPr>
-      <w:r>
-        <w:rPr>
-          <w:rFonts w:ascii="Calibri" w:eastAsia="Times New Roman" w:hAnsi="Calibri" w:cs="Calibri"/>
-        </w:rPr>
-        <w:t>Click on test2.txt</w:t>
-      </w:r>
-      <w:r>
-        <w:rPr>
-          <w:rFonts w:ascii="Calibri" w:eastAsia="Times New Roman" w:hAnsi="Calibri" w:cs="Calibri"/>
-        </w:rPr>
-        <w:t xml:space="preserve"> on the web-page</w:t>
-      </w:r>
-      <w:r>
-        <w:rPr>
-          <w:rFonts w:ascii="Calibri" w:eastAsia="Times New Roman" w:hAnsi="Calibri" w:cs="Calibri"/>
-        </w:rPr>
-        <w:t xml:space="preserve">. </w:t>
-      </w:r>
-    </w:p>
-    <w:p>
-      <w:pPr>
-        <w:pStyle w:val="ListParagraph"/>
-        <w:numPr>
-          <w:ilvl w:val="2"/>
-          <w:numId w:val="36"/>
-        </w:numPr>
-        <w:spacing w:after="0" w:line="240" w:lineRule="auto"/>
-        <w:textAlignment w:val="center"/>
-        <w:rPr>
-          <w:rFonts w:ascii="Calibri" w:eastAsia="Times New Roman" w:hAnsi="Calibri" w:cs="Calibri"/>
-        </w:rPr>
-      </w:pPr>
-      <w:r>
-        <w:rPr>
-          <w:rFonts w:ascii="Calibri" w:eastAsia="Times New Roman" w:hAnsi="Calibri" w:cs="Calibri"/>
-        </w:rPr>
-        <w:t>Test1.txt is downloaded. You have access to user1's file.</w:t>
-      </w:r>
-    </w:p>
-    <w:p>
-      <w:pPr>
-        <w:pStyle w:val="ListParagraph"/>
-        <w:numPr>
-          <w:ilvl w:val="1"/>
-          <w:numId w:val="36"/>
-        </w:numPr>
-        <w:spacing w:after="0" w:line="240" w:lineRule="auto"/>
-        <w:textAlignment w:val="center"/>
-        <w:rPr>
-          <w:rFonts w:ascii="Calibri" w:eastAsia="Times New Roman" w:hAnsi="Calibri" w:cs="Calibri"/>
-        </w:rPr>
-      </w:pPr>
-      <w:r>
-        <w:rPr>
-          <w:rFonts w:ascii="Calibri" w:eastAsia="Times New Roman" w:hAnsi="Calibri" w:cs="Calibri"/>
-        </w:rPr>
-        <w:t>Proof of fix</w:t>
-      </w:r>
-      <w:r>
-        <w:rPr>
-          <w:rFonts w:ascii="Calibri" w:eastAsia="Times New Roman" w:hAnsi="Calibri" w:cs="Calibri"/>
-        </w:rPr>
-        <w:t>:</w:t>
-      </w:r>
-    </w:p>
-    <w:p>
-      <w:pPr>
-        <w:pStyle w:val="ListParagraph"/>
-        <w:numPr>
-          <w:ilvl w:val="2"/>
-          <w:numId w:val="36"/>
-        </w:numPr>
-        <w:spacing w:after="0" w:line="240" w:lineRule="auto"/>
-        <w:textAlignment w:val="center"/>
-        <w:rPr>
-          <w:rFonts w:ascii="Calibri" w:eastAsia="Times New Roman" w:hAnsi="Calibri" w:cs="Calibri"/>
-        </w:rPr>
-      </w:pPr>
-      <w:r>
-        <w:rPr>
-          <w:rFonts w:ascii="Calibri" w:eastAsia="Times New Roman" w:hAnsi="Calibri" w:cs="Calibri"/>
-        </w:rPr>
-        <w:t>Select tab localhost:8081</w:t>
-      </w:r>
-      <w:r>
-        <w:rPr>
-          <w:rFonts w:ascii="Calibri" w:eastAsia="Times New Roman" w:hAnsi="Calibri" w:cs="Calibri"/>
-        </w:rPr>
-        <w:t>.</w:t>
-      </w:r>
-    </w:p>
-    <w:p>
-      <w:pPr>
-        <w:pStyle w:val="ListParagraph"/>
-        <w:numPr>
-          <w:ilvl w:val="2"/>
-          <w:numId w:val="36"/>
-        </w:numPr>
-        <w:spacing w:after="0" w:line="240" w:lineRule="auto"/>
-        <w:textAlignment w:val="center"/>
-        <w:rPr>
-          <w:rFonts w:ascii="Calibri" w:eastAsia="Times New Roman" w:hAnsi="Calibri" w:cs="Calibri"/>
-        </w:rPr>
-      </w:pPr>
-      <w:r>
-        <w:rPr>
-          <w:rFonts w:ascii="Calibri" w:eastAsia="Times New Roman" w:hAnsi="Calibri" w:cs="Calibri"/>
-        </w:rPr>
-        <w:t>Ex</w:t>
-      </w:r>
-      <w:r>
-        <w:rPr>
-          <w:rFonts w:ascii="Calibri" w:eastAsia="Times New Roman" w:hAnsi="Calibri" w:cs="Calibri"/>
-        </w:rPr>
-        <w:t>ecute instructions i) through xi</w:t>
-      </w:r>
-      <w:r>
-        <w:rPr>
-          <w:rFonts w:ascii="Calibri" w:eastAsia="Times New Roman" w:hAnsi="Calibri" w:cs="Calibri"/>
-        </w:rPr>
-        <w:t>) above.</w:t>
-      </w:r>
-      <w:r>
-        <w:rPr>
-          <w:rFonts w:ascii="Calibri" w:eastAsia="Times New Roman" w:hAnsi="Calibri" w:cs="Calibri"/>
-        </w:rPr>
-        <w:t xml:space="preserve"> </w:t>
-      </w:r>
-    </w:p>
-    <w:p>
-      <w:pPr>
-        <w:pStyle w:val="ListParagraph"/>
-        <w:numPr>
-          <w:ilvl w:val="2"/>
-          <w:numId w:val="36"/>
-        </w:numPr>
-        <w:spacing w:after="0" w:line="240" w:lineRule="auto"/>
-        <w:textAlignment w:val="center"/>
-        <w:rPr>
-          <w:rFonts w:ascii="Calibri" w:eastAsia="Times New Roman" w:hAnsi="Calibri" w:cs="Calibri"/>
-        </w:rPr>
-      </w:pPr>
-      <w:r>
-        <w:rPr>
-          <w:rFonts w:ascii="Calibri" w:eastAsia="Times New Roman" w:hAnsi="Calibri" w:cs="Calibri"/>
-        </w:rPr>
-        <w:t>Now, a blank page shows and nothing is downloaded. The vulnerability is no longer there.</w:t>
-      </w:r>
-    </w:p>
-    <w:p>
-      <w:pPr>
         <w:numPr>
           <w:ilvl w:val="0"/>
           <w:numId w:val="6"/>
@@ -1200,26 +1930,109 @@
         <w:rPr>
           <w:rFonts w:ascii="Calibri" w:eastAsia="Times New Roman" w:hAnsi="Calibri" w:cs="Calibri"/>
         </w:rPr>
-        <w:t>A3: Cross-site scripting (XSS)</w:t>
+        <w:t>A5: security misconfiguration</w:t>
       </w:r>
     </w:p>
     <w:p>
       <w:pPr>
         <w:numPr>
           <w:ilvl w:val="1"/>
-          <w:numId w:val="37"/>
-        </w:numPr>
-        <w:spacing w:after="0" w:line="240" w:lineRule="auto"/>
-        <w:textAlignment w:val="center"/>
-        <w:rPr>
-          <w:rFonts w:ascii="Calibri" w:eastAsia="Times New Roman" w:hAnsi="Calibri" w:cs="Calibri"/>
-        </w:rPr>
-      </w:pPr>
-      <w:r>
-        <w:rPr>
-          <w:rFonts w:ascii="Calibri" w:eastAsia="Times New Roman" w:hAnsi="Calibri" w:cs="Calibri"/>
-        </w:rPr>
-        <w:t>Instructions to reproduce</w:t>
+          <w:numId w:val="38"/>
+        </w:numPr>
+        <w:spacing w:after="0" w:line="240" w:lineRule="auto"/>
+        <w:textAlignment w:val="center"/>
+        <w:rPr>
+          <w:rFonts w:ascii="Calibri" w:eastAsia="Times New Roman" w:hAnsi="Calibri" w:cs="Calibri"/>
+        </w:rPr>
+      </w:pPr>
+      <w:r>
+        <w:rPr>
+          <w:rFonts w:ascii="Calibri" w:eastAsia="Times New Roman" w:hAnsi="Calibri" w:cs="Calibri"/>
+        </w:rPr>
+        <w:t>Reproduction</w:t>
+      </w:r>
+      <w:r>
+        <w:rPr>
+          <w:rFonts w:ascii="Calibri" w:eastAsia="Times New Roman" w:hAnsi="Calibri" w:cs="Calibri"/>
+        </w:rPr>
+        <w:t>:</w:t>
+      </w:r>
+    </w:p>
+    <w:p>
+      <w:pPr>
+        <w:numPr>
+          <w:ilvl w:val="2"/>
+          <w:numId w:val="38"/>
+        </w:numPr>
+        <w:spacing w:after="0" w:line="240" w:lineRule="auto"/>
+        <w:textAlignment w:val="center"/>
+        <w:rPr>
+          <w:rFonts w:ascii="Calibri" w:eastAsia="Times New Roman" w:hAnsi="Calibri" w:cs="Calibri"/>
+        </w:rPr>
+      </w:pPr>
+      <w:r>
+        <w:rPr>
+          <w:rFonts w:ascii="Calibri" w:eastAsia="Times New Roman" w:hAnsi="Calibri" w:cs="Calibri"/>
+        </w:rPr>
+        <w:t xml:space="preserve">Use the following </w:t>
+      </w:r>
+      <w:proofErr w:type="spellStart"/>
+      <w:r>
+        <w:rPr>
+          <w:rFonts w:ascii="Calibri" w:eastAsia="Times New Roman" w:hAnsi="Calibri" w:cs="Calibri"/>
+        </w:rPr>
+        <w:t>url</w:t>
+      </w:r>
+      <w:proofErr w:type="spellEnd"/>
+      <w:r>
+        <w:rPr>
+          <w:rFonts w:ascii="Calibri" w:eastAsia="Times New Roman" w:hAnsi="Calibri" w:cs="Calibri"/>
+        </w:rPr>
+        <w:t xml:space="preserve"> in your browser: localhost:8080/h2-console</w:t>
+      </w:r>
+    </w:p>
+    <w:p>
+      <w:pPr>
+        <w:numPr>
+          <w:ilvl w:val="2"/>
+          <w:numId w:val="38"/>
+        </w:numPr>
+        <w:spacing w:after="0" w:line="240" w:lineRule="auto"/>
+        <w:textAlignment w:val="center"/>
+        <w:rPr>
+          <w:rFonts w:ascii="Calibri" w:eastAsia="Times New Roman" w:hAnsi="Calibri" w:cs="Calibri"/>
+        </w:rPr>
+      </w:pPr>
+      <w:r>
+        <w:rPr>
+          <w:rFonts w:ascii="Calibri" w:eastAsia="Times New Roman" w:hAnsi="Calibri" w:cs="Calibri"/>
+        </w:rPr>
+        <w:t>Accept the default user and password, which are already filled in. You now have access to the entire database underlying the application because the h2 settings are insecure.</w:t>
+      </w:r>
+    </w:p>
+    <w:p>
+      <w:pPr>
+        <w:numPr>
+          <w:ilvl w:val="1"/>
+          <w:numId w:val="38"/>
+        </w:numPr>
+        <w:spacing w:after="0" w:line="240" w:lineRule="auto"/>
+        <w:textAlignment w:val="center"/>
+        <w:rPr>
+          <w:rFonts w:ascii="Calibri" w:eastAsia="Times New Roman" w:hAnsi="Calibri" w:cs="Calibri"/>
+        </w:rPr>
+      </w:pPr>
+      <w:r>
+        <w:rPr>
+          <w:rFonts w:ascii="Calibri" w:eastAsia="Times New Roman" w:hAnsi="Calibri" w:cs="Calibri"/>
+        </w:rPr>
+        <w:t>Fix-check</w:t>
+      </w:r>
+      <w:r>
+        <w:rPr>
+          <w:rFonts w:ascii="Calibri" w:eastAsia="Times New Roman" w:hAnsi="Calibri" w:cs="Calibri"/>
+        </w:rPr>
+        <w:t>:</w:t>
       </w:r>
     </w:p>
     <w:p>
@@ -1227,31 +2040,33 @@
         <w:pStyle w:val="ListParagraph"/>
         <w:numPr>
           <w:ilvl w:val="2"/>
-          <w:numId w:val="37"/>
-        </w:numPr>
-        <w:spacing w:after="0" w:line="240" w:lineRule="auto"/>
-        <w:textAlignment w:val="center"/>
-        <w:rPr>
-          <w:rFonts w:ascii="Calibri" w:eastAsia="Times New Roman" w:hAnsi="Calibri" w:cs="Calibri"/>
-        </w:rPr>
-      </w:pPr>
-      <w:r>
-        <w:rPr>
-          <w:rFonts w:ascii="Calibri" w:eastAsia="Times New Roman" w:hAnsi="Calibri" w:cs="Calibri"/>
-        </w:rPr>
-        <w:t xml:space="preserve">Select </w:t>
-      </w:r>
-      <w:r>
-        <w:rPr>
-          <w:rFonts w:ascii="Calibri" w:eastAsia="Times New Roman" w:hAnsi="Calibri" w:cs="Calibri"/>
-        </w:rPr>
-        <w:t>tab localhost:8080</w:t>
-      </w:r>
-      <w:r>
-        <w:rPr>
-          <w:rFonts w:ascii="Calibri" w:eastAsia="Times New Roman" w:hAnsi="Calibri" w:cs="Calibri"/>
-        </w:rPr>
-        <w:t>/top</w:t>
+          <w:numId w:val="38"/>
+        </w:numPr>
+        <w:spacing w:after="0" w:line="240" w:lineRule="auto"/>
+        <w:textAlignment w:val="center"/>
+        <w:rPr>
+          <w:rFonts w:ascii="Calibri" w:eastAsia="Times New Roman" w:hAnsi="Calibri" w:cs="Calibri"/>
+        </w:rPr>
+      </w:pPr>
+      <w:r>
+        <w:rPr>
+          <w:rFonts w:ascii="Calibri" w:eastAsia="Times New Roman" w:hAnsi="Calibri" w:cs="Calibri"/>
+        </w:rPr>
+        <w:t>Select tab localhost</w:t>
+      </w:r>
+      <w:proofErr w:type="gramStart"/>
+      <w:r>
+        <w:rPr>
+          <w:rFonts w:ascii="Calibri" w:eastAsia="Times New Roman" w:hAnsi="Calibri" w:cs="Calibri"/>
+        </w:rPr>
+        <w:t>:8081</w:t>
+      </w:r>
+      <w:proofErr w:type="gramEnd"/>
+      <w:r>
+        <w:rPr>
+          <w:rFonts w:ascii="Calibri" w:eastAsia="Times New Roman" w:hAnsi="Calibri" w:cs="Calibri"/>
+        </w:rPr>
+        <w:t>/h2-console</w:t>
       </w:r>
       <w:r>
         <w:rPr>
@@ -1264,252 +2079,30 @@
       <w:pPr>
         <w:numPr>
           <w:ilvl w:val="2"/>
-          <w:numId w:val="37"/>
-        </w:numPr>
-        <w:spacing w:after="0" w:line="240" w:lineRule="auto"/>
-        <w:textAlignment w:val="center"/>
-        <w:rPr>
-          <w:rFonts w:ascii="Calibri" w:eastAsia="Times New Roman" w:hAnsi="Calibri" w:cs="Calibri"/>
-        </w:rPr>
-      </w:pPr>
-      <w:r>
-        <w:rPr>
-          <w:rFonts w:ascii="Calibri" w:eastAsia="Times New Roman" w:hAnsi="Calibri" w:cs="Calibri"/>
-        </w:rPr>
-        <w:t>Create new user "user1" with password pwd1.</w:t>
-      </w:r>
-      <w:r>
-        <w:rPr>
-          <w:rFonts w:ascii="Calibri" w:eastAsia="Times New Roman" w:hAnsi="Calibri" w:cs="Calibri"/>
-        </w:rPr>
-        <w:t xml:space="preserve"> Note: if you do not restart the faulty server, user1 still exists from the previous section, so then you can skip this step.</w:t>
-      </w:r>
-    </w:p>
-    <w:p>
-      <w:pPr>
-        <w:numPr>
-          <w:ilvl w:val="2"/>
-          <w:numId w:val="37"/>
-        </w:numPr>
-        <w:spacing w:after="0" w:line="240" w:lineRule="auto"/>
-        <w:textAlignment w:val="center"/>
-        <w:rPr>
-          <w:rFonts w:ascii="Calibri" w:eastAsia="Times New Roman" w:hAnsi="Calibri" w:cs="Calibri"/>
-        </w:rPr>
-      </w:pPr>
-      <w:r>
-        <w:rPr>
-          <w:rFonts w:ascii="Calibri" w:eastAsia="Times New Roman" w:hAnsi="Calibri" w:cs="Calibri"/>
-        </w:rPr>
-        <w:t>Login as user1 with password pwd1.</w:t>
-      </w:r>
-    </w:p>
-    <w:p>
-      <w:pPr>
-        <w:numPr>
-          <w:ilvl w:val="2"/>
-          <w:numId w:val="37"/>
-        </w:numPr>
-        <w:spacing w:after="0" w:line="240" w:lineRule="auto"/>
-        <w:textAlignment w:val="center"/>
-        <w:rPr>
-          <w:rFonts w:ascii="Calibri" w:eastAsia="Times New Roman" w:hAnsi="Calibri" w:cs="Calibri"/>
-        </w:rPr>
-      </w:pPr>
-      <w:r>
-        <w:rPr>
-          <w:rFonts w:ascii="Calibri" w:eastAsia="Times New Roman" w:hAnsi="Calibri" w:cs="Calibri"/>
-        </w:rPr>
-        <w:t>Create a new message with title "IMPORTANT MESSAGE - READ URGENTLY" and content "&lt;script&gt;alert(</w:t>
-      </w:r>
-      <w:r>
-        <w:rPr>
-          <w:rFonts w:ascii="Calibri" w:eastAsia="Times New Roman" w:hAnsi="Calibri" w:cs="Calibri"/>
-        </w:rPr>
-        <w:t>“Hello! Nasty surprise!!”</w:t>
-      </w:r>
-      <w:r>
-        <w:rPr>
-          <w:rFonts w:ascii="Calibri" w:eastAsia="Times New Roman" w:hAnsi="Calibri" w:cs="Calibri"/>
-        </w:rPr>
-        <w:t>);&lt;/script&gt;".</w:t>
-      </w:r>
-    </w:p>
-    <w:p>
-      <w:pPr>
-        <w:numPr>
-          <w:ilvl w:val="2"/>
-          <w:numId w:val="37"/>
-        </w:numPr>
-        <w:spacing w:after="0" w:line="240" w:lineRule="auto"/>
-        <w:textAlignment w:val="center"/>
-        <w:rPr>
-          <w:rFonts w:ascii="Calibri" w:eastAsia="Times New Roman" w:hAnsi="Calibri" w:cs="Calibri"/>
-        </w:rPr>
-      </w:pPr>
-      <w:r>
-        <w:rPr>
-          <w:rFonts w:ascii="Calibri" w:eastAsia="Times New Roman" w:hAnsi="Calibri" w:cs="Calibri"/>
-        </w:rPr>
-        <w:t>Log out.</w:t>
-      </w:r>
-    </w:p>
-    <w:p>
-      <w:pPr>
-        <w:numPr>
-          <w:ilvl w:val="2"/>
-          <w:numId w:val="37"/>
-        </w:numPr>
-        <w:spacing w:after="0" w:line="240" w:lineRule="auto"/>
-        <w:textAlignment w:val="center"/>
-        <w:rPr>
-          <w:rFonts w:ascii="Calibri" w:eastAsia="Times New Roman" w:hAnsi="Calibri" w:cs="Calibri"/>
-        </w:rPr>
-      </w:pPr>
-      <w:r>
-        <w:rPr>
-          <w:rFonts w:ascii="Calibri" w:eastAsia="Times New Roman" w:hAnsi="Calibri" w:cs="Calibri"/>
-        </w:rPr>
-        <w:t>Log in as user "roger" with password "carrots".</w:t>
-      </w:r>
-    </w:p>
-    <w:p>
-      <w:pPr>
-        <w:numPr>
-          <w:ilvl w:val="2"/>
-          <w:numId w:val="37"/>
-        </w:numPr>
-        <w:spacing w:after="0" w:line="240" w:lineRule="auto"/>
-        <w:textAlignment w:val="center"/>
-        <w:rPr>
-          <w:rFonts w:ascii="Calibri" w:eastAsia="Times New Roman" w:hAnsi="Calibri" w:cs="Calibri"/>
-        </w:rPr>
-      </w:pPr>
-      <w:r>
-        <w:rPr>
-          <w:rFonts w:ascii="Calibri" w:eastAsia="Times New Roman" w:hAnsi="Calibri" w:cs="Calibri"/>
-        </w:rPr>
-        <w:t>Click on the message with title "IMPORTANT MESSAGE - READ URGENTLY". The popup shows that javascript was ex</w:t>
-      </w:r>
-      <w:r>
-        <w:rPr>
-          <w:rFonts w:ascii="Calibri" w:eastAsia="Times New Roman" w:hAnsi="Calibri" w:cs="Calibri"/>
-        </w:rPr>
-        <w:t>e</w:t>
-      </w:r>
-      <w:r>
-        <w:rPr>
-          <w:rFonts w:ascii="Calibri" w:eastAsia="Times New Roman" w:hAnsi="Calibri" w:cs="Calibri"/>
-        </w:rPr>
-        <w:t xml:space="preserve">cuted, proof of </w:t>
-      </w:r>
-      <w:r>
-        <w:rPr>
-          <w:rFonts w:ascii="Calibri" w:eastAsia="Times New Roman" w:hAnsi="Calibri" w:cs="Calibri"/>
-        </w:rPr>
-        <w:t xml:space="preserve">the </w:t>
-      </w:r>
-      <w:r>
-        <w:rPr>
-          <w:rFonts w:ascii="Calibri" w:eastAsia="Times New Roman" w:hAnsi="Calibri" w:cs="Calibri"/>
-        </w:rPr>
-        <w:t>stored xss attack being successful.</w:t>
-      </w:r>
-    </w:p>
-    <w:p>
-      <w:pPr>
-        <w:numPr>
-          <w:ilvl w:val="1"/>
-          <w:numId w:val="37"/>
-        </w:numPr>
-        <w:spacing w:after="0" w:line="240" w:lineRule="auto"/>
-        <w:textAlignment w:val="center"/>
-        <w:rPr>
-          <w:rFonts w:ascii="Calibri" w:eastAsia="Times New Roman" w:hAnsi="Calibri" w:cs="Calibri"/>
-        </w:rPr>
-      </w:pPr>
-      <w:r>
-        <w:rPr>
-          <w:rFonts w:ascii="Calibri" w:eastAsia="Times New Roman" w:hAnsi="Calibri" w:cs="Calibri"/>
-        </w:rPr>
-        <w:t>Proof of fix:</w:t>
-      </w:r>
-    </w:p>
-    <w:p>
-      <w:pPr>
-        <w:pStyle w:val="ListParagraph"/>
-        <w:numPr>
-          <w:ilvl w:val="2"/>
-          <w:numId w:val="37"/>
-        </w:numPr>
-        <w:spacing w:after="0" w:line="240" w:lineRule="auto"/>
-        <w:textAlignment w:val="center"/>
-        <w:rPr>
-          <w:rFonts w:ascii="Calibri" w:eastAsia="Times New Roman" w:hAnsi="Calibri" w:cs="Calibri"/>
-        </w:rPr>
-      </w:pPr>
-      <w:r>
-        <w:rPr>
-          <w:rFonts w:ascii="Calibri" w:eastAsia="Times New Roman" w:hAnsi="Calibri" w:cs="Calibri"/>
-        </w:rPr>
-        <w:t xml:space="preserve">Select </w:t>
-      </w:r>
-      <w:r>
-        <w:rPr>
-          <w:rFonts w:ascii="Calibri" w:eastAsia="Times New Roman" w:hAnsi="Calibri" w:cs="Calibri"/>
-        </w:rPr>
-        <w:t>tab localhost:8081</w:t>
-      </w:r>
-      <w:r>
-        <w:rPr>
-          <w:rFonts w:ascii="Calibri" w:eastAsia="Times New Roman" w:hAnsi="Calibri" w:cs="Calibri"/>
-        </w:rPr>
-        <w:t>.</w:t>
-      </w:r>
-    </w:p>
-    <w:p>
-      <w:pPr>
-        <w:numPr>
-          <w:ilvl w:val="2"/>
-          <w:numId w:val="37"/>
-        </w:numPr>
-        <w:spacing w:after="0" w:line="240" w:lineRule="auto"/>
-        <w:textAlignment w:val="center"/>
-        <w:rPr>
-          <w:rFonts w:ascii="Calibri" w:eastAsia="Times New Roman" w:hAnsi="Calibri" w:cs="Calibri"/>
-        </w:rPr>
-      </w:pPr>
-      <w:r>
-        <w:rPr>
-          <w:rFonts w:ascii="Calibri" w:eastAsia="Times New Roman" w:hAnsi="Calibri" w:cs="Calibri"/>
-        </w:rPr>
-        <w:t xml:space="preserve">Execute </w:t>
-      </w:r>
-      <w:r>
-        <w:rPr>
-          <w:rFonts w:ascii="Calibri" w:eastAsia="Times New Roman" w:hAnsi="Calibri" w:cs="Calibri"/>
-        </w:rPr>
-        <w:t>instructions i) through ) above.</w:t>
-      </w:r>
-    </w:p>
-    <w:p>
-      <w:pPr>
-        <w:numPr>
-          <w:ilvl w:val="2"/>
-          <w:numId w:val="37"/>
-        </w:numPr>
-        <w:spacing w:after="0" w:line="240" w:lineRule="auto"/>
-        <w:textAlignment w:val="center"/>
-        <w:rPr>
-          <w:rFonts w:ascii="Calibri" w:eastAsia="Times New Roman" w:hAnsi="Calibri" w:cs="Calibri"/>
-        </w:rPr>
-      </w:pPr>
-      <w:r>
-        <w:rPr>
-          <w:rFonts w:ascii="Calibri" w:eastAsia="Times New Roman" w:hAnsi="Calibri" w:cs="Calibri"/>
-        </w:rPr>
-        <w:t>The pop-up does not show. No stored xss attack executed.</w:t>
-      </w:r>
+          <w:numId w:val="38"/>
+        </w:numPr>
+        <w:spacing w:after="0" w:line="240" w:lineRule="auto"/>
+        <w:textAlignment w:val="center"/>
+        <w:rPr>
+          <w:rFonts w:ascii="Calibri" w:eastAsia="Times New Roman" w:hAnsi="Calibri" w:cs="Calibri"/>
+        </w:rPr>
+      </w:pPr>
+      <w:r>
+        <w:rPr>
+          <w:rFonts w:ascii="Calibri" w:eastAsia="Times New Roman" w:hAnsi="Calibri" w:cs="Calibri"/>
+        </w:rPr>
+        <w:t>Accept the default user and password, which are already filled in. You now do not have access to the entire database, proof of the security misconfiguration not being there.</w:t>
+      </w:r>
+    </w:p>
+    <w:p>
+      <w:pPr>
+        <w:spacing w:after="0" w:line="240" w:lineRule="auto"/>
+        <w:ind w:left="720"/>
+        <w:textAlignment w:val="center"/>
+        <w:rPr>
+          <w:rFonts w:ascii="Calibri" w:eastAsia="Times New Roman" w:hAnsi="Calibri" w:cs="Calibri"/>
+        </w:rPr>
+      </w:pPr>
     </w:p>
     <w:p>
       <w:pPr>
@@ -1528,164 +2121,21 @@
         <w:rPr>
           <w:rFonts w:ascii="Calibri" w:eastAsia="Times New Roman" w:hAnsi="Calibri" w:cs="Calibri"/>
         </w:rPr>
-        <w:t>A5: security misconfiguration</w:t>
-      </w:r>
-    </w:p>
-    <w:p>
-      <w:pPr>
-        <w:numPr>
-          <w:ilvl w:val="1"/>
-          <w:numId w:val="38"/>
-        </w:numPr>
-        <w:spacing w:after="0" w:line="240" w:lineRule="auto"/>
-        <w:textAlignment w:val="center"/>
-        <w:rPr>
-          <w:rFonts w:ascii="Calibri" w:eastAsia="Times New Roman" w:hAnsi="Calibri" w:cs="Calibri"/>
-        </w:rPr>
-      </w:pPr>
-      <w:r>
-        <w:rPr>
-          <w:rFonts w:ascii="Calibri" w:eastAsia="Times New Roman" w:hAnsi="Calibri" w:cs="Calibri"/>
-        </w:rPr>
-        <w:t>Instructions to reproduce:</w:t>
-      </w:r>
-    </w:p>
-    <w:p>
-      <w:pPr>
-        <w:numPr>
-          <w:ilvl w:val="2"/>
-          <w:numId w:val="38"/>
-        </w:numPr>
-        <w:spacing w:after="0" w:line="240" w:lineRule="auto"/>
-        <w:textAlignment w:val="center"/>
-        <w:rPr>
-          <w:rFonts w:ascii="Calibri" w:eastAsia="Times New Roman" w:hAnsi="Calibri" w:cs="Calibri"/>
-        </w:rPr>
-      </w:pPr>
-      <w:r>
-        <w:rPr>
-          <w:rFonts w:ascii="Calibri" w:eastAsia="Times New Roman" w:hAnsi="Calibri" w:cs="Calibri"/>
-        </w:rPr>
-        <w:t>Use the following url in your browser: localhost:8080/h2-console</w:t>
-      </w:r>
-    </w:p>
-    <w:p>
-      <w:pPr>
-        <w:numPr>
-          <w:ilvl w:val="2"/>
-          <w:numId w:val="38"/>
-        </w:numPr>
-        <w:spacing w:after="0" w:line="240" w:lineRule="auto"/>
-        <w:textAlignment w:val="center"/>
-        <w:rPr>
-          <w:rFonts w:ascii="Calibri" w:eastAsia="Times New Roman" w:hAnsi="Calibri" w:cs="Calibri"/>
-        </w:rPr>
-      </w:pPr>
-      <w:r>
-        <w:rPr>
-          <w:rFonts w:ascii="Calibri" w:eastAsia="Times New Roman" w:hAnsi="Calibri" w:cs="Calibri"/>
-        </w:rPr>
-        <w:t>Accept the default user and password, which are already filled in. You now have access to the entire database underlying the application because the h2 settings are insecure.</w:t>
-      </w:r>
-    </w:p>
-    <w:p>
-      <w:pPr>
-        <w:numPr>
-          <w:ilvl w:val="1"/>
-          <w:numId w:val="38"/>
-        </w:numPr>
-        <w:spacing w:after="0" w:line="240" w:lineRule="auto"/>
-        <w:textAlignment w:val="center"/>
-        <w:rPr>
-          <w:rFonts w:ascii="Calibri" w:eastAsia="Times New Roman" w:hAnsi="Calibri" w:cs="Calibri"/>
-        </w:rPr>
-      </w:pPr>
-      <w:r>
-        <w:rPr>
-          <w:rFonts w:ascii="Calibri" w:eastAsia="Times New Roman" w:hAnsi="Calibri" w:cs="Calibri"/>
-        </w:rPr>
-        <w:t>Proof of fix:</w:t>
-      </w:r>
-    </w:p>
-    <w:p>
-      <w:pPr>
-        <w:pStyle w:val="ListParagraph"/>
-        <w:numPr>
-          <w:ilvl w:val="2"/>
-          <w:numId w:val="38"/>
-        </w:numPr>
-        <w:spacing w:after="0" w:line="240" w:lineRule="auto"/>
-        <w:textAlignment w:val="center"/>
-        <w:rPr>
-          <w:rFonts w:ascii="Calibri" w:eastAsia="Times New Roman" w:hAnsi="Calibri" w:cs="Calibri"/>
-        </w:rPr>
-      </w:pPr>
-      <w:r>
-        <w:rPr>
-          <w:rFonts w:ascii="Calibri" w:eastAsia="Times New Roman" w:hAnsi="Calibri" w:cs="Calibri"/>
-        </w:rPr>
-        <w:t>Select tab localhost:8081</w:t>
-      </w:r>
-      <w:r>
-        <w:rPr>
-          <w:rFonts w:ascii="Calibri" w:eastAsia="Times New Roman" w:hAnsi="Calibri" w:cs="Calibri"/>
-        </w:rPr>
-        <w:t>/h2-console</w:t>
-      </w:r>
-      <w:r>
-        <w:rPr>
-          <w:rFonts w:ascii="Calibri" w:eastAsia="Times New Roman" w:hAnsi="Calibri" w:cs="Calibri"/>
-        </w:rPr>
-        <w:t>.</w:t>
-      </w:r>
-    </w:p>
-    <w:p>
-      <w:pPr>
-        <w:numPr>
-          <w:ilvl w:val="2"/>
-          <w:numId w:val="38"/>
-        </w:numPr>
-        <w:spacing w:after="0" w:line="240" w:lineRule="auto"/>
-        <w:textAlignment w:val="center"/>
-        <w:rPr>
-          <w:rFonts w:ascii="Calibri" w:eastAsia="Times New Roman" w:hAnsi="Calibri" w:cs="Calibri"/>
-        </w:rPr>
-      </w:pPr>
-      <w:r>
-        <w:rPr>
-          <w:rFonts w:ascii="Calibri" w:eastAsia="Times New Roman" w:hAnsi="Calibri" w:cs="Calibri"/>
-        </w:rPr>
-        <w:t>Accept the default user and password, which are already filled in. You now do not have access to the entire database, proof of the security misconfiguration not being there.</w:t>
-      </w:r>
-    </w:p>
-    <w:p>
-      <w:pPr>
-        <w:spacing w:after="0" w:line="240" w:lineRule="auto"/>
-        <w:ind w:left="720"/>
-        <w:textAlignment w:val="center"/>
-        <w:rPr>
-          <w:rFonts w:ascii="Calibri" w:eastAsia="Times New Roman" w:hAnsi="Calibri" w:cs="Calibri"/>
-        </w:rPr>
-      </w:pPr>
-    </w:p>
-    <w:p>
-      <w:pPr>
-        <w:pStyle w:val="ListParagraph"/>
-        <w:numPr>
-          <w:ilvl w:val="0"/>
-          <w:numId w:val="6"/>
-        </w:numPr>
-        <w:spacing w:after="0" w:line="240" w:lineRule="auto"/>
-        <w:textAlignment w:val="center"/>
-        <w:rPr>
-          <w:rFonts w:ascii="Calibri" w:eastAsia="Times New Roman" w:hAnsi="Calibri" w:cs="Calibri"/>
-        </w:rPr>
-      </w:pPr>
-      <w:r>
-        <w:rPr>
-          <w:rFonts w:ascii="Calibri" w:eastAsia="Times New Roman" w:hAnsi="Calibri" w:cs="Calibri"/>
-        </w:rPr>
-        <w:t>A8: CSRF-  by loading csrf.htm</w:t>
+        <w:t>A8: CSRF</w:t>
+      </w:r>
+      <w:proofErr w:type="gramStart"/>
+      <w:r>
+        <w:rPr>
+          <w:rFonts w:ascii="Calibri" w:eastAsia="Times New Roman" w:hAnsi="Calibri" w:cs="Calibri"/>
+        </w:rPr>
+        <w:t>-  by</w:t>
+      </w:r>
+      <w:proofErr w:type="gramEnd"/>
+      <w:r>
+        <w:rPr>
+          <w:rFonts w:ascii="Calibri" w:eastAsia="Times New Roman" w:hAnsi="Calibri" w:cs="Calibri"/>
+        </w:rPr>
+        <w:t xml:space="preserve"> loading csrf.htm</w:t>
       </w:r>
       <w:r>
         <w:rPr>
@@ -1710,7 +2160,13 @@
         <w:rPr>
           <w:rFonts w:ascii="Calibri" w:eastAsia="Times New Roman" w:hAnsi="Calibri" w:cs="Calibri"/>
         </w:rPr>
-        <w:t>Instructions to reproduce:</w:t>
+        <w:t>Reproduction</w:t>
+      </w:r>
+      <w:r>
+        <w:rPr>
+          <w:rFonts w:ascii="Calibri" w:eastAsia="Times New Roman" w:hAnsi="Calibri" w:cs="Calibri"/>
+        </w:rPr>
+        <w:t>:</w:t>
       </w:r>
     </w:p>
     <w:p>
@@ -1730,7 +2186,21 @@
         <w:rPr>
           <w:rFonts w:ascii="Calibri" w:eastAsia="Times New Roman" w:hAnsi="Calibri" w:cs="Calibri"/>
         </w:rPr>
-        <w:t>Select tab localhost:8080.</w:t>
+        <w:t>Select tab localhost</w:t>
+      </w:r>
+      <w:proofErr w:type="gramStart"/>
+      <w:r>
+        <w:rPr>
+          <w:rFonts w:ascii="Calibri" w:eastAsia="Times New Roman" w:hAnsi="Calibri" w:cs="Calibri"/>
+        </w:rPr>
+        <w:t>:8080</w:t>
+      </w:r>
+      <w:proofErr w:type="gramEnd"/>
+      <w:r>
+        <w:rPr>
+          <w:rFonts w:ascii="Calibri" w:eastAsia="Times New Roman" w:hAnsi="Calibri" w:cs="Calibri"/>
+        </w:rPr>
+        <w:t>.</w:t>
       </w:r>
     </w:p>
     <w:p>
@@ -1761,13 +2231,27 @@
         <w:rPr>
           <w:rFonts w:ascii="Calibri" w:eastAsia="Times New Roman" w:hAnsi="Calibri" w:cs="Calibri"/>
         </w:rPr>
-        <w:t xml:space="preserve">and upload </w:t>
-      </w:r>
-      <w:r>
-        <w:rPr>
-          <w:rFonts w:ascii="Calibri" w:eastAsia="Times New Roman" w:hAnsi="Calibri" w:cs="Calibri"/>
-        </w:rPr>
-        <w:t xml:space="preserve"> test2.txt </w:t>
+        <w:t xml:space="preserve">and </w:t>
+      </w:r>
+      <w:proofErr w:type="gramStart"/>
+      <w:r>
+        <w:rPr>
+          <w:rFonts w:ascii="Calibri" w:eastAsia="Times New Roman" w:hAnsi="Calibri" w:cs="Calibri"/>
+        </w:rPr>
+        <w:t xml:space="preserve">upload </w:t>
+      </w:r>
+      <w:r>
+        <w:rPr>
+          <w:rFonts w:ascii="Calibri" w:eastAsia="Times New Roman" w:hAnsi="Calibri" w:cs="Calibri"/>
+        </w:rPr>
+        <w:t xml:space="preserve"> test2.txt</w:t>
+      </w:r>
+      <w:proofErr w:type="gramEnd"/>
+      <w:r>
+        <w:rPr>
+          <w:rFonts w:ascii="Calibri" w:eastAsia="Times New Roman" w:hAnsi="Calibri" w:cs="Calibri"/>
+        </w:rPr>
+        <w:t xml:space="preserve"> </w:t>
       </w:r>
       <w:r>
         <w:rPr>
@@ -1792,7 +2276,78 @@
         <w:rPr>
           <w:rFonts w:ascii="Calibri" w:eastAsia="Times New Roman" w:hAnsi="Calibri" w:cs="Calibri"/>
         </w:rPr>
-        <w:t>Verify under which file number test2.txt has been uploaded by right-clicking on the test2.txt link and selecting “inspect”. The Elements tab will show you href=”/files/&lt;nr&gt;”, with &lt;nr&gt; having a value like “1” or “2”etc… . Use that &lt;nr&gt; in the next step</w:t>
+        <w:lastRenderedPageBreak/>
+        <w:t xml:space="preserve">Verify under which file number test2.txt has been uploaded by right-clicking on the test2.txt link and selecting “inspect”. The Elements tab will show you </w:t>
+      </w:r>
+      <w:proofErr w:type="spellStart"/>
+      <w:r>
+        <w:rPr>
+          <w:rFonts w:ascii="Calibri" w:eastAsia="Times New Roman" w:hAnsi="Calibri" w:cs="Calibri"/>
+        </w:rPr>
+        <w:t>href</w:t>
+      </w:r>
+      <w:proofErr w:type="spellEnd"/>
+      <w:r>
+        <w:rPr>
+          <w:rFonts w:ascii="Calibri" w:eastAsia="Times New Roman" w:hAnsi="Calibri" w:cs="Calibri"/>
+        </w:rPr>
+        <w:t>=”/files/&lt;</w:t>
+      </w:r>
+      <w:proofErr w:type="spellStart"/>
+      <w:r>
+        <w:rPr>
+          <w:rFonts w:ascii="Calibri" w:eastAsia="Times New Roman" w:hAnsi="Calibri" w:cs="Calibri"/>
+        </w:rPr>
+        <w:t>nr</w:t>
+      </w:r>
+      <w:proofErr w:type="spellEnd"/>
+      <w:r>
+        <w:rPr>
+          <w:rFonts w:ascii="Calibri" w:eastAsia="Times New Roman" w:hAnsi="Calibri" w:cs="Calibri"/>
+        </w:rPr>
+        <w:t>&gt;”, with &lt;</w:t>
+      </w:r>
+      <w:proofErr w:type="spellStart"/>
+      <w:r>
+        <w:rPr>
+          <w:rFonts w:ascii="Calibri" w:eastAsia="Times New Roman" w:hAnsi="Calibri" w:cs="Calibri"/>
+        </w:rPr>
+        <w:t>nr</w:t>
+      </w:r>
+      <w:proofErr w:type="spellEnd"/>
+      <w:r>
+        <w:rPr>
+          <w:rFonts w:ascii="Calibri" w:eastAsia="Times New Roman" w:hAnsi="Calibri" w:cs="Calibri"/>
+        </w:rPr>
+        <w:t>&gt; having a value like “1” or “2”etc</w:t>
+      </w:r>
+      <w:proofErr w:type="gramStart"/>
+      <w:r>
+        <w:rPr>
+          <w:rFonts w:ascii="Calibri" w:eastAsia="Times New Roman" w:hAnsi="Calibri" w:cs="Calibri"/>
+        </w:rPr>
+        <w:t>… .</w:t>
+      </w:r>
+      <w:proofErr w:type="gramEnd"/>
+      <w:r>
+        <w:rPr>
+          <w:rFonts w:ascii="Calibri" w:eastAsia="Times New Roman" w:hAnsi="Calibri" w:cs="Calibri"/>
+        </w:rPr>
+        <w:t xml:space="preserve"> Use that &lt;</w:t>
+      </w:r>
+      <w:proofErr w:type="spellStart"/>
+      <w:r>
+        <w:rPr>
+          <w:rFonts w:ascii="Calibri" w:eastAsia="Times New Roman" w:hAnsi="Calibri" w:cs="Calibri"/>
+        </w:rPr>
+        <w:t>nr</w:t>
+      </w:r>
+      <w:proofErr w:type="spellEnd"/>
+      <w:r>
+        <w:rPr>
+          <w:rFonts w:ascii="Calibri" w:eastAsia="Times New Roman" w:hAnsi="Calibri" w:cs="Calibri"/>
+        </w:rPr>
+        <w:t>&gt; in the next step</w:t>
       </w:r>
     </w:p>
     <w:p>
@@ -1811,7 +2366,6 @@
         <w:rPr>
           <w:rFonts w:ascii="Calibri" w:eastAsia="Times New Roman" w:hAnsi="Calibri" w:cs="Calibri"/>
         </w:rPr>
-        <w:lastRenderedPageBreak/>
         <w:t xml:space="preserve">Edit file </w:t>
       </w:r>
       <w:r>
@@ -1824,13 +2378,55 @@
         <w:rPr>
           <w:rFonts w:ascii="Calibri" w:eastAsia="Times New Roman" w:hAnsi="Calibri" w:cs="Calibri"/>
         </w:rPr>
-        <w:t>csrf-del-a.html and ensure that the /files/&lt;nn&gt; in 2 locations in the file has the correct number for &lt;nn&gt;</w:t>
-      </w:r>
-      <w:r>
-        <w:rPr>
-          <w:rFonts w:ascii="Calibri" w:eastAsia="Times New Roman" w:hAnsi="Calibri" w:cs="Calibri"/>
-        </w:rPr>
-        <w:t>, which is &lt;nr&gt; from the previous step</w:t>
+        <w:t>csrf-del-a.html and ensure that the /files/&lt;</w:t>
+      </w:r>
+      <w:proofErr w:type="spellStart"/>
+      <w:r>
+        <w:rPr>
+          <w:rFonts w:ascii="Calibri" w:eastAsia="Times New Roman" w:hAnsi="Calibri" w:cs="Calibri"/>
+        </w:rPr>
+        <w:t>nn</w:t>
+      </w:r>
+      <w:proofErr w:type="spellEnd"/>
+      <w:r>
+        <w:rPr>
+          <w:rFonts w:ascii="Calibri" w:eastAsia="Times New Roman" w:hAnsi="Calibri" w:cs="Calibri"/>
+        </w:rPr>
+        <w:t>&gt; in 2 locations in the file has the correct number for &lt;</w:t>
+      </w:r>
+      <w:proofErr w:type="spellStart"/>
+      <w:r>
+        <w:rPr>
+          <w:rFonts w:ascii="Calibri" w:eastAsia="Times New Roman" w:hAnsi="Calibri" w:cs="Calibri"/>
+        </w:rPr>
+        <w:t>nn</w:t>
+      </w:r>
+      <w:proofErr w:type="spellEnd"/>
+      <w:r>
+        <w:rPr>
+          <w:rFonts w:ascii="Calibri" w:eastAsia="Times New Roman" w:hAnsi="Calibri" w:cs="Calibri"/>
+        </w:rPr>
+        <w:t>&gt;</w:t>
+      </w:r>
+      <w:r>
+        <w:rPr>
+          <w:rFonts w:ascii="Calibri" w:eastAsia="Times New Roman" w:hAnsi="Calibri" w:cs="Calibri"/>
+        </w:rPr>
+        <w:t>, which is &lt;</w:t>
+      </w:r>
+      <w:proofErr w:type="spellStart"/>
+      <w:r>
+        <w:rPr>
+          <w:rFonts w:ascii="Calibri" w:eastAsia="Times New Roman" w:hAnsi="Calibri" w:cs="Calibri"/>
+        </w:rPr>
+        <w:t>nr</w:t>
+      </w:r>
+      <w:proofErr w:type="spellEnd"/>
+      <w:r>
+        <w:rPr>
+          <w:rFonts w:ascii="Calibri" w:eastAsia="Times New Roman" w:hAnsi="Calibri" w:cs="Calibri"/>
+        </w:rPr>
+        <w:t>&gt; from the previous step</w:t>
       </w:r>
       <w:r>
         <w:rPr>
@@ -1855,7 +2451,35 @@
         <w:rPr>
           <w:rFonts w:ascii="Calibri" w:eastAsia="Times New Roman" w:hAnsi="Calibri" w:cs="Calibri"/>
         </w:rPr>
-        <w:t>Open file csrf-del-a.html (typically use ctrl-o and select that file which is in the github clone top directory).</w:t>
+        <w:t xml:space="preserve">Open file csrf-del-a.html (typically </w:t>
+      </w:r>
+      <w:proofErr w:type="gramStart"/>
+      <w:r>
+        <w:rPr>
+          <w:rFonts w:ascii="Calibri" w:eastAsia="Times New Roman" w:hAnsi="Calibri" w:cs="Calibri"/>
+        </w:rPr>
+        <w:t>use</w:t>
+      </w:r>
+      <w:proofErr w:type="gramEnd"/>
+      <w:r>
+        <w:rPr>
+          <w:rFonts w:ascii="Calibri" w:eastAsia="Times New Roman" w:hAnsi="Calibri" w:cs="Calibri"/>
+        </w:rPr>
+        <w:t xml:space="preserve"> ctrl-o and select that file which is in the </w:t>
+      </w:r>
+      <w:proofErr w:type="spellStart"/>
+      <w:r>
+        <w:rPr>
+          <w:rFonts w:ascii="Calibri" w:eastAsia="Times New Roman" w:hAnsi="Calibri" w:cs="Calibri"/>
+        </w:rPr>
+        <w:t>github</w:t>
+      </w:r>
+      <w:proofErr w:type="spellEnd"/>
+      <w:r>
+        <w:rPr>
+          <w:rFonts w:ascii="Calibri" w:eastAsia="Times New Roman" w:hAnsi="Calibri" w:cs="Calibri"/>
+        </w:rPr>
+        <w:t xml:space="preserve"> clone top directory).</w:t>
       </w:r>
     </w:p>
     <w:p>
@@ -1880,7 +2504,29 @@
         <w:rPr>
           <w:rFonts w:ascii="Calibri" w:eastAsia="Times New Roman" w:hAnsi="Calibri" w:cs="Calibri"/>
         </w:rPr>
-        <w:t>uploaded file test2.txt is deleted and user roger has no more such uploaded file. This shows CSRF success, ie., the vulnerability is there.</w:t>
+        <w:t xml:space="preserve">uploaded file test2.txt is deleted and user roger has no more such uploaded file. This shows CSRF success, </w:t>
+      </w:r>
+      <w:proofErr w:type="spellStart"/>
+      <w:proofErr w:type="gramStart"/>
+      <w:r>
+        <w:rPr>
+          <w:rFonts w:ascii="Calibri" w:eastAsia="Times New Roman" w:hAnsi="Calibri" w:cs="Calibri"/>
+        </w:rPr>
+        <w:t>ie</w:t>
+      </w:r>
+      <w:proofErr w:type="spellEnd"/>
+      <w:r>
+        <w:rPr>
+          <w:rFonts w:ascii="Calibri" w:eastAsia="Times New Roman" w:hAnsi="Calibri" w:cs="Calibri"/>
+        </w:rPr>
+        <w:t>.,</w:t>
+      </w:r>
+      <w:proofErr w:type="gramEnd"/>
+      <w:r>
+        <w:rPr>
+          <w:rFonts w:ascii="Calibri" w:eastAsia="Times New Roman" w:hAnsi="Calibri" w:cs="Calibri"/>
+        </w:rPr>
+        <w:t xml:space="preserve"> the vulnerability is there.</w:t>
       </w:r>
     </w:p>
     <w:p>
@@ -1899,7 +2545,13 @@
         <w:rPr>
           <w:rFonts w:ascii="Calibri" w:eastAsia="Times New Roman" w:hAnsi="Calibri" w:cs="Calibri"/>
         </w:rPr>
-        <w:t>Proof of fix:</w:t>
+        <w:t>Fix-check</w:t>
+      </w:r>
+      <w:r>
+        <w:rPr>
+          <w:rFonts w:ascii="Calibri" w:eastAsia="Times New Roman" w:hAnsi="Calibri" w:cs="Calibri"/>
+        </w:rPr>
+        <w:t>:</w:t>
       </w:r>
     </w:p>
     <w:p>
@@ -1925,7 +2577,14 @@
         <w:rPr>
           <w:rFonts w:ascii="Calibri" w:eastAsia="Times New Roman" w:hAnsi="Calibri" w:cs="Calibri"/>
         </w:rPr>
-        <w:t>tab localhost:808</w:t>
+        <w:t>tab localhost</w:t>
+      </w:r>
+      <w:proofErr w:type="gramStart"/>
+      <w:r>
+        <w:rPr>
+          <w:rFonts w:ascii="Calibri" w:eastAsia="Times New Roman" w:hAnsi="Calibri" w:cs="Calibri"/>
+        </w:rPr>
+        <w:t>:808</w:t>
       </w:r>
       <w:r>
         <w:rPr>
@@ -1933,6 +2592,7 @@
         </w:rPr>
         <w:t>1</w:t>
       </w:r>
+      <w:proofErr w:type="gramEnd"/>
       <w:r>
         <w:rPr>
           <w:rFonts w:ascii="Calibri" w:eastAsia="Times New Roman" w:hAnsi="Calibri" w:cs="Calibri"/>
@@ -2027,7 +2687,13 @@
         <w:rPr>
           <w:rFonts w:ascii="Calibri" w:eastAsia="Times New Roman" w:hAnsi="Calibri" w:cs="Calibri"/>
         </w:rPr>
-        <w:t>Instructions to reproduce:</w:t>
+        <w:t>Reproduction</w:t>
+      </w:r>
+      <w:r>
+        <w:rPr>
+          <w:rFonts w:ascii="Calibri" w:eastAsia="Times New Roman" w:hAnsi="Calibri" w:cs="Calibri"/>
+        </w:rPr>
+        <w:t>:</w:t>
       </w:r>
     </w:p>
     <w:p>
@@ -2090,7 +2756,35 @@
         <w:rPr>
           <w:rFonts w:ascii="Calibri" w:eastAsia="Times New Roman" w:hAnsi="Calibri" w:cs="Calibri"/>
         </w:rPr>
-        <w:t>Start a terminal there and type "mvn dependency-check:check"</w:t>
+        <w:t>Start a terminal there and type "</w:t>
+      </w:r>
+      <w:proofErr w:type="spellStart"/>
+      <w:r>
+        <w:rPr>
+          <w:rFonts w:ascii="Calibri" w:eastAsia="Times New Roman" w:hAnsi="Calibri" w:cs="Calibri"/>
+        </w:rPr>
+        <w:t>mvn</w:t>
+      </w:r>
+      <w:proofErr w:type="spellEnd"/>
+      <w:r>
+        <w:rPr>
+          <w:rFonts w:ascii="Calibri" w:eastAsia="Times New Roman" w:hAnsi="Calibri" w:cs="Calibri"/>
+        </w:rPr>
+        <w:t xml:space="preserve"> </w:t>
+      </w:r>
+      <w:proofErr w:type="spellStart"/>
+      <w:r>
+        <w:rPr>
+          <w:rFonts w:ascii="Calibri" w:eastAsia="Times New Roman" w:hAnsi="Calibri" w:cs="Calibri"/>
+        </w:rPr>
+        <w:t>dependency-check:check</w:t>
+      </w:r>
+      <w:proofErr w:type="spellEnd"/>
+      <w:r>
+        <w:rPr>
+          <w:rFonts w:ascii="Calibri" w:eastAsia="Times New Roman" w:hAnsi="Calibri" w:cs="Calibri"/>
+        </w:rPr>
+        <w:t>"</w:t>
       </w:r>
     </w:p>
     <w:p>
@@ -2109,7 +2803,35 @@
         <w:rPr>
           <w:rFonts w:ascii="Calibri" w:eastAsia="Times New Roman" w:hAnsi="Calibri" w:cs="Calibri"/>
         </w:rPr>
-        <w:t>You will receive a warning that "One or more dependencies were identified with known vulnerabilities in cybersecuritybase-project:" with details on which vulnerabilities ( a list of CVE's in the form CVE-&lt;year&gt;-&lt;number&gt;).</w:t>
+        <w:t xml:space="preserve">You will receive a warning that "One or more dependencies were identified with known vulnerabilities in </w:t>
+      </w:r>
+      <w:proofErr w:type="spellStart"/>
+      <w:r>
+        <w:rPr>
+          <w:rFonts w:ascii="Calibri" w:eastAsia="Times New Roman" w:hAnsi="Calibri" w:cs="Calibri"/>
+        </w:rPr>
+        <w:t>cybersecuritybase</w:t>
+      </w:r>
+      <w:proofErr w:type="spellEnd"/>
+      <w:r>
+        <w:rPr>
+          <w:rFonts w:ascii="Calibri" w:eastAsia="Times New Roman" w:hAnsi="Calibri" w:cs="Calibri"/>
+        </w:rPr>
+        <w:t xml:space="preserve">-project:" with details on which vulnerabilities </w:t>
+      </w:r>
+      <w:proofErr w:type="gramStart"/>
+      <w:r>
+        <w:rPr>
+          <w:rFonts w:ascii="Calibri" w:eastAsia="Times New Roman" w:hAnsi="Calibri" w:cs="Calibri"/>
+        </w:rPr>
+        <w:t>( a</w:t>
+      </w:r>
+      <w:proofErr w:type="gramEnd"/>
+      <w:r>
+        <w:rPr>
+          <w:rFonts w:ascii="Calibri" w:eastAsia="Times New Roman" w:hAnsi="Calibri" w:cs="Calibri"/>
+        </w:rPr>
+        <w:t xml:space="preserve"> list of CVE's in the form CVE-&lt;year&gt;-&lt;number&gt;).</w:t>
       </w:r>
       <w:r>
         <w:rPr>
@@ -2134,7 +2856,13 @@
         <w:rPr>
           <w:rFonts w:ascii="Calibri" w:eastAsia="Times New Roman" w:hAnsi="Calibri" w:cs="Calibri"/>
         </w:rPr>
-        <w:t>Proof of fix:</w:t>
+        <w:t>Fix-check</w:t>
+      </w:r>
+      <w:r>
+        <w:rPr>
+          <w:rFonts w:ascii="Calibri" w:eastAsia="Times New Roman" w:hAnsi="Calibri" w:cs="Calibri"/>
+        </w:rPr>
+        <w:t>:</w:t>
       </w:r>
     </w:p>
     <w:p>
@@ -2154,7 +2882,21 @@
         <w:rPr>
           <w:rFonts w:ascii="Calibri" w:eastAsia="Times New Roman" w:hAnsi="Calibri" w:cs="Calibri"/>
         </w:rPr>
-        <w:t>Select tab localhost:8081.</w:t>
+        <w:t>Select tab localhost</w:t>
+      </w:r>
+      <w:proofErr w:type="gramStart"/>
+      <w:r>
+        <w:rPr>
+          <w:rFonts w:ascii="Calibri" w:eastAsia="Times New Roman" w:hAnsi="Calibri" w:cs="Calibri"/>
+        </w:rPr>
+        <w:t>:8081</w:t>
+      </w:r>
+      <w:proofErr w:type="gramEnd"/>
+      <w:r>
+        <w:rPr>
+          <w:rFonts w:ascii="Calibri" w:eastAsia="Times New Roman" w:hAnsi="Calibri" w:cs="Calibri"/>
+        </w:rPr>
+        <w:t>.</w:t>
       </w:r>
     </w:p>
     <w:p>
@@ -2175,11 +2917,41 @@
         </w:rPr>
         <w:t xml:space="preserve">Execute </w:t>
       </w:r>
-      <w:r>
-        <w:rPr>
-          <w:rFonts w:ascii="Calibri" w:eastAsia="Times New Roman" w:hAnsi="Calibri" w:cs="Calibri"/>
-        </w:rPr>
-        <w:t xml:space="preserve">mvn dependency-check:check in &lt;root-fixed&gt;. </w:t>
+      <w:proofErr w:type="spellStart"/>
+      <w:r>
+        <w:rPr>
+          <w:rFonts w:ascii="Calibri" w:eastAsia="Times New Roman" w:hAnsi="Calibri" w:cs="Calibri"/>
+        </w:rPr>
+        <w:t>mvn</w:t>
+      </w:r>
+      <w:proofErr w:type="spellEnd"/>
+      <w:r>
+        <w:rPr>
+          <w:rFonts w:ascii="Calibri" w:eastAsia="Times New Roman" w:hAnsi="Calibri" w:cs="Calibri"/>
+        </w:rPr>
+        <w:t xml:space="preserve"> </w:t>
+      </w:r>
+      <w:proofErr w:type="spellStart"/>
+      <w:r>
+        <w:rPr>
+          <w:rFonts w:ascii="Calibri" w:eastAsia="Times New Roman" w:hAnsi="Calibri" w:cs="Calibri"/>
+        </w:rPr>
+        <w:t>dependency-check</w:t>
+      </w:r>
+      <w:proofErr w:type="gramStart"/>
+      <w:r>
+        <w:rPr>
+          <w:rFonts w:ascii="Calibri" w:eastAsia="Times New Roman" w:hAnsi="Calibri" w:cs="Calibri"/>
+        </w:rPr>
+        <w:t>:check</w:t>
+      </w:r>
+      <w:proofErr w:type="spellEnd"/>
+      <w:proofErr w:type="gramEnd"/>
+      <w:r>
+        <w:rPr>
+          <w:rFonts w:ascii="Calibri" w:eastAsia="Times New Roman" w:hAnsi="Calibri" w:cs="Calibri"/>
+        </w:rPr>
+        <w:t xml:space="preserve"> in &lt;root-fixed&gt;. </w:t>
       </w:r>
     </w:p>
     <w:p>

</xml_diff>

<commit_message>
Updated essay and application.properties for h2-console
</commit_message>
<xml_diff>
--- a/PS_essay.docx
+++ b/PS_essay.docx
@@ -935,19 +935,1685 @@
       <w:pPr>
         <w:numPr>
           <w:ilvl w:val="0"/>
-          <w:numId w:val="41"/>
-        </w:numPr>
-        <w:spacing w:after="0" w:line="240" w:lineRule="auto"/>
-        <w:textAlignment w:val="center"/>
-        <w:rPr>
-          <w:rFonts w:ascii="Calibri" w:eastAsia="Times New Roman" w:hAnsi="Calibri" w:cs="Calibri"/>
-        </w:rPr>
-      </w:pPr>
-      <w:r>
-        <w:rPr>
-          <w:rFonts w:ascii="Calibri" w:eastAsia="Times New Roman" w:hAnsi="Calibri" w:cs="Calibri"/>
-        </w:rPr>
-        <w:t xml:space="preserve">A2+A4:+A7 Broken authentication and Session + Insecure Direct Object References (Leave a </w:t>
+          <w:numId w:val="6"/>
+        </w:numPr>
+        <w:spacing w:after="0" w:line="240" w:lineRule="auto"/>
+        <w:textAlignment w:val="center"/>
+        <w:rPr>
+          <w:rFonts w:ascii="Calibri" w:eastAsia="Times New Roman" w:hAnsi="Calibri" w:cs="Calibri"/>
+          <w:u w:val="single"/>
+        </w:rPr>
+      </w:pPr>
+      <w:r>
+        <w:rPr>
+          <w:rFonts w:ascii="Calibri" w:eastAsia="Times New Roman" w:hAnsi="Calibri" w:cs="Calibri"/>
+          <w:u w:val="single"/>
+        </w:rPr>
+        <w:t xml:space="preserve">A2+A4:+A7 Broken authentication and Session + Insecure Direct Object References </w:t>
+      </w:r>
+    </w:p>
+    <w:p>
+      <w:pPr>
+        <w:pStyle w:val="ListParagraph"/>
+        <w:numPr>
+          <w:ilvl w:val="1"/>
+          <w:numId w:val="36"/>
+        </w:numPr>
+        <w:spacing w:after="0" w:line="240" w:lineRule="auto"/>
+        <w:textAlignment w:val="center"/>
+        <w:rPr>
+          <w:rFonts w:ascii="Calibri" w:eastAsia="Times New Roman" w:hAnsi="Calibri" w:cs="Calibri"/>
+        </w:rPr>
+      </w:pPr>
+      <w:r>
+        <w:rPr>
+          <w:rFonts w:ascii="Calibri" w:eastAsia="Times New Roman" w:hAnsi="Calibri" w:cs="Calibri"/>
+        </w:rPr>
+        <w:t>Reproduction</w:t>
+      </w:r>
+    </w:p>
+    <w:p>
+      <w:pPr>
+        <w:pStyle w:val="ListParagraph"/>
+        <w:numPr>
+          <w:ilvl w:val="2"/>
+          <w:numId w:val="36"/>
+        </w:numPr>
+        <w:spacing w:after="0" w:line="240" w:lineRule="auto"/>
+        <w:textAlignment w:val="center"/>
+        <w:rPr>
+          <w:rFonts w:ascii="Calibri" w:eastAsia="Times New Roman" w:hAnsi="Calibri" w:cs="Calibri"/>
+        </w:rPr>
+      </w:pPr>
+      <w:r>
+        <w:rPr>
+          <w:rFonts w:ascii="Calibri" w:eastAsia="Times New Roman" w:hAnsi="Calibri" w:cs="Calibri"/>
+        </w:rPr>
+        <w:t>Select tab localhost</w:t>
+      </w:r>
+      <w:proofErr w:type="gramStart"/>
+      <w:r>
+        <w:rPr>
+          <w:rFonts w:ascii="Calibri" w:eastAsia="Times New Roman" w:hAnsi="Calibri" w:cs="Calibri"/>
+        </w:rPr>
+        <w:t>:8080</w:t>
+      </w:r>
+      <w:proofErr w:type="gramEnd"/>
+      <w:r>
+        <w:rPr>
+          <w:rFonts w:ascii="Calibri" w:eastAsia="Times New Roman" w:hAnsi="Calibri" w:cs="Calibri"/>
+        </w:rPr>
+        <w:t>.</w:t>
+      </w:r>
+    </w:p>
+    <w:p>
+      <w:pPr>
+        <w:pStyle w:val="ListParagraph"/>
+        <w:numPr>
+          <w:ilvl w:val="2"/>
+          <w:numId w:val="36"/>
+        </w:numPr>
+        <w:spacing w:after="0" w:line="240" w:lineRule="auto"/>
+        <w:textAlignment w:val="center"/>
+        <w:rPr>
+          <w:rFonts w:ascii="Calibri" w:eastAsia="Times New Roman" w:hAnsi="Calibri" w:cs="Calibri"/>
+        </w:rPr>
+      </w:pPr>
+      <w:r>
+        <w:rPr>
+          <w:rFonts w:ascii="Calibri" w:eastAsia="Times New Roman" w:hAnsi="Calibri" w:cs="Calibri"/>
+        </w:rPr>
+        <w:t>Type name “user1”in the Name: field and any address in the address field and click “Submit”.</w:t>
+      </w:r>
+    </w:p>
+    <w:p>
+      <w:pPr>
+        <w:pStyle w:val="ListParagraph"/>
+        <w:numPr>
+          <w:ilvl w:val="2"/>
+          <w:numId w:val="36"/>
+        </w:numPr>
+        <w:spacing w:after="0" w:line="240" w:lineRule="auto"/>
+        <w:textAlignment w:val="center"/>
+        <w:rPr>
+          <w:rFonts w:ascii="Calibri" w:eastAsia="Times New Roman" w:hAnsi="Calibri" w:cs="Calibri"/>
+        </w:rPr>
+      </w:pPr>
+      <w:r>
+        <w:rPr>
+          <w:rFonts w:ascii="Calibri" w:eastAsia="Times New Roman" w:hAnsi="Calibri" w:cs="Calibri"/>
+        </w:rPr>
+        <w:t xml:space="preserve">Create new user "user1" </w:t>
+      </w:r>
+      <w:r>
+        <w:rPr>
+          <w:rFonts w:ascii="Calibri" w:eastAsia="Times New Roman" w:hAnsi="Calibri" w:cs="Calibri"/>
+        </w:rPr>
+        <w:t>with password pwd1 by entering the password in the Password: field and clocking “Create new user”.</w:t>
+      </w:r>
+    </w:p>
+    <w:p>
+      <w:pPr>
+        <w:pStyle w:val="ListParagraph"/>
+        <w:numPr>
+          <w:ilvl w:val="2"/>
+          <w:numId w:val="36"/>
+        </w:numPr>
+        <w:spacing w:after="0" w:line="240" w:lineRule="auto"/>
+        <w:textAlignment w:val="center"/>
+        <w:rPr>
+          <w:rFonts w:ascii="Calibri" w:eastAsia="Times New Roman" w:hAnsi="Calibri" w:cs="Calibri"/>
+        </w:rPr>
+      </w:pPr>
+      <w:r>
+        <w:rPr>
+          <w:rFonts w:ascii="Calibri" w:eastAsia="Times New Roman" w:hAnsi="Calibri" w:cs="Calibri"/>
+        </w:rPr>
+        <w:t>Login as user1 with password pwd1.</w:t>
+      </w:r>
+    </w:p>
+    <w:p>
+      <w:pPr>
+        <w:pStyle w:val="ListParagraph"/>
+        <w:numPr>
+          <w:ilvl w:val="2"/>
+          <w:numId w:val="36"/>
+        </w:numPr>
+        <w:spacing w:after="0" w:line="240" w:lineRule="auto"/>
+        <w:textAlignment w:val="center"/>
+        <w:rPr>
+          <w:rFonts w:ascii="Calibri" w:eastAsia="Times New Roman" w:hAnsi="Calibri" w:cs="Calibri"/>
+        </w:rPr>
+      </w:pPr>
+      <w:r>
+        <w:rPr>
+          <w:rFonts w:ascii="Calibri" w:eastAsia="Times New Roman" w:hAnsi="Calibri" w:cs="Calibri"/>
+        </w:rPr>
+        <w:lastRenderedPageBreak/>
+        <w:t>Upload file 1 "test1.txt"</w:t>
+      </w:r>
+      <w:r>
+        <w:rPr>
+          <w:rFonts w:ascii="Calibri" w:eastAsia="Times New Roman" w:hAnsi="Calibri" w:cs="Calibri"/>
+        </w:rPr>
+        <w:t xml:space="preserve"> by clicking on “Choose File”, going to &lt;root-fixed&gt;/data, selecting “test1.txt” and then clicking “Add!” </w:t>
+      </w:r>
+    </w:p>
+    <w:p>
+      <w:pPr>
+        <w:pStyle w:val="ListParagraph"/>
+        <w:numPr>
+          <w:ilvl w:val="2"/>
+          <w:numId w:val="36"/>
+        </w:numPr>
+        <w:spacing w:after="0" w:line="240" w:lineRule="auto"/>
+        <w:textAlignment w:val="center"/>
+        <w:rPr>
+          <w:rFonts w:ascii="Calibri" w:eastAsia="Times New Roman" w:hAnsi="Calibri" w:cs="Calibri"/>
+        </w:rPr>
+      </w:pPr>
+      <w:r>
+        <w:rPr>
+          <w:rFonts w:ascii="Calibri" w:eastAsia="Times New Roman" w:hAnsi="Calibri" w:cs="Calibri"/>
+        </w:rPr>
+        <w:t>Logout</w:t>
+      </w:r>
+    </w:p>
+    <w:p>
+      <w:pPr>
+        <w:pStyle w:val="ListParagraph"/>
+        <w:numPr>
+          <w:ilvl w:val="2"/>
+          <w:numId w:val="36"/>
+        </w:numPr>
+        <w:spacing w:after="0" w:line="240" w:lineRule="auto"/>
+        <w:textAlignment w:val="center"/>
+        <w:rPr>
+          <w:rFonts w:ascii="Calibri" w:eastAsia="Times New Roman" w:hAnsi="Calibri" w:cs="Calibri"/>
+        </w:rPr>
+      </w:pPr>
+      <w:r>
+        <w:rPr>
+          <w:rFonts w:ascii="Calibri" w:eastAsia="Times New Roman" w:hAnsi="Calibri" w:cs="Calibri"/>
+        </w:rPr>
+        <w:t>Login as user roger password carrots</w:t>
+      </w:r>
+    </w:p>
+    <w:p>
+      <w:pPr>
+        <w:pStyle w:val="ListParagraph"/>
+        <w:numPr>
+          <w:ilvl w:val="2"/>
+          <w:numId w:val="36"/>
+        </w:numPr>
+        <w:spacing w:after="0" w:line="240" w:lineRule="auto"/>
+        <w:textAlignment w:val="center"/>
+        <w:rPr>
+          <w:rFonts w:ascii="Calibri" w:eastAsia="Times New Roman" w:hAnsi="Calibri" w:cs="Calibri"/>
+        </w:rPr>
+      </w:pPr>
+      <w:r>
+        <w:rPr>
+          <w:rFonts w:ascii="Calibri" w:eastAsia="Times New Roman" w:hAnsi="Calibri" w:cs="Calibri"/>
+        </w:rPr>
+        <w:t>Upload file 2 "test2.txt"</w:t>
+      </w:r>
+    </w:p>
+    <w:p>
+      <w:pPr>
+        <w:pStyle w:val="ListParagraph"/>
+        <w:numPr>
+          <w:ilvl w:val="2"/>
+          <w:numId w:val="36"/>
+        </w:numPr>
+        <w:spacing w:after="0" w:line="240" w:lineRule="auto"/>
+        <w:textAlignment w:val="center"/>
+        <w:rPr>
+          <w:rFonts w:ascii="Calibri" w:eastAsia="Times New Roman" w:hAnsi="Calibri" w:cs="Calibri"/>
+        </w:rPr>
+      </w:pPr>
+      <w:r>
+        <w:rPr>
+          <w:rFonts w:ascii="Calibri" w:eastAsia="Times New Roman" w:hAnsi="Calibri" w:cs="Calibri"/>
+        </w:rPr>
+        <w:t>Start developer tools in your browser (in chrome under “Menu/More tools/Developer tools”)</w:t>
+      </w:r>
+    </w:p>
+    <w:p>
+      <w:pPr>
+        <w:pStyle w:val="ListParagraph"/>
+        <w:numPr>
+          <w:ilvl w:val="2"/>
+          <w:numId w:val="36"/>
+        </w:numPr>
+        <w:spacing w:after="0" w:line="240" w:lineRule="auto"/>
+        <w:textAlignment w:val="center"/>
+        <w:rPr>
+          <w:rFonts w:ascii="Calibri" w:eastAsia="Times New Roman" w:hAnsi="Calibri" w:cs="Calibri"/>
+        </w:rPr>
+      </w:pPr>
+      <w:r>
+        <w:rPr>
+          <w:rFonts w:ascii="Calibri" w:eastAsia="Times New Roman" w:hAnsi="Calibri" w:cs="Calibri"/>
+        </w:rPr>
+        <w:t>Right click on the link “test2.txt”</w:t>
+      </w:r>
+      <w:r>
+        <w:rPr>
+          <w:rFonts w:ascii="Calibri" w:eastAsia="Times New Roman" w:hAnsi="Calibri" w:cs="Calibri"/>
+        </w:rPr>
+        <w:t>,</w:t>
+      </w:r>
+      <w:r>
+        <w:rPr>
+          <w:rFonts w:ascii="Calibri" w:eastAsia="Times New Roman" w:hAnsi="Calibri" w:cs="Calibri"/>
+        </w:rPr>
+        <w:t xml:space="preserve"> select “Inspect”. Right click “/files/2” in the tools pane; using “edit attribute”, modify it to “files/1”.</w:t>
+      </w:r>
+    </w:p>
+    <w:p>
+      <w:pPr>
+        <w:pStyle w:val="ListParagraph"/>
+        <w:numPr>
+          <w:ilvl w:val="2"/>
+          <w:numId w:val="36"/>
+        </w:numPr>
+        <w:spacing w:after="0" w:line="240" w:lineRule="auto"/>
+        <w:textAlignment w:val="center"/>
+        <w:rPr>
+          <w:rFonts w:ascii="Calibri" w:eastAsia="Times New Roman" w:hAnsi="Calibri" w:cs="Calibri"/>
+        </w:rPr>
+      </w:pPr>
+      <w:r>
+        <w:rPr>
+          <w:rFonts w:ascii="Calibri" w:eastAsia="Times New Roman" w:hAnsi="Calibri" w:cs="Calibri"/>
+        </w:rPr>
+        <w:t>Click on test2.txt</w:t>
+      </w:r>
+      <w:r>
+        <w:rPr>
+          <w:rFonts w:ascii="Calibri" w:eastAsia="Times New Roman" w:hAnsi="Calibri" w:cs="Calibri"/>
+        </w:rPr>
+        <w:t xml:space="preserve"> on the web-page</w:t>
+      </w:r>
+      <w:r>
+        <w:rPr>
+          <w:rFonts w:ascii="Calibri" w:eastAsia="Times New Roman" w:hAnsi="Calibri" w:cs="Calibri"/>
+        </w:rPr>
+        <w:t xml:space="preserve">. </w:t>
+      </w:r>
+    </w:p>
+    <w:p>
+      <w:pPr>
+        <w:pStyle w:val="ListParagraph"/>
+        <w:numPr>
+          <w:ilvl w:val="2"/>
+          <w:numId w:val="36"/>
+        </w:numPr>
+        <w:spacing w:after="0" w:line="240" w:lineRule="auto"/>
+        <w:textAlignment w:val="center"/>
+        <w:rPr>
+          <w:rFonts w:ascii="Calibri" w:eastAsia="Times New Roman" w:hAnsi="Calibri" w:cs="Calibri"/>
+        </w:rPr>
+      </w:pPr>
+      <w:r>
+        <w:rPr>
+          <w:rFonts w:ascii="Calibri" w:eastAsia="Times New Roman" w:hAnsi="Calibri" w:cs="Calibri"/>
+        </w:rPr>
+        <w:t>Test1.txt is downloaded. You have access to user1's file</w:t>
+      </w:r>
+      <w:r>
+        <w:rPr>
+          <w:rFonts w:ascii="Calibri" w:eastAsia="Times New Roman" w:hAnsi="Calibri" w:cs="Calibri"/>
+        </w:rPr>
+        <w:t>s</w:t>
+      </w:r>
+      <w:r>
+        <w:rPr>
+          <w:rFonts w:ascii="Calibri" w:eastAsia="Times New Roman" w:hAnsi="Calibri" w:cs="Calibri"/>
+        </w:rPr>
+        <w:t>.</w:t>
+      </w:r>
+    </w:p>
+    <w:p>
+      <w:pPr>
+        <w:pStyle w:val="ListParagraph"/>
+        <w:numPr>
+          <w:ilvl w:val="1"/>
+          <w:numId w:val="36"/>
+        </w:numPr>
+        <w:spacing w:after="0" w:line="240" w:lineRule="auto"/>
+        <w:textAlignment w:val="center"/>
+        <w:rPr>
+          <w:rFonts w:ascii="Calibri" w:eastAsia="Times New Roman" w:hAnsi="Calibri" w:cs="Calibri"/>
+        </w:rPr>
+      </w:pPr>
+      <w:r>
+        <w:rPr>
+          <w:rFonts w:ascii="Calibri" w:eastAsia="Times New Roman" w:hAnsi="Calibri" w:cs="Calibri"/>
+        </w:rPr>
+        <w:t>Fix-check</w:t>
+      </w:r>
+      <w:r>
+        <w:rPr>
+          <w:rFonts w:ascii="Calibri" w:eastAsia="Times New Roman" w:hAnsi="Calibri" w:cs="Calibri"/>
+        </w:rPr>
+        <w:t>:</w:t>
+      </w:r>
+    </w:p>
+    <w:p>
+      <w:pPr>
+        <w:pStyle w:val="ListParagraph"/>
+        <w:numPr>
+          <w:ilvl w:val="2"/>
+          <w:numId w:val="36"/>
+        </w:numPr>
+        <w:spacing w:after="0" w:line="240" w:lineRule="auto"/>
+        <w:textAlignment w:val="center"/>
+        <w:rPr>
+          <w:rFonts w:ascii="Calibri" w:eastAsia="Times New Roman" w:hAnsi="Calibri" w:cs="Calibri"/>
+        </w:rPr>
+      </w:pPr>
+      <w:r>
+        <w:rPr>
+          <w:rFonts w:ascii="Calibri" w:eastAsia="Times New Roman" w:hAnsi="Calibri" w:cs="Calibri"/>
+        </w:rPr>
+        <w:t>Select tab localhost</w:t>
+      </w:r>
+      <w:proofErr w:type="gramStart"/>
+      <w:r>
+        <w:rPr>
+          <w:rFonts w:ascii="Calibri" w:eastAsia="Times New Roman" w:hAnsi="Calibri" w:cs="Calibri"/>
+        </w:rPr>
+        <w:t>:8081</w:t>
+      </w:r>
+      <w:proofErr w:type="gramEnd"/>
+      <w:r>
+        <w:rPr>
+          <w:rFonts w:ascii="Calibri" w:eastAsia="Times New Roman" w:hAnsi="Calibri" w:cs="Calibri"/>
+        </w:rPr>
+        <w:t>.</w:t>
+      </w:r>
+    </w:p>
+    <w:p>
+      <w:pPr>
+        <w:pStyle w:val="ListParagraph"/>
+        <w:numPr>
+          <w:ilvl w:val="2"/>
+          <w:numId w:val="36"/>
+        </w:numPr>
+        <w:spacing w:after="0" w:line="240" w:lineRule="auto"/>
+        <w:textAlignment w:val="center"/>
+        <w:rPr>
+          <w:rFonts w:ascii="Calibri" w:eastAsia="Times New Roman" w:hAnsi="Calibri" w:cs="Calibri"/>
+        </w:rPr>
+      </w:pPr>
+      <w:r>
+        <w:rPr>
+          <w:rFonts w:ascii="Calibri" w:eastAsia="Times New Roman" w:hAnsi="Calibri" w:cs="Calibri"/>
+        </w:rPr>
+        <w:t>Ex</w:t>
+      </w:r>
+      <w:r>
+        <w:rPr>
+          <w:rFonts w:ascii="Calibri" w:eastAsia="Times New Roman" w:hAnsi="Calibri" w:cs="Calibri"/>
+        </w:rPr>
+        <w:t xml:space="preserve">ecute instructions </w:t>
+      </w:r>
+      <w:proofErr w:type="spellStart"/>
+      <w:r>
+        <w:rPr>
+          <w:rFonts w:ascii="Calibri" w:eastAsia="Times New Roman" w:hAnsi="Calibri" w:cs="Calibri"/>
+        </w:rPr>
+        <w:t>i</w:t>
+      </w:r>
+      <w:proofErr w:type="spellEnd"/>
+      <w:r>
+        <w:rPr>
+          <w:rFonts w:ascii="Calibri" w:eastAsia="Times New Roman" w:hAnsi="Calibri" w:cs="Calibri"/>
+        </w:rPr>
+        <w:t>) through xi</w:t>
+      </w:r>
+      <w:r>
+        <w:rPr>
+          <w:rFonts w:ascii="Calibri" w:eastAsia="Times New Roman" w:hAnsi="Calibri" w:cs="Calibri"/>
+        </w:rPr>
+        <w:t>) above.</w:t>
+      </w:r>
+      <w:r>
+        <w:rPr>
+          <w:rFonts w:ascii="Calibri" w:eastAsia="Times New Roman" w:hAnsi="Calibri" w:cs="Calibri"/>
+        </w:rPr>
+        <w:t xml:space="preserve"> </w:t>
+      </w:r>
+    </w:p>
+    <w:p>
+      <w:pPr>
+        <w:pStyle w:val="ListParagraph"/>
+        <w:numPr>
+          <w:ilvl w:val="2"/>
+          <w:numId w:val="36"/>
+        </w:numPr>
+        <w:spacing w:after="0" w:line="240" w:lineRule="auto"/>
+        <w:textAlignment w:val="center"/>
+        <w:rPr>
+          <w:rFonts w:ascii="Calibri" w:eastAsia="Times New Roman" w:hAnsi="Calibri" w:cs="Calibri"/>
+        </w:rPr>
+      </w:pPr>
+      <w:r>
+        <w:rPr>
+          <w:rFonts w:ascii="Calibri" w:eastAsia="Times New Roman" w:hAnsi="Calibri" w:cs="Calibri"/>
+        </w:rPr>
+        <w:t>Now, a blank page shows and nothing is downloaded. The vulnerability is no longer there.</w:t>
+      </w:r>
+    </w:p>
+    <w:p>
+      <w:pPr>
+        <w:pStyle w:val="ListParagraph"/>
+        <w:spacing w:after="0" w:line="240" w:lineRule="auto"/>
+        <w:ind w:left="1080"/>
+        <w:textAlignment w:val="center"/>
+        <w:rPr>
+          <w:rFonts w:ascii="Calibri" w:eastAsia="Times New Roman" w:hAnsi="Calibri" w:cs="Calibri"/>
+        </w:rPr>
+      </w:pPr>
+    </w:p>
+    <w:p>
+      <w:pPr>
+        <w:numPr>
+          <w:ilvl w:val="0"/>
+          <w:numId w:val="6"/>
+        </w:numPr>
+        <w:spacing w:after="0" w:line="240" w:lineRule="auto"/>
+        <w:textAlignment w:val="center"/>
+        <w:rPr>
+          <w:rFonts w:ascii="Calibri" w:eastAsia="Times New Roman" w:hAnsi="Calibri" w:cs="Calibri"/>
+          <w:u w:val="single"/>
+        </w:rPr>
+      </w:pPr>
+      <w:r>
+        <w:rPr>
+          <w:rFonts w:ascii="Calibri" w:eastAsia="Times New Roman" w:hAnsi="Calibri" w:cs="Calibri"/>
+          <w:u w:val="single"/>
+        </w:rPr>
+        <w:t>A3: Cross-site scripting (XSS)</w:t>
+      </w:r>
+    </w:p>
+    <w:p>
+      <w:pPr>
+        <w:numPr>
+          <w:ilvl w:val="1"/>
+          <w:numId w:val="37"/>
+        </w:numPr>
+        <w:spacing w:after="0" w:line="240" w:lineRule="auto"/>
+        <w:textAlignment w:val="center"/>
+        <w:rPr>
+          <w:rFonts w:ascii="Calibri" w:eastAsia="Times New Roman" w:hAnsi="Calibri" w:cs="Calibri"/>
+        </w:rPr>
+      </w:pPr>
+      <w:r>
+        <w:rPr>
+          <w:rFonts w:ascii="Calibri" w:eastAsia="Times New Roman" w:hAnsi="Calibri" w:cs="Calibri"/>
+        </w:rPr>
+        <w:t>Reproduction</w:t>
+      </w:r>
+    </w:p>
+    <w:p>
+      <w:pPr>
+        <w:pStyle w:val="ListParagraph"/>
+        <w:numPr>
+          <w:ilvl w:val="2"/>
+          <w:numId w:val="37"/>
+        </w:numPr>
+        <w:spacing w:after="0" w:line="240" w:lineRule="auto"/>
+        <w:textAlignment w:val="center"/>
+        <w:rPr>
+          <w:rFonts w:ascii="Calibri" w:eastAsia="Times New Roman" w:hAnsi="Calibri" w:cs="Calibri"/>
+        </w:rPr>
+      </w:pPr>
+      <w:r>
+        <w:rPr>
+          <w:rFonts w:ascii="Calibri" w:eastAsia="Times New Roman" w:hAnsi="Calibri" w:cs="Calibri"/>
+        </w:rPr>
+        <w:t xml:space="preserve">Select </w:t>
+      </w:r>
+      <w:r>
+        <w:rPr>
+          <w:rFonts w:ascii="Calibri" w:eastAsia="Times New Roman" w:hAnsi="Calibri" w:cs="Calibri"/>
+        </w:rPr>
+        <w:t>tab localhost:8080</w:t>
+      </w:r>
+    </w:p>
+    <w:p>
+      <w:pPr>
+        <w:numPr>
+          <w:ilvl w:val="2"/>
+          <w:numId w:val="37"/>
+        </w:numPr>
+        <w:spacing w:after="0" w:line="240" w:lineRule="auto"/>
+        <w:textAlignment w:val="center"/>
+        <w:rPr>
+          <w:rFonts w:ascii="Calibri" w:eastAsia="Times New Roman" w:hAnsi="Calibri" w:cs="Calibri"/>
+        </w:rPr>
+      </w:pPr>
+      <w:r>
+        <w:rPr>
+          <w:rFonts w:ascii="Calibri" w:eastAsia="Times New Roman" w:hAnsi="Calibri" w:cs="Calibri"/>
+        </w:rPr>
+        <w:t>Create new user "user1" with password pwd1.</w:t>
+      </w:r>
+      <w:r>
+        <w:rPr>
+          <w:rFonts w:ascii="Calibri" w:eastAsia="Times New Roman" w:hAnsi="Calibri" w:cs="Calibri"/>
+        </w:rPr>
+        <w:t xml:space="preserve"> Note: </w:t>
+      </w:r>
+      <w:r>
+        <w:rPr>
+          <w:rFonts w:ascii="Calibri" w:eastAsia="Times New Roman" w:hAnsi="Calibri" w:cs="Calibri"/>
+        </w:rPr>
+        <w:t>if you do not restart the</w:t>
+      </w:r>
+      <w:r>
+        <w:rPr>
+          <w:rFonts w:ascii="Calibri" w:eastAsia="Times New Roman" w:hAnsi="Calibri" w:cs="Calibri"/>
+        </w:rPr>
+        <w:t xml:space="preserve"> server</w:t>
+      </w:r>
+      <w:r>
+        <w:rPr>
+          <w:rFonts w:ascii="Calibri" w:eastAsia="Times New Roman" w:hAnsi="Calibri" w:cs="Calibri"/>
+        </w:rPr>
+        <w:t>s</w:t>
+      </w:r>
+      <w:r>
+        <w:rPr>
+          <w:rFonts w:ascii="Calibri" w:eastAsia="Times New Roman" w:hAnsi="Calibri" w:cs="Calibri"/>
+        </w:rPr>
+        <w:t>, user1 still exists fr</w:t>
+      </w:r>
+      <w:r>
+        <w:rPr>
+          <w:rFonts w:ascii="Calibri" w:eastAsia="Times New Roman" w:hAnsi="Calibri" w:cs="Calibri"/>
+        </w:rPr>
+        <w:t>om the previous section, so</w:t>
+      </w:r>
+      <w:r>
+        <w:rPr>
+          <w:rFonts w:ascii="Calibri" w:eastAsia="Times New Roman" w:hAnsi="Calibri" w:cs="Calibri"/>
+        </w:rPr>
+        <w:t xml:space="preserve"> you can skip this step.</w:t>
+      </w:r>
+    </w:p>
+    <w:p>
+      <w:pPr>
+        <w:numPr>
+          <w:ilvl w:val="2"/>
+          <w:numId w:val="37"/>
+        </w:numPr>
+        <w:spacing w:after="0" w:line="240" w:lineRule="auto"/>
+        <w:textAlignment w:val="center"/>
+        <w:rPr>
+          <w:rFonts w:ascii="Calibri" w:eastAsia="Times New Roman" w:hAnsi="Calibri" w:cs="Calibri"/>
+        </w:rPr>
+      </w:pPr>
+      <w:r>
+        <w:rPr>
+          <w:rFonts w:ascii="Calibri" w:eastAsia="Times New Roman" w:hAnsi="Calibri" w:cs="Calibri"/>
+        </w:rPr>
+        <w:t>Login as user1 with password pwd1.</w:t>
+      </w:r>
+    </w:p>
+    <w:p>
+      <w:pPr>
+        <w:numPr>
+          <w:ilvl w:val="2"/>
+          <w:numId w:val="37"/>
+        </w:numPr>
+        <w:spacing w:after="0" w:line="240" w:lineRule="auto"/>
+        <w:textAlignment w:val="center"/>
+        <w:rPr>
+          <w:rFonts w:ascii="Calibri" w:eastAsia="Times New Roman" w:hAnsi="Calibri" w:cs="Calibri"/>
+        </w:rPr>
+      </w:pPr>
+      <w:r>
+        <w:rPr>
+          <w:rFonts w:ascii="Calibri" w:eastAsia="Times New Roman" w:hAnsi="Calibri" w:cs="Calibri"/>
+        </w:rPr>
+        <w:t>Create a new message with title "IMPORTANT MESSAGE - READ URGENTLY" and content "&lt;script&gt;</w:t>
+      </w:r>
+      <w:proofErr w:type="gramStart"/>
+      <w:r>
+        <w:rPr>
+          <w:rFonts w:ascii="Calibri" w:eastAsia="Times New Roman" w:hAnsi="Calibri" w:cs="Calibri"/>
+        </w:rPr>
+        <w:t>alert(</w:t>
+      </w:r>
+      <w:proofErr w:type="gramEnd"/>
+      <w:r>
+        <w:rPr>
+          <w:rFonts w:ascii="Calibri" w:eastAsia="Times New Roman" w:hAnsi="Calibri" w:cs="Calibri"/>
+        </w:rPr>
+        <w:t>“Hello! Nasty surprise!!”</w:t>
+      </w:r>
+      <w:proofErr w:type="gramStart"/>
+      <w:r>
+        <w:rPr>
+          <w:rFonts w:ascii="Calibri" w:eastAsia="Times New Roman" w:hAnsi="Calibri" w:cs="Calibri"/>
+        </w:rPr>
+        <w:t>);</w:t>
+      </w:r>
+      <w:proofErr w:type="gramEnd"/>
+      <w:r>
+        <w:rPr>
+          <w:rFonts w:ascii="Calibri" w:eastAsia="Times New Roman" w:hAnsi="Calibri" w:cs="Calibri"/>
+        </w:rPr>
+        <w:t>&lt;/script&gt;".</w:t>
+      </w:r>
+    </w:p>
+    <w:p>
+      <w:pPr>
+        <w:numPr>
+          <w:ilvl w:val="2"/>
+          <w:numId w:val="37"/>
+        </w:numPr>
+        <w:spacing w:after="0" w:line="240" w:lineRule="auto"/>
+        <w:textAlignment w:val="center"/>
+        <w:rPr>
+          <w:rFonts w:ascii="Calibri" w:eastAsia="Times New Roman" w:hAnsi="Calibri" w:cs="Calibri"/>
+        </w:rPr>
+      </w:pPr>
+      <w:r>
+        <w:rPr>
+          <w:rFonts w:ascii="Calibri" w:eastAsia="Times New Roman" w:hAnsi="Calibri" w:cs="Calibri"/>
+        </w:rPr>
+        <w:t>Log out.</w:t>
+      </w:r>
+    </w:p>
+    <w:p>
+      <w:pPr>
+        <w:numPr>
+          <w:ilvl w:val="2"/>
+          <w:numId w:val="37"/>
+        </w:numPr>
+        <w:spacing w:after="0" w:line="240" w:lineRule="auto"/>
+        <w:textAlignment w:val="center"/>
+        <w:rPr>
+          <w:rFonts w:ascii="Calibri" w:eastAsia="Times New Roman" w:hAnsi="Calibri" w:cs="Calibri"/>
+        </w:rPr>
+      </w:pPr>
+      <w:r>
+        <w:rPr>
+          <w:rFonts w:ascii="Calibri" w:eastAsia="Times New Roman" w:hAnsi="Calibri" w:cs="Calibri"/>
+        </w:rPr>
+        <w:t>Log in as user "roger" with password "carrots".</w:t>
+      </w:r>
+    </w:p>
+    <w:p>
+      <w:pPr>
+        <w:numPr>
+          <w:ilvl w:val="2"/>
+          <w:numId w:val="37"/>
+        </w:numPr>
+        <w:spacing w:after="0" w:line="240" w:lineRule="auto"/>
+        <w:textAlignment w:val="center"/>
+        <w:rPr>
+          <w:rFonts w:ascii="Calibri" w:eastAsia="Times New Roman" w:hAnsi="Calibri" w:cs="Calibri"/>
+        </w:rPr>
+      </w:pPr>
+      <w:r>
+        <w:rPr>
+          <w:rFonts w:ascii="Calibri" w:eastAsia="Times New Roman" w:hAnsi="Calibri" w:cs="Calibri"/>
+        </w:rPr>
+        <w:t xml:space="preserve">Click on the message with title "IMPORTANT MESSAGE - READ URGENTLY". The popup shows that </w:t>
+      </w:r>
+      <w:proofErr w:type="spellStart"/>
+      <w:r>
+        <w:rPr>
+          <w:rFonts w:ascii="Calibri" w:eastAsia="Times New Roman" w:hAnsi="Calibri" w:cs="Calibri"/>
+        </w:rPr>
+        <w:t>javascript</w:t>
+      </w:r>
+      <w:proofErr w:type="spellEnd"/>
+      <w:r>
+        <w:rPr>
+          <w:rFonts w:ascii="Calibri" w:eastAsia="Times New Roman" w:hAnsi="Calibri" w:cs="Calibri"/>
+        </w:rPr>
+        <w:t xml:space="preserve"> was ex</w:t>
+      </w:r>
+      <w:r>
+        <w:rPr>
+          <w:rFonts w:ascii="Calibri" w:eastAsia="Times New Roman" w:hAnsi="Calibri" w:cs="Calibri"/>
+        </w:rPr>
+        <w:t>e</w:t>
+      </w:r>
+      <w:r>
+        <w:rPr>
+          <w:rFonts w:ascii="Calibri" w:eastAsia="Times New Roman" w:hAnsi="Calibri" w:cs="Calibri"/>
+        </w:rPr>
+        <w:t xml:space="preserve">cuted, proof of </w:t>
+      </w:r>
+      <w:r>
+        <w:rPr>
+          <w:rFonts w:ascii="Calibri" w:eastAsia="Times New Roman" w:hAnsi="Calibri" w:cs="Calibri"/>
+        </w:rPr>
+        <w:t xml:space="preserve">the </w:t>
+      </w:r>
+      <w:r>
+        <w:rPr>
+          <w:rFonts w:ascii="Calibri" w:eastAsia="Times New Roman" w:hAnsi="Calibri" w:cs="Calibri"/>
+        </w:rPr>
+        <w:t xml:space="preserve">stored </w:t>
+      </w:r>
+      <w:proofErr w:type="spellStart"/>
+      <w:r>
+        <w:rPr>
+          <w:rFonts w:ascii="Calibri" w:eastAsia="Times New Roman" w:hAnsi="Calibri" w:cs="Calibri"/>
+        </w:rPr>
+        <w:t>xss</w:t>
+      </w:r>
+      <w:proofErr w:type="spellEnd"/>
+      <w:r>
+        <w:rPr>
+          <w:rFonts w:ascii="Calibri" w:eastAsia="Times New Roman" w:hAnsi="Calibri" w:cs="Calibri"/>
+        </w:rPr>
+        <w:t xml:space="preserve"> attack being successful.</w:t>
+      </w:r>
+    </w:p>
+    <w:p>
+      <w:pPr>
+        <w:numPr>
+          <w:ilvl w:val="1"/>
+          <w:numId w:val="37"/>
+        </w:numPr>
+        <w:spacing w:after="0" w:line="240" w:lineRule="auto"/>
+        <w:textAlignment w:val="center"/>
+        <w:rPr>
+          <w:rFonts w:ascii="Calibri" w:eastAsia="Times New Roman" w:hAnsi="Calibri" w:cs="Calibri"/>
+        </w:rPr>
+      </w:pPr>
+      <w:r>
+        <w:rPr>
+          <w:rFonts w:ascii="Calibri" w:eastAsia="Times New Roman" w:hAnsi="Calibri" w:cs="Calibri"/>
+        </w:rPr>
+        <w:t>Fix-check</w:t>
+      </w:r>
+      <w:r>
+        <w:rPr>
+          <w:rFonts w:ascii="Calibri" w:eastAsia="Times New Roman" w:hAnsi="Calibri" w:cs="Calibri"/>
+        </w:rPr>
+        <w:t>:</w:t>
+      </w:r>
+    </w:p>
+    <w:p>
+      <w:pPr>
+        <w:pStyle w:val="ListParagraph"/>
+        <w:numPr>
+          <w:ilvl w:val="2"/>
+          <w:numId w:val="37"/>
+        </w:numPr>
+        <w:spacing w:after="0" w:line="240" w:lineRule="auto"/>
+        <w:textAlignment w:val="center"/>
+        <w:rPr>
+          <w:rFonts w:ascii="Calibri" w:eastAsia="Times New Roman" w:hAnsi="Calibri" w:cs="Calibri"/>
+        </w:rPr>
+      </w:pPr>
+      <w:r>
+        <w:rPr>
+          <w:rFonts w:ascii="Calibri" w:eastAsia="Times New Roman" w:hAnsi="Calibri" w:cs="Calibri"/>
+        </w:rPr>
+        <w:t xml:space="preserve">Select </w:t>
+      </w:r>
+      <w:r>
+        <w:rPr>
+          <w:rFonts w:ascii="Calibri" w:eastAsia="Times New Roman" w:hAnsi="Calibri" w:cs="Calibri"/>
+        </w:rPr>
+        <w:t>tab localhost</w:t>
+      </w:r>
+      <w:proofErr w:type="gramStart"/>
+      <w:r>
+        <w:rPr>
+          <w:rFonts w:ascii="Calibri" w:eastAsia="Times New Roman" w:hAnsi="Calibri" w:cs="Calibri"/>
+        </w:rPr>
+        <w:t>:8081</w:t>
+      </w:r>
+      <w:proofErr w:type="gramEnd"/>
+      <w:r>
+        <w:rPr>
+          <w:rFonts w:ascii="Calibri" w:eastAsia="Times New Roman" w:hAnsi="Calibri" w:cs="Calibri"/>
+        </w:rPr>
+        <w:t>.</w:t>
+      </w:r>
+    </w:p>
+    <w:p>
+      <w:pPr>
+        <w:numPr>
+          <w:ilvl w:val="2"/>
+          <w:numId w:val="37"/>
+        </w:numPr>
+        <w:spacing w:after="0" w:line="240" w:lineRule="auto"/>
+        <w:textAlignment w:val="center"/>
+        <w:rPr>
+          <w:rFonts w:ascii="Calibri" w:eastAsia="Times New Roman" w:hAnsi="Calibri" w:cs="Calibri"/>
+        </w:rPr>
+      </w:pPr>
+      <w:r>
+        <w:rPr>
+          <w:rFonts w:ascii="Calibri" w:eastAsia="Times New Roman" w:hAnsi="Calibri" w:cs="Calibri"/>
+        </w:rPr>
+        <w:t xml:space="preserve">Execute </w:t>
+      </w:r>
+      <w:r>
+        <w:rPr>
+          <w:rFonts w:ascii="Calibri" w:eastAsia="Times New Roman" w:hAnsi="Calibri" w:cs="Calibri"/>
+        </w:rPr>
+        <w:t xml:space="preserve">instructions </w:t>
+      </w:r>
+      <w:proofErr w:type="spellStart"/>
+      <w:r>
+        <w:rPr>
+          <w:rFonts w:ascii="Calibri" w:eastAsia="Times New Roman" w:hAnsi="Calibri" w:cs="Calibri"/>
+        </w:rPr>
+        <w:t>i</w:t>
+      </w:r>
+      <w:proofErr w:type="spellEnd"/>
+      <w:r>
+        <w:rPr>
+          <w:rFonts w:ascii="Calibri" w:eastAsia="Times New Roman" w:hAnsi="Calibri" w:cs="Calibri"/>
+        </w:rPr>
+        <w:t xml:space="preserve">) through </w:t>
+      </w:r>
+      <w:proofErr w:type="gramStart"/>
+      <w:r>
+        <w:rPr>
+          <w:rFonts w:ascii="Calibri" w:eastAsia="Times New Roman" w:hAnsi="Calibri" w:cs="Calibri"/>
+        </w:rPr>
+        <w:t>v</w:t>
+      </w:r>
+      <w:r>
+        <w:rPr>
+          <w:rFonts w:ascii="Calibri" w:eastAsia="Times New Roman" w:hAnsi="Calibri" w:cs="Calibri"/>
+        </w:rPr>
+        <w:t>i</w:t>
+      </w:r>
+      <w:proofErr w:type="gramEnd"/>
+      <w:r>
+        <w:rPr>
+          <w:rFonts w:ascii="Calibri" w:eastAsia="Times New Roman" w:hAnsi="Calibri" w:cs="Calibri"/>
+        </w:rPr>
+        <w:t>) above.</w:t>
+      </w:r>
+    </w:p>
+    <w:p>
+      <w:pPr>
+        <w:numPr>
+          <w:ilvl w:val="2"/>
+          <w:numId w:val="37"/>
+        </w:numPr>
+        <w:spacing w:after="0" w:line="240" w:lineRule="auto"/>
+        <w:textAlignment w:val="center"/>
+        <w:rPr>
+          <w:rFonts w:ascii="Calibri" w:eastAsia="Times New Roman" w:hAnsi="Calibri" w:cs="Calibri"/>
+        </w:rPr>
+      </w:pPr>
+      <w:r>
+        <w:rPr>
+          <w:rFonts w:ascii="Calibri" w:eastAsia="Times New Roman" w:hAnsi="Calibri" w:cs="Calibri"/>
+        </w:rPr>
+        <w:t xml:space="preserve">Click on the message. </w:t>
+      </w:r>
+      <w:r>
+        <w:rPr>
+          <w:rFonts w:ascii="Calibri" w:eastAsia="Times New Roman" w:hAnsi="Calibri" w:cs="Calibri"/>
+        </w:rPr>
+        <w:t xml:space="preserve">The pop-up does not show. No stored </w:t>
+      </w:r>
+      <w:proofErr w:type="spellStart"/>
+      <w:r>
+        <w:rPr>
+          <w:rFonts w:ascii="Calibri" w:eastAsia="Times New Roman" w:hAnsi="Calibri" w:cs="Calibri"/>
+        </w:rPr>
+        <w:t>xss</w:t>
+      </w:r>
+      <w:proofErr w:type="spellEnd"/>
+      <w:r>
+        <w:rPr>
+          <w:rFonts w:ascii="Calibri" w:eastAsia="Times New Roman" w:hAnsi="Calibri" w:cs="Calibri"/>
+        </w:rPr>
+        <w:t xml:space="preserve"> attack executed.</w:t>
+      </w:r>
+    </w:p>
+    <w:p>
+      <w:pPr>
+        <w:spacing w:after="0" w:line="240" w:lineRule="auto"/>
+        <w:ind w:left="1080"/>
+        <w:textAlignment w:val="center"/>
+        <w:rPr>
+          <w:rFonts w:ascii="Calibri" w:eastAsia="Times New Roman" w:hAnsi="Calibri" w:cs="Calibri"/>
+        </w:rPr>
+      </w:pPr>
+    </w:p>
+    <w:p>
+      <w:pPr>
+        <w:pStyle w:val="ListParagraph"/>
+        <w:numPr>
+          <w:ilvl w:val="0"/>
+          <w:numId w:val="6"/>
+        </w:numPr>
+        <w:spacing w:after="0" w:line="240" w:lineRule="auto"/>
+        <w:textAlignment w:val="center"/>
+        <w:rPr>
+          <w:rFonts w:ascii="Calibri" w:eastAsia="Times New Roman" w:hAnsi="Calibri" w:cs="Calibri"/>
+          <w:u w:val="single"/>
+        </w:rPr>
+      </w:pPr>
+      <w:r>
+        <w:rPr>
+          <w:rFonts w:ascii="Calibri" w:eastAsia="Times New Roman" w:hAnsi="Calibri" w:cs="Calibri"/>
+          <w:u w:val="single"/>
+        </w:rPr>
+        <w:t>A5: security misconfiguration</w:t>
+      </w:r>
+    </w:p>
+    <w:p>
+      <w:pPr>
+        <w:numPr>
+          <w:ilvl w:val="1"/>
+          <w:numId w:val="38"/>
+        </w:numPr>
+        <w:spacing w:after="0" w:line="240" w:lineRule="auto"/>
+        <w:textAlignment w:val="center"/>
+        <w:rPr>
+          <w:rFonts w:ascii="Calibri" w:eastAsia="Times New Roman" w:hAnsi="Calibri" w:cs="Calibri"/>
+        </w:rPr>
+      </w:pPr>
+      <w:r>
+        <w:rPr>
+          <w:rFonts w:ascii="Calibri" w:eastAsia="Times New Roman" w:hAnsi="Calibri" w:cs="Calibri"/>
+        </w:rPr>
+        <w:t>Reproduction</w:t>
+      </w:r>
+      <w:r>
+        <w:rPr>
+          <w:rFonts w:ascii="Calibri" w:eastAsia="Times New Roman" w:hAnsi="Calibri" w:cs="Calibri"/>
+        </w:rPr>
+        <w:t>:</w:t>
+      </w:r>
+    </w:p>
+    <w:p>
+      <w:pPr>
+        <w:numPr>
+          <w:ilvl w:val="2"/>
+          <w:numId w:val="38"/>
+        </w:numPr>
+        <w:spacing w:after="0" w:line="240" w:lineRule="auto"/>
+        <w:textAlignment w:val="center"/>
+        <w:rPr>
+          <w:rFonts w:ascii="Calibri" w:eastAsia="Times New Roman" w:hAnsi="Calibri" w:cs="Calibri"/>
+        </w:rPr>
+      </w:pPr>
+      <w:r>
+        <w:rPr>
+          <w:rFonts w:ascii="Calibri" w:eastAsia="Times New Roman" w:hAnsi="Calibri" w:cs="Calibri"/>
+        </w:rPr>
+        <w:t xml:space="preserve">Open </w:t>
+      </w:r>
+      <w:r>
+        <w:rPr>
+          <w:rFonts w:ascii="Calibri" w:eastAsia="Times New Roman" w:hAnsi="Calibri" w:cs="Calibri"/>
+        </w:rPr>
+        <w:t xml:space="preserve"> localhost:8080/h2-console</w:t>
+      </w:r>
+      <w:r>
+        <w:rPr>
+          <w:rFonts w:ascii="Calibri" w:eastAsia="Times New Roman" w:hAnsi="Calibri" w:cs="Calibri"/>
+        </w:rPr>
+        <w:t xml:space="preserve"> and ensure </w:t>
+      </w:r>
+      <w:r>
+        <w:rPr>
+          <w:rFonts w:ascii="Calibri" w:eastAsia="Times New Roman" w:hAnsi="Calibri" w:cs="Calibri"/>
+        </w:rPr>
+        <w:t>the JDBC URL is set to jdbc:h2:mem:testdb</w:t>
+      </w:r>
+    </w:p>
+    <w:p>
+      <w:pPr>
+        <w:numPr>
+          <w:ilvl w:val="2"/>
+          <w:numId w:val="38"/>
+        </w:numPr>
+        <w:spacing w:after="0" w:line="240" w:lineRule="auto"/>
+        <w:textAlignment w:val="center"/>
+        <w:rPr>
+          <w:rFonts w:ascii="Calibri" w:eastAsia="Times New Roman" w:hAnsi="Calibri" w:cs="Calibri"/>
+        </w:rPr>
+      </w:pPr>
+      <w:r>
+        <w:rPr>
+          <w:rFonts w:ascii="Calibri" w:eastAsia="Times New Roman" w:hAnsi="Calibri" w:cs="Calibri"/>
+        </w:rPr>
+        <w:t xml:space="preserve">Accept the default user and </w:t>
+      </w:r>
+      <w:r>
+        <w:rPr>
+          <w:rFonts w:ascii="Calibri" w:eastAsia="Times New Roman" w:hAnsi="Calibri" w:cs="Calibri"/>
+        </w:rPr>
+        <w:t>an empty password</w:t>
+      </w:r>
+      <w:r>
+        <w:rPr>
+          <w:rFonts w:ascii="Calibri" w:eastAsia="Times New Roman" w:hAnsi="Calibri" w:cs="Calibri"/>
+        </w:rPr>
+        <w:t>. You now have access to the entire database underlying the application because the h2 settings are insecure.</w:t>
+      </w:r>
+    </w:p>
+    <w:p>
+      <w:pPr>
+        <w:numPr>
+          <w:ilvl w:val="1"/>
+          <w:numId w:val="38"/>
+        </w:numPr>
+        <w:spacing w:after="0" w:line="240" w:lineRule="auto"/>
+        <w:textAlignment w:val="center"/>
+        <w:rPr>
+          <w:rFonts w:ascii="Calibri" w:eastAsia="Times New Roman" w:hAnsi="Calibri" w:cs="Calibri"/>
+        </w:rPr>
+      </w:pPr>
+      <w:r>
+        <w:rPr>
+          <w:rFonts w:ascii="Calibri" w:eastAsia="Times New Roman" w:hAnsi="Calibri" w:cs="Calibri"/>
+        </w:rPr>
+        <w:t>Fix-check</w:t>
+      </w:r>
+      <w:r>
+        <w:rPr>
+          <w:rFonts w:ascii="Calibri" w:eastAsia="Times New Roman" w:hAnsi="Calibri" w:cs="Calibri"/>
+        </w:rPr>
+        <w:t>:</w:t>
+      </w:r>
+    </w:p>
+    <w:p>
+      <w:pPr>
+        <w:pStyle w:val="ListParagraph"/>
+        <w:numPr>
+          <w:ilvl w:val="2"/>
+          <w:numId w:val="38"/>
+        </w:numPr>
+        <w:spacing w:after="0" w:line="240" w:lineRule="auto"/>
+        <w:textAlignment w:val="center"/>
+        <w:rPr>
+          <w:rFonts w:ascii="Calibri" w:eastAsia="Times New Roman" w:hAnsi="Calibri" w:cs="Calibri"/>
+        </w:rPr>
+      </w:pPr>
+      <w:r>
+        <w:rPr>
+          <w:rFonts w:ascii="Calibri" w:eastAsia="Times New Roman" w:hAnsi="Calibri" w:cs="Calibri"/>
+        </w:rPr>
+        <w:t>Select tab localhost</w:t>
+      </w:r>
+      <w:proofErr w:type="gramStart"/>
+      <w:r>
+        <w:rPr>
+          <w:rFonts w:ascii="Calibri" w:eastAsia="Times New Roman" w:hAnsi="Calibri" w:cs="Calibri"/>
+        </w:rPr>
+        <w:t>:8081</w:t>
+      </w:r>
+      <w:proofErr w:type="gramEnd"/>
+      <w:r>
+        <w:rPr>
+          <w:rFonts w:ascii="Calibri" w:eastAsia="Times New Roman" w:hAnsi="Calibri" w:cs="Calibri"/>
+        </w:rPr>
+        <w:t>/h2-console</w:t>
+      </w:r>
+      <w:r>
+        <w:rPr>
+          <w:rFonts w:ascii="Calibri" w:eastAsia="Times New Roman" w:hAnsi="Calibri" w:cs="Calibri"/>
+        </w:rPr>
+        <w:t>.</w:t>
+      </w:r>
+      <w:r>
+        <w:rPr>
+          <w:rFonts w:ascii="Calibri" w:eastAsia="Times New Roman" w:hAnsi="Calibri" w:cs="Calibri"/>
+        </w:rPr>
+        <w:t xml:space="preserve"> Ensure the JDBC URL is</w:t>
+      </w:r>
+      <w:r>
+        <w:rPr>
+          <w:rFonts w:ascii="Calibri" w:eastAsia="Times New Roman" w:hAnsi="Calibri" w:cs="Calibri"/>
+        </w:rPr>
+        <w:t xml:space="preserve"> set to jdbc</w:t>
+      </w:r>
+      <w:proofErr w:type="gramStart"/>
+      <w:r>
+        <w:rPr>
+          <w:rFonts w:ascii="Calibri" w:eastAsia="Times New Roman" w:hAnsi="Calibri" w:cs="Calibri"/>
+        </w:rPr>
+        <w:t>:h2:mem:testdb</w:t>
+      </w:r>
+      <w:proofErr w:type="gramEnd"/>
+      <w:r>
+        <w:rPr>
+          <w:rFonts w:ascii="Calibri" w:eastAsia="Times New Roman" w:hAnsi="Calibri" w:cs="Calibri"/>
+        </w:rPr>
+        <w:t>.</w:t>
+      </w:r>
+    </w:p>
+    <w:p>
+      <w:pPr>
+        <w:numPr>
+          <w:ilvl w:val="2"/>
+          <w:numId w:val="38"/>
+        </w:numPr>
+        <w:spacing w:after="0" w:line="240" w:lineRule="auto"/>
+        <w:textAlignment w:val="center"/>
+        <w:rPr>
+          <w:rFonts w:ascii="Calibri" w:eastAsia="Times New Roman" w:hAnsi="Calibri" w:cs="Calibri"/>
+        </w:rPr>
+      </w:pPr>
+      <w:r>
+        <w:rPr>
+          <w:rFonts w:ascii="Calibri" w:eastAsia="Times New Roman" w:hAnsi="Calibri" w:cs="Calibri"/>
+        </w:rPr>
+        <w:t xml:space="preserve">Accept the default user and </w:t>
+      </w:r>
+      <w:r>
+        <w:rPr>
+          <w:rFonts w:ascii="Calibri" w:eastAsia="Times New Roman" w:hAnsi="Calibri" w:cs="Calibri"/>
+        </w:rPr>
+        <w:t xml:space="preserve">an empty </w:t>
+      </w:r>
+      <w:r>
+        <w:rPr>
+          <w:rFonts w:ascii="Calibri" w:eastAsia="Times New Roman" w:hAnsi="Calibri" w:cs="Calibri"/>
+        </w:rPr>
+        <w:t>passw</w:t>
+      </w:r>
+      <w:r>
+        <w:rPr>
+          <w:rFonts w:ascii="Calibri" w:eastAsia="Times New Roman" w:hAnsi="Calibri" w:cs="Calibri"/>
+        </w:rPr>
+        <w:t>ord</w:t>
+      </w:r>
+      <w:r>
+        <w:rPr>
+          <w:rFonts w:ascii="Calibri" w:eastAsia="Times New Roman" w:hAnsi="Calibri" w:cs="Calibri"/>
+        </w:rPr>
+        <w:t xml:space="preserve">. </w:t>
+      </w:r>
+      <w:r>
+        <w:rPr>
+          <w:rFonts w:ascii="Calibri" w:eastAsia="Times New Roman" w:hAnsi="Calibri" w:cs="Calibri"/>
+        </w:rPr>
+        <w:t>NO</w:t>
+      </w:r>
+      <w:r>
+        <w:rPr>
+          <w:rFonts w:ascii="Calibri" w:eastAsia="Times New Roman" w:hAnsi="Calibri" w:cs="Calibri"/>
+        </w:rPr>
+        <w:t xml:space="preserve"> access, proof of the security misconfiguration</w:t>
+      </w:r>
+      <w:r>
+        <w:rPr>
+          <w:rFonts w:ascii="Calibri" w:eastAsia="Times New Roman" w:hAnsi="Calibri" w:cs="Calibri"/>
+        </w:rPr>
+        <w:t>’s absence</w:t>
+      </w:r>
+      <w:r>
+        <w:rPr>
+          <w:rFonts w:ascii="Calibri" w:eastAsia="Times New Roman" w:hAnsi="Calibri" w:cs="Calibri"/>
+        </w:rPr>
+        <w:t>.</w:t>
+      </w:r>
+      <w:r>
+        <w:rPr>
+          <w:rFonts w:ascii="Calibri" w:eastAsia="Times New Roman" w:hAnsi="Calibri" w:cs="Calibri"/>
+        </w:rPr>
+        <w:t xml:space="preserve"> The password has been modified.</w:t>
+      </w:r>
+    </w:p>
+    <w:p>
+      <w:pPr>
+        <w:spacing w:after="0" w:line="240" w:lineRule="auto"/>
+        <w:ind w:left="720"/>
+        <w:textAlignment w:val="center"/>
+        <w:rPr>
+          <w:rFonts w:ascii="Calibri" w:eastAsia="Times New Roman" w:hAnsi="Calibri" w:cs="Calibri"/>
+        </w:rPr>
+      </w:pPr>
+    </w:p>
+    <w:p>
+      <w:pPr>
+        <w:pStyle w:val="ListParagraph"/>
+        <w:numPr>
+          <w:ilvl w:val="0"/>
+          <w:numId w:val="6"/>
+        </w:numPr>
+        <w:spacing w:after="0" w:line="240" w:lineRule="auto"/>
+        <w:textAlignment w:val="center"/>
+        <w:rPr>
+          <w:rFonts w:ascii="Calibri" w:eastAsia="Times New Roman" w:hAnsi="Calibri" w:cs="Calibri"/>
+          <w:u w:val="single"/>
+        </w:rPr>
+      </w:pPr>
+      <w:r>
+        <w:rPr>
+          <w:rFonts w:ascii="Calibri" w:eastAsia="Times New Roman" w:hAnsi="Calibri" w:cs="Calibri"/>
+          <w:u w:val="single"/>
+        </w:rPr>
+        <w:t>A8: CSRF</w:t>
+      </w:r>
+      <w:proofErr w:type="gramStart"/>
+      <w:r>
+        <w:rPr>
+          <w:rFonts w:ascii="Calibri" w:eastAsia="Times New Roman" w:hAnsi="Calibri" w:cs="Calibri"/>
+          <w:u w:val="single"/>
+        </w:rPr>
+        <w:t>-  by</w:t>
+      </w:r>
+      <w:proofErr w:type="gramEnd"/>
+      <w:r>
+        <w:rPr>
+          <w:rFonts w:ascii="Calibri" w:eastAsia="Times New Roman" w:hAnsi="Calibri" w:cs="Calibri"/>
+          <w:u w:val="single"/>
+        </w:rPr>
+        <w:t xml:space="preserve"> loading csrf.htm</w:t>
+      </w:r>
+      <w:r>
+        <w:rPr>
+          <w:rFonts w:ascii="Calibri" w:eastAsia="Times New Roman" w:hAnsi="Calibri" w:cs="Calibri"/>
+          <w:u w:val="single"/>
+        </w:rPr>
+        <w:t>l - can download from the side.</w:t>
+      </w:r>
+    </w:p>
+    <w:p>
+      <w:pPr>
+        <w:numPr>
+          <w:ilvl w:val="1"/>
+          <w:numId w:val="39"/>
+        </w:numPr>
+        <w:spacing w:after="0" w:line="240" w:lineRule="auto"/>
+        <w:textAlignment w:val="center"/>
+        <w:rPr>
+          <w:rFonts w:ascii="Calibri" w:eastAsia="Times New Roman" w:hAnsi="Calibri" w:cs="Calibri"/>
+        </w:rPr>
+      </w:pPr>
+      <w:r>
+        <w:rPr>
+          <w:rFonts w:ascii="Calibri" w:eastAsia="Times New Roman" w:hAnsi="Calibri" w:cs="Calibri"/>
+        </w:rPr>
+        <w:t>Reproduction</w:t>
+      </w:r>
+      <w:r>
+        <w:rPr>
+          <w:rFonts w:ascii="Calibri" w:eastAsia="Times New Roman" w:hAnsi="Calibri" w:cs="Calibri"/>
+        </w:rPr>
+        <w:t>:</w:t>
+      </w:r>
+    </w:p>
+    <w:p>
+      <w:pPr>
+        <w:pStyle w:val="ListParagraph"/>
+        <w:numPr>
+          <w:ilvl w:val="2"/>
+          <w:numId w:val="39"/>
+        </w:numPr>
+        <w:spacing w:after="0" w:line="240" w:lineRule="auto"/>
+        <w:textAlignment w:val="center"/>
+        <w:rPr>
+          <w:rFonts w:ascii="Calibri" w:eastAsia="Times New Roman" w:hAnsi="Calibri" w:cs="Calibri"/>
+        </w:rPr>
+      </w:pPr>
+      <w:r>
+        <w:rPr>
+          <w:rFonts w:ascii="Calibri" w:eastAsia="Times New Roman" w:hAnsi="Calibri" w:cs="Calibri"/>
+        </w:rPr>
+        <w:t>Select tab localhost</w:t>
+      </w:r>
+      <w:proofErr w:type="gramStart"/>
+      <w:r>
+        <w:rPr>
+          <w:rFonts w:ascii="Calibri" w:eastAsia="Times New Roman" w:hAnsi="Calibri" w:cs="Calibri"/>
+        </w:rPr>
+        <w:t>:8080</w:t>
+      </w:r>
+      <w:proofErr w:type="gramEnd"/>
+      <w:r>
+        <w:rPr>
+          <w:rFonts w:ascii="Calibri" w:eastAsia="Times New Roman" w:hAnsi="Calibri" w:cs="Calibri"/>
+        </w:rPr>
+        <w:t>.</w:t>
+      </w:r>
+    </w:p>
+    <w:p>
+      <w:pPr>
+        <w:numPr>
+          <w:ilvl w:val="2"/>
+          <w:numId w:val="39"/>
+        </w:numPr>
+        <w:spacing w:after="0" w:line="240" w:lineRule="auto"/>
+        <w:textAlignment w:val="center"/>
+        <w:rPr>
+          <w:rFonts w:ascii="Calibri" w:eastAsia="Times New Roman" w:hAnsi="Calibri" w:cs="Calibri"/>
+        </w:rPr>
+      </w:pPr>
+      <w:r>
+        <w:rPr>
+          <w:rFonts w:ascii="Calibri" w:eastAsia="Times New Roman" w:hAnsi="Calibri" w:cs="Calibri"/>
+        </w:rPr>
+        <w:t>Log</w:t>
+      </w:r>
+      <w:r>
+        <w:rPr>
+          <w:rFonts w:ascii="Calibri" w:eastAsia="Times New Roman" w:hAnsi="Calibri" w:cs="Calibri"/>
+        </w:rPr>
+        <w:t xml:space="preserve"> in as </w:t>
+      </w:r>
+      <w:r>
+        <w:rPr>
+          <w:rFonts w:ascii="Calibri" w:eastAsia="Times New Roman" w:hAnsi="Calibri" w:cs="Calibri"/>
+        </w:rPr>
+        <w:t xml:space="preserve">existing user </w:t>
+      </w:r>
+      <w:r>
+        <w:rPr>
+          <w:rFonts w:ascii="Calibri" w:eastAsia="Times New Roman" w:hAnsi="Calibri" w:cs="Calibri"/>
+        </w:rPr>
+        <w:t xml:space="preserve">roger carrots </w:t>
+      </w:r>
+      <w:r>
+        <w:rPr>
+          <w:rFonts w:ascii="Calibri" w:eastAsia="Times New Roman" w:hAnsi="Calibri" w:cs="Calibri"/>
+        </w:rPr>
+        <w:t xml:space="preserve">and </w:t>
+      </w:r>
+      <w:proofErr w:type="gramStart"/>
+      <w:r>
+        <w:rPr>
+          <w:rFonts w:ascii="Calibri" w:eastAsia="Times New Roman" w:hAnsi="Calibri" w:cs="Calibri"/>
+        </w:rPr>
+        <w:t xml:space="preserve">upload </w:t>
+      </w:r>
+      <w:r>
+        <w:rPr>
+          <w:rFonts w:ascii="Calibri" w:eastAsia="Times New Roman" w:hAnsi="Calibri" w:cs="Calibri"/>
+        </w:rPr>
+        <w:t xml:space="preserve"> test2.txt</w:t>
+      </w:r>
+      <w:proofErr w:type="gramEnd"/>
+      <w:r>
+        <w:rPr>
+          <w:rFonts w:ascii="Calibri" w:eastAsia="Times New Roman" w:hAnsi="Calibri" w:cs="Calibri"/>
+        </w:rPr>
+        <w:t xml:space="preserve"> </w:t>
+      </w:r>
+      <w:r>
+        <w:rPr>
+          <w:rFonts w:ascii="Calibri" w:eastAsia="Times New Roman" w:hAnsi="Calibri" w:cs="Calibri"/>
+        </w:rPr>
+        <w:t>if it is not there yet.</w:t>
+      </w:r>
+    </w:p>
+    <w:p>
+      <w:pPr>
+        <w:numPr>
+          <w:ilvl w:val="2"/>
+          <w:numId w:val="39"/>
+        </w:numPr>
+        <w:spacing w:after="0" w:line="240" w:lineRule="auto"/>
+        <w:textAlignment w:val="center"/>
+        <w:rPr>
+          <w:rFonts w:ascii="Calibri" w:eastAsia="Times New Roman" w:hAnsi="Calibri" w:cs="Calibri"/>
+        </w:rPr>
+      </w:pPr>
+      <w:r>
+        <w:rPr>
+          <w:rFonts w:ascii="Calibri" w:eastAsia="Times New Roman" w:hAnsi="Calibri" w:cs="Calibri"/>
+        </w:rPr>
+        <w:lastRenderedPageBreak/>
+        <w:t xml:space="preserve">Verify under which file number test2.txt has been uploaded by right-clicking on the test2.txt link and selecting “inspect”. The Elements tab will show you </w:t>
+      </w:r>
+      <w:proofErr w:type="spellStart"/>
+      <w:r>
+        <w:rPr>
+          <w:rFonts w:ascii="Calibri" w:eastAsia="Times New Roman" w:hAnsi="Calibri" w:cs="Calibri"/>
+        </w:rPr>
+        <w:t>href</w:t>
+      </w:r>
+      <w:proofErr w:type="spellEnd"/>
+      <w:r>
+        <w:rPr>
+          <w:rFonts w:ascii="Calibri" w:eastAsia="Times New Roman" w:hAnsi="Calibri" w:cs="Calibri"/>
+        </w:rPr>
+        <w:t>=”/files/&lt;</w:t>
+      </w:r>
+      <w:proofErr w:type="spellStart"/>
+      <w:r>
+        <w:rPr>
+          <w:rFonts w:ascii="Calibri" w:eastAsia="Times New Roman" w:hAnsi="Calibri" w:cs="Calibri"/>
+        </w:rPr>
+        <w:t>nr</w:t>
+      </w:r>
+      <w:proofErr w:type="spellEnd"/>
+      <w:r>
+        <w:rPr>
+          <w:rFonts w:ascii="Calibri" w:eastAsia="Times New Roman" w:hAnsi="Calibri" w:cs="Calibri"/>
+        </w:rPr>
+        <w:t>&gt;”, with &lt;</w:t>
+      </w:r>
+      <w:proofErr w:type="spellStart"/>
+      <w:r>
+        <w:rPr>
+          <w:rFonts w:ascii="Calibri" w:eastAsia="Times New Roman" w:hAnsi="Calibri" w:cs="Calibri"/>
+        </w:rPr>
+        <w:t>nr</w:t>
+      </w:r>
+      <w:proofErr w:type="spellEnd"/>
+      <w:r>
+        <w:rPr>
+          <w:rFonts w:ascii="Calibri" w:eastAsia="Times New Roman" w:hAnsi="Calibri" w:cs="Calibri"/>
+        </w:rPr>
+        <w:t>&gt; having a value like “1” or “2”etc</w:t>
+      </w:r>
+      <w:proofErr w:type="gramStart"/>
+      <w:r>
+        <w:rPr>
+          <w:rFonts w:ascii="Calibri" w:eastAsia="Times New Roman" w:hAnsi="Calibri" w:cs="Calibri"/>
+        </w:rPr>
+        <w:t>… .</w:t>
+      </w:r>
+      <w:proofErr w:type="gramEnd"/>
+      <w:r>
+        <w:rPr>
+          <w:rFonts w:ascii="Calibri" w:eastAsia="Times New Roman" w:hAnsi="Calibri" w:cs="Calibri"/>
+        </w:rPr>
+        <w:t xml:space="preserve"> Use that &lt;</w:t>
+      </w:r>
+      <w:proofErr w:type="spellStart"/>
+      <w:r>
+        <w:rPr>
+          <w:rFonts w:ascii="Calibri" w:eastAsia="Times New Roman" w:hAnsi="Calibri" w:cs="Calibri"/>
+        </w:rPr>
+        <w:t>nr</w:t>
+      </w:r>
+      <w:proofErr w:type="spellEnd"/>
+      <w:r>
+        <w:rPr>
+          <w:rFonts w:ascii="Calibri" w:eastAsia="Times New Roman" w:hAnsi="Calibri" w:cs="Calibri"/>
+        </w:rPr>
+        <w:t>&gt; in the next step</w:t>
+      </w:r>
+    </w:p>
+    <w:p>
+      <w:pPr>
+        <w:numPr>
+          <w:ilvl w:val="2"/>
+          <w:numId w:val="39"/>
+        </w:numPr>
+        <w:spacing w:after="0" w:line="240" w:lineRule="auto"/>
+        <w:textAlignment w:val="center"/>
+        <w:rPr>
+          <w:rFonts w:ascii="Calibri" w:eastAsia="Times New Roman" w:hAnsi="Calibri" w:cs="Calibri"/>
+        </w:rPr>
+      </w:pPr>
+      <w:r>
+        <w:rPr>
+          <w:rFonts w:ascii="Calibri" w:eastAsia="Times New Roman" w:hAnsi="Calibri" w:cs="Calibri"/>
+        </w:rPr>
+        <w:t xml:space="preserve">Edit file </w:t>
+      </w:r>
+      <w:r>
+        <w:rPr>
+          <w:rFonts w:ascii="Calibri" w:eastAsia="Times New Roman" w:hAnsi="Calibri" w:cs="Calibri"/>
+        </w:rPr>
+        <w:t>&lt;root-fixed&gt;/data/</w:t>
+      </w:r>
+      <w:r>
+        <w:rPr>
+          <w:rFonts w:ascii="Calibri" w:eastAsia="Times New Roman" w:hAnsi="Calibri" w:cs="Calibri"/>
+        </w:rPr>
+        <w:t>csrf-del-a.html and ensure that the /files/&lt;</w:t>
+      </w:r>
+      <w:proofErr w:type="spellStart"/>
+      <w:r>
+        <w:rPr>
+          <w:rFonts w:ascii="Calibri" w:eastAsia="Times New Roman" w:hAnsi="Calibri" w:cs="Calibri"/>
+        </w:rPr>
+        <w:t>nn</w:t>
+      </w:r>
+      <w:proofErr w:type="spellEnd"/>
+      <w:r>
+        <w:rPr>
+          <w:rFonts w:ascii="Calibri" w:eastAsia="Times New Roman" w:hAnsi="Calibri" w:cs="Calibri"/>
+        </w:rPr>
+        <w:t>&gt; in 2 locations in the file has the correct number for &lt;</w:t>
+      </w:r>
+      <w:proofErr w:type="spellStart"/>
+      <w:r>
+        <w:rPr>
+          <w:rFonts w:ascii="Calibri" w:eastAsia="Times New Roman" w:hAnsi="Calibri" w:cs="Calibri"/>
+        </w:rPr>
+        <w:t>nn</w:t>
+      </w:r>
+      <w:proofErr w:type="spellEnd"/>
+      <w:r>
+        <w:rPr>
+          <w:rFonts w:ascii="Calibri" w:eastAsia="Times New Roman" w:hAnsi="Calibri" w:cs="Calibri"/>
+        </w:rPr>
+        <w:t>&gt;</w:t>
+      </w:r>
+      <w:r>
+        <w:rPr>
+          <w:rFonts w:ascii="Calibri" w:eastAsia="Times New Roman" w:hAnsi="Calibri" w:cs="Calibri"/>
+        </w:rPr>
+        <w:t>, which is &lt;</w:t>
+      </w:r>
+      <w:proofErr w:type="spellStart"/>
+      <w:r>
+        <w:rPr>
+          <w:rFonts w:ascii="Calibri" w:eastAsia="Times New Roman" w:hAnsi="Calibri" w:cs="Calibri"/>
+        </w:rPr>
+        <w:t>nr</w:t>
+      </w:r>
+      <w:proofErr w:type="spellEnd"/>
+      <w:r>
+        <w:rPr>
+          <w:rFonts w:ascii="Calibri" w:eastAsia="Times New Roman" w:hAnsi="Calibri" w:cs="Calibri"/>
+        </w:rPr>
+        <w:t>&gt; from the previous step</w:t>
+      </w:r>
+      <w:r>
+        <w:rPr>
+          <w:rFonts w:ascii="Calibri" w:eastAsia="Times New Roman" w:hAnsi="Calibri" w:cs="Calibri"/>
+        </w:rPr>
+        <w:t>.</w:t>
+      </w:r>
+    </w:p>
+    <w:p>
+      <w:pPr>
+        <w:numPr>
+          <w:ilvl w:val="2"/>
+          <w:numId w:val="39"/>
+        </w:numPr>
+        <w:spacing w:after="0" w:line="240" w:lineRule="auto"/>
+        <w:textAlignment w:val="center"/>
+        <w:rPr>
+          <w:rFonts w:ascii="Calibri" w:eastAsia="Times New Roman" w:hAnsi="Calibri" w:cs="Calibri"/>
+        </w:rPr>
+      </w:pPr>
+      <w:r>
+        <w:rPr>
+          <w:rFonts w:ascii="Calibri" w:eastAsia="Times New Roman" w:hAnsi="Calibri" w:cs="Calibri"/>
+        </w:rPr>
+        <w:t>Open another tab and o</w:t>
+      </w:r>
+      <w:r>
+        <w:rPr>
+          <w:rFonts w:ascii="Calibri" w:eastAsia="Times New Roman" w:hAnsi="Calibri" w:cs="Calibri"/>
+        </w:rPr>
+        <w:t xml:space="preserve">pen file csrf-del-a.html (typically </w:t>
+      </w:r>
+      <w:proofErr w:type="gramStart"/>
+      <w:r>
+        <w:rPr>
+          <w:rFonts w:ascii="Calibri" w:eastAsia="Times New Roman" w:hAnsi="Calibri" w:cs="Calibri"/>
+        </w:rPr>
+        <w:t>use</w:t>
+      </w:r>
+      <w:proofErr w:type="gramEnd"/>
+      <w:r>
+        <w:rPr>
+          <w:rFonts w:ascii="Calibri" w:eastAsia="Times New Roman" w:hAnsi="Calibri" w:cs="Calibri"/>
+        </w:rPr>
+        <w:t xml:space="preserve"> ctrl-o and select that file which is in the </w:t>
+      </w:r>
+      <w:proofErr w:type="spellStart"/>
+      <w:r>
+        <w:rPr>
+          <w:rFonts w:ascii="Calibri" w:eastAsia="Times New Roman" w:hAnsi="Calibri" w:cs="Calibri"/>
+        </w:rPr>
+        <w:t>github</w:t>
+      </w:r>
+      <w:proofErr w:type="spellEnd"/>
+      <w:r>
+        <w:rPr>
+          <w:rFonts w:ascii="Calibri" w:eastAsia="Times New Roman" w:hAnsi="Calibri" w:cs="Calibri"/>
+        </w:rPr>
+        <w:t xml:space="preserve"> clone top directory).</w:t>
+      </w:r>
+    </w:p>
+    <w:p>
+      <w:pPr>
+        <w:numPr>
+          <w:ilvl w:val="2"/>
+          <w:numId w:val="39"/>
+        </w:numPr>
+        <w:spacing w:after="0" w:line="240" w:lineRule="auto"/>
+        <w:textAlignment w:val="center"/>
+        <w:rPr>
+          <w:rFonts w:ascii="Calibri" w:eastAsia="Times New Roman" w:hAnsi="Calibri" w:cs="Calibri"/>
+        </w:rPr>
+      </w:pPr>
+      <w:bookmarkStart w:id="0" w:name="_GoBack"/>
+      <w:r>
+        <w:rPr>
+          <w:rFonts w:ascii="Calibri" w:eastAsia="Times New Roman" w:hAnsi="Calibri" w:cs="Calibri"/>
+        </w:rPr>
+        <w:t xml:space="preserve">Notice how the </w:t>
+      </w:r>
+      <w:r>
+        <w:rPr>
+          <w:rFonts w:ascii="Calibri" w:eastAsia="Times New Roman" w:hAnsi="Calibri" w:cs="Calibri"/>
+        </w:rPr>
+        <w:t xml:space="preserve">uploaded file test2.txt is deleted and user roger has no more such uploaded </w:t>
+      </w:r>
+      <w:bookmarkEnd w:id="0"/>
+      <w:r>
+        <w:rPr>
+          <w:rFonts w:ascii="Calibri" w:eastAsia="Times New Roman" w:hAnsi="Calibri" w:cs="Calibri"/>
+        </w:rPr>
+        <w:t xml:space="preserve">file. This shows CSRF success, </w:t>
       </w:r>
       <w:proofErr w:type="spellStart"/>
       <w:proofErr w:type="gramStart"/>
@@ -955,7 +2621,463 @@
         <w:rPr>
           <w:rFonts w:ascii="Calibri" w:eastAsia="Times New Roman" w:hAnsi="Calibri" w:cs="Calibri"/>
         </w:rPr>
-        <w:t>url</w:t>
+        <w:t>ie</w:t>
+      </w:r>
+      <w:proofErr w:type="spellEnd"/>
+      <w:r>
+        <w:rPr>
+          <w:rFonts w:ascii="Calibri" w:eastAsia="Times New Roman" w:hAnsi="Calibri" w:cs="Calibri"/>
+        </w:rPr>
+        <w:t>.,</w:t>
+      </w:r>
+      <w:proofErr w:type="gramEnd"/>
+      <w:r>
+        <w:rPr>
+          <w:rFonts w:ascii="Calibri" w:eastAsia="Times New Roman" w:hAnsi="Calibri" w:cs="Calibri"/>
+        </w:rPr>
+        <w:t xml:space="preserve"> the vulnerability is there.</w:t>
+      </w:r>
+    </w:p>
+    <w:p>
+      <w:pPr>
+        <w:numPr>
+          <w:ilvl w:val="1"/>
+          <w:numId w:val="39"/>
+        </w:numPr>
+        <w:spacing w:after="0" w:line="240" w:lineRule="auto"/>
+        <w:textAlignment w:val="center"/>
+        <w:rPr>
+          <w:rFonts w:ascii="Calibri" w:eastAsia="Times New Roman" w:hAnsi="Calibri" w:cs="Calibri"/>
+        </w:rPr>
+      </w:pPr>
+      <w:r>
+        <w:rPr>
+          <w:rFonts w:ascii="Calibri" w:eastAsia="Times New Roman" w:hAnsi="Calibri" w:cs="Calibri"/>
+        </w:rPr>
+        <w:t>Fix-check</w:t>
+      </w:r>
+      <w:r>
+        <w:rPr>
+          <w:rFonts w:ascii="Calibri" w:eastAsia="Times New Roman" w:hAnsi="Calibri" w:cs="Calibri"/>
+        </w:rPr>
+        <w:t>:</w:t>
+      </w:r>
+    </w:p>
+    <w:p>
+      <w:pPr>
+        <w:pStyle w:val="ListParagraph"/>
+        <w:numPr>
+          <w:ilvl w:val="2"/>
+          <w:numId w:val="39"/>
+        </w:numPr>
+        <w:spacing w:after="0" w:line="240" w:lineRule="auto"/>
+        <w:textAlignment w:val="center"/>
+        <w:rPr>
+          <w:rFonts w:ascii="Calibri" w:eastAsia="Times New Roman" w:hAnsi="Calibri" w:cs="Calibri"/>
+        </w:rPr>
+      </w:pPr>
+      <w:r>
+        <w:rPr>
+          <w:rFonts w:ascii="Calibri" w:eastAsia="Times New Roman" w:hAnsi="Calibri" w:cs="Calibri"/>
+        </w:rPr>
+        <w:t xml:space="preserve">Select </w:t>
+      </w:r>
+      <w:r>
+        <w:rPr>
+          <w:rFonts w:ascii="Calibri" w:eastAsia="Times New Roman" w:hAnsi="Calibri" w:cs="Calibri"/>
+        </w:rPr>
+        <w:t>tab localhost</w:t>
+      </w:r>
+      <w:proofErr w:type="gramStart"/>
+      <w:r>
+        <w:rPr>
+          <w:rFonts w:ascii="Calibri" w:eastAsia="Times New Roman" w:hAnsi="Calibri" w:cs="Calibri"/>
+        </w:rPr>
+        <w:t>:808</w:t>
+      </w:r>
+      <w:r>
+        <w:rPr>
+          <w:rFonts w:ascii="Calibri" w:eastAsia="Times New Roman" w:hAnsi="Calibri" w:cs="Calibri"/>
+        </w:rPr>
+        <w:t>1</w:t>
+      </w:r>
+      <w:proofErr w:type="gramEnd"/>
+      <w:r>
+        <w:rPr>
+          <w:rFonts w:ascii="Calibri" w:eastAsia="Times New Roman" w:hAnsi="Calibri" w:cs="Calibri"/>
+        </w:rPr>
+        <w:t>.</w:t>
+      </w:r>
+    </w:p>
+    <w:p>
+      <w:pPr>
+        <w:pStyle w:val="ListParagraph"/>
+        <w:numPr>
+          <w:ilvl w:val="2"/>
+          <w:numId w:val="39"/>
+        </w:numPr>
+        <w:spacing w:after="0" w:line="240" w:lineRule="auto"/>
+        <w:textAlignment w:val="center"/>
+        <w:rPr>
+          <w:rFonts w:ascii="Calibri" w:eastAsia="Times New Roman" w:hAnsi="Calibri" w:cs="Calibri"/>
+        </w:rPr>
+      </w:pPr>
+      <w:r>
+        <w:rPr>
+          <w:rFonts w:ascii="Calibri" w:eastAsia="Times New Roman" w:hAnsi="Calibri" w:cs="Calibri"/>
+        </w:rPr>
+        <w:t>Execute steps ii) through v) as above, but now use &lt;root-fixed&gt;/data/csrf-del-a-fixed.html</w:t>
+      </w:r>
+    </w:p>
+    <w:p>
+      <w:pPr>
+        <w:numPr>
+          <w:ilvl w:val="2"/>
+          <w:numId w:val="39"/>
+        </w:numPr>
+        <w:spacing w:after="0" w:line="240" w:lineRule="auto"/>
+        <w:textAlignment w:val="center"/>
+        <w:rPr>
+          <w:rFonts w:ascii="Calibri" w:eastAsia="Times New Roman" w:hAnsi="Calibri" w:cs="Calibri"/>
+        </w:rPr>
+      </w:pPr>
+      <w:r>
+        <w:rPr>
+          <w:rFonts w:ascii="Calibri" w:eastAsia="Times New Roman" w:hAnsi="Calibri" w:cs="Calibri"/>
+        </w:rPr>
+        <w:t xml:space="preserve">Note how the CSRF </w:t>
+      </w:r>
+      <w:r>
+        <w:rPr>
+          <w:rFonts w:ascii="Calibri" w:eastAsia="Times New Roman" w:hAnsi="Calibri" w:cs="Calibri"/>
+        </w:rPr>
+        <w:t xml:space="preserve">token is absent </w:t>
+      </w:r>
+      <w:r>
+        <w:rPr>
+          <w:rFonts w:ascii="Calibri" w:eastAsia="Times New Roman" w:hAnsi="Calibri" w:cs="Calibri"/>
+        </w:rPr>
+        <w:t xml:space="preserve">resulting in an error </w:t>
+      </w:r>
+      <w:r>
+        <w:rPr>
+          <w:rFonts w:ascii="Calibri" w:eastAsia="Times New Roman" w:hAnsi="Calibri" w:cs="Calibri"/>
+        </w:rPr>
+        <w:t xml:space="preserve">and therefore the </w:t>
+      </w:r>
+      <w:r>
+        <w:rPr>
+          <w:rFonts w:ascii="Calibri" w:eastAsia="Times New Roman" w:hAnsi="Calibri" w:cs="Calibri"/>
+        </w:rPr>
+        <w:t>attack failed.</w:t>
+      </w:r>
+    </w:p>
+    <w:p>
+      <w:pPr>
+        <w:pStyle w:val="ListParagraph"/>
+        <w:spacing w:after="0" w:line="240" w:lineRule="auto"/>
+        <w:ind w:left="360"/>
+        <w:textAlignment w:val="center"/>
+        <w:rPr>
+          <w:rFonts w:ascii="Calibri" w:eastAsia="Times New Roman" w:hAnsi="Calibri" w:cs="Calibri"/>
+        </w:rPr>
+      </w:pPr>
+    </w:p>
+    <w:p>
+      <w:pPr>
+        <w:pStyle w:val="ListParagraph"/>
+        <w:numPr>
+          <w:ilvl w:val="0"/>
+          <w:numId w:val="43"/>
+        </w:numPr>
+        <w:spacing w:after="0" w:line="240" w:lineRule="auto"/>
+        <w:textAlignment w:val="center"/>
+        <w:rPr>
+          <w:rFonts w:ascii="Calibri" w:eastAsia="Times New Roman" w:hAnsi="Calibri" w:cs="Calibri"/>
+          <w:u w:val="single"/>
+        </w:rPr>
+      </w:pPr>
+      <w:r>
+        <w:rPr>
+          <w:rFonts w:ascii="Calibri" w:eastAsia="Times New Roman" w:hAnsi="Calibri" w:cs="Calibri"/>
+          <w:u w:val="single"/>
+        </w:rPr>
+        <w:t>A9: Using Components with Known Vulnerabilities: use outdated library</w:t>
+      </w:r>
+    </w:p>
+    <w:p>
+      <w:pPr>
+        <w:numPr>
+          <w:ilvl w:val="1"/>
+          <w:numId w:val="40"/>
+        </w:numPr>
+        <w:spacing w:after="0" w:line="240" w:lineRule="auto"/>
+        <w:textAlignment w:val="center"/>
+        <w:rPr>
+          <w:rFonts w:ascii="Calibri" w:eastAsia="Times New Roman" w:hAnsi="Calibri" w:cs="Calibri"/>
+        </w:rPr>
+      </w:pPr>
+      <w:r>
+        <w:rPr>
+          <w:rFonts w:ascii="Calibri" w:eastAsia="Times New Roman" w:hAnsi="Calibri" w:cs="Calibri"/>
+        </w:rPr>
+        <w:t>Reproduction</w:t>
+      </w:r>
+      <w:r>
+        <w:rPr>
+          <w:rFonts w:ascii="Calibri" w:eastAsia="Times New Roman" w:hAnsi="Calibri" w:cs="Calibri"/>
+        </w:rPr>
+        <w:t>:</w:t>
+      </w:r>
+    </w:p>
+    <w:p>
+      <w:pPr>
+        <w:numPr>
+          <w:ilvl w:val="2"/>
+          <w:numId w:val="40"/>
+        </w:numPr>
+        <w:spacing w:after="0" w:line="240" w:lineRule="auto"/>
+        <w:textAlignment w:val="center"/>
+        <w:rPr>
+          <w:rFonts w:ascii="Calibri" w:eastAsia="Times New Roman" w:hAnsi="Calibri" w:cs="Calibri"/>
+        </w:rPr>
+      </w:pPr>
+      <w:r>
+        <w:rPr>
+          <w:rFonts w:ascii="Calibri" w:eastAsia="Times New Roman" w:hAnsi="Calibri" w:cs="Calibri"/>
+        </w:rPr>
+        <w:t>Open a terminal and g</w:t>
+      </w:r>
+      <w:r>
+        <w:rPr>
+          <w:rFonts w:ascii="Calibri" w:eastAsia="Times New Roman" w:hAnsi="Calibri" w:cs="Calibri"/>
+        </w:rPr>
+        <w:t>o to the root directory of the cyber-security-project</w:t>
+      </w:r>
+    </w:p>
+    <w:p>
+      <w:pPr>
+        <w:numPr>
+          <w:ilvl w:val="2"/>
+          <w:numId w:val="40"/>
+        </w:numPr>
+        <w:spacing w:after="0" w:line="240" w:lineRule="auto"/>
+        <w:textAlignment w:val="center"/>
+        <w:rPr>
+          <w:rFonts w:ascii="Calibri" w:eastAsia="Times New Roman" w:hAnsi="Calibri" w:cs="Calibri"/>
+        </w:rPr>
+      </w:pPr>
+      <w:r>
+        <w:rPr>
+          <w:rFonts w:ascii="Calibri" w:eastAsia="Times New Roman" w:hAnsi="Calibri" w:cs="Calibri"/>
+        </w:rPr>
+        <w:t>Ensure you have maven installed and on your PATH. If not, find your system-specific installation instructions and install so you can access in the terminal (or for windows: from the command window).</w:t>
+      </w:r>
+    </w:p>
+    <w:p>
+      <w:pPr>
+        <w:numPr>
+          <w:ilvl w:val="2"/>
+          <w:numId w:val="40"/>
+        </w:numPr>
+        <w:spacing w:after="0" w:line="240" w:lineRule="auto"/>
+        <w:textAlignment w:val="center"/>
+        <w:rPr>
+          <w:rFonts w:ascii="Calibri" w:eastAsia="Times New Roman" w:hAnsi="Calibri" w:cs="Calibri"/>
+        </w:rPr>
+      </w:pPr>
+      <w:r>
+        <w:rPr>
+          <w:rFonts w:ascii="Calibri" w:eastAsia="Times New Roman" w:hAnsi="Calibri" w:cs="Calibri"/>
+        </w:rPr>
+        <w:t>Start a terminal there and type "</w:t>
+      </w:r>
+      <w:proofErr w:type="spellStart"/>
+      <w:r>
+        <w:rPr>
+          <w:rFonts w:ascii="Calibri" w:eastAsia="Times New Roman" w:hAnsi="Calibri" w:cs="Calibri"/>
+        </w:rPr>
+        <w:t>mvn</w:t>
+      </w:r>
+      <w:proofErr w:type="spellEnd"/>
+      <w:r>
+        <w:rPr>
+          <w:rFonts w:ascii="Calibri" w:eastAsia="Times New Roman" w:hAnsi="Calibri" w:cs="Calibri"/>
+        </w:rPr>
+        <w:t xml:space="preserve"> </w:t>
+      </w:r>
+      <w:proofErr w:type="spellStart"/>
+      <w:r>
+        <w:rPr>
+          <w:rFonts w:ascii="Calibri" w:eastAsia="Times New Roman" w:hAnsi="Calibri" w:cs="Calibri"/>
+        </w:rPr>
+        <w:t>dependency-check:check</w:t>
+      </w:r>
+      <w:proofErr w:type="spellEnd"/>
+      <w:r>
+        <w:rPr>
+          <w:rFonts w:ascii="Calibri" w:eastAsia="Times New Roman" w:hAnsi="Calibri" w:cs="Calibri"/>
+        </w:rPr>
+        <w:t>"</w:t>
+      </w:r>
+    </w:p>
+    <w:p>
+      <w:pPr>
+        <w:numPr>
+          <w:ilvl w:val="2"/>
+          <w:numId w:val="40"/>
+        </w:numPr>
+        <w:spacing w:after="0" w:line="240" w:lineRule="auto"/>
+        <w:textAlignment w:val="center"/>
+        <w:rPr>
+          <w:rFonts w:ascii="Calibri" w:eastAsia="Times New Roman" w:hAnsi="Calibri" w:cs="Calibri"/>
+        </w:rPr>
+      </w:pPr>
+      <w:r>
+        <w:rPr>
+          <w:rFonts w:ascii="Calibri" w:eastAsia="Times New Roman" w:hAnsi="Calibri" w:cs="Calibri"/>
+        </w:rPr>
+        <w:t xml:space="preserve">You will receive a warning that "One or more dependencies were identified with known vulnerabilities in </w:t>
+      </w:r>
+      <w:proofErr w:type="spellStart"/>
+      <w:r>
+        <w:rPr>
+          <w:rFonts w:ascii="Calibri" w:eastAsia="Times New Roman" w:hAnsi="Calibri" w:cs="Calibri"/>
+        </w:rPr>
+        <w:t>cybersecuritybase</w:t>
+      </w:r>
+      <w:proofErr w:type="spellEnd"/>
+      <w:r>
+        <w:rPr>
+          <w:rFonts w:ascii="Calibri" w:eastAsia="Times New Roman" w:hAnsi="Calibri" w:cs="Calibri"/>
+        </w:rPr>
+        <w:t xml:space="preserve">-project:" with details on which vulnerabilities </w:t>
+      </w:r>
+      <w:proofErr w:type="gramStart"/>
+      <w:r>
+        <w:rPr>
+          <w:rFonts w:ascii="Calibri" w:eastAsia="Times New Roman" w:hAnsi="Calibri" w:cs="Calibri"/>
+        </w:rPr>
+        <w:t>( a</w:t>
+      </w:r>
+      <w:proofErr w:type="gramEnd"/>
+      <w:r>
+        <w:rPr>
+          <w:rFonts w:ascii="Calibri" w:eastAsia="Times New Roman" w:hAnsi="Calibri" w:cs="Calibri"/>
+        </w:rPr>
+        <w:t xml:space="preserve"> list of CVE's in the form CVE-&lt;year&gt;-&lt;number&gt;).</w:t>
+      </w:r>
+      <w:r>
+        <w:rPr>
+          <w:rFonts w:ascii="Calibri" w:eastAsia="Times New Roman" w:hAnsi="Calibri" w:cs="Calibri"/>
+        </w:rPr>
+        <w:t xml:space="preserve"> Notice for example how in the faulty project (with older dependencies), the Jackson-core has 2 CVEs.</w:t>
+      </w:r>
+    </w:p>
+    <w:p>
+      <w:pPr>
+        <w:numPr>
+          <w:ilvl w:val="1"/>
+          <w:numId w:val="40"/>
+        </w:numPr>
+        <w:spacing w:after="0" w:line="240" w:lineRule="auto"/>
+        <w:textAlignment w:val="center"/>
+        <w:rPr>
+          <w:rFonts w:ascii="Calibri" w:eastAsia="Times New Roman" w:hAnsi="Calibri" w:cs="Calibri"/>
+        </w:rPr>
+      </w:pPr>
+      <w:r>
+        <w:rPr>
+          <w:rFonts w:ascii="Calibri" w:eastAsia="Times New Roman" w:hAnsi="Calibri" w:cs="Calibri"/>
+        </w:rPr>
+        <w:t>Fix-check</w:t>
+      </w:r>
+      <w:r>
+        <w:rPr>
+          <w:rFonts w:ascii="Calibri" w:eastAsia="Times New Roman" w:hAnsi="Calibri" w:cs="Calibri"/>
+        </w:rPr>
+        <w:t>:</w:t>
+      </w:r>
+    </w:p>
+    <w:p>
+      <w:pPr>
+        <w:pStyle w:val="ListParagraph"/>
+        <w:numPr>
+          <w:ilvl w:val="2"/>
+          <w:numId w:val="40"/>
+        </w:numPr>
+        <w:spacing w:after="0" w:line="240" w:lineRule="auto"/>
+        <w:textAlignment w:val="center"/>
+        <w:rPr>
+          <w:rFonts w:ascii="Calibri" w:eastAsia="Times New Roman" w:hAnsi="Calibri" w:cs="Calibri"/>
+        </w:rPr>
+      </w:pPr>
+      <w:r>
+        <w:rPr>
+          <w:rFonts w:ascii="Calibri" w:eastAsia="Times New Roman" w:hAnsi="Calibri" w:cs="Calibri"/>
+        </w:rPr>
+        <w:t>Select tab localhost</w:t>
+      </w:r>
+      <w:proofErr w:type="gramStart"/>
+      <w:r>
+        <w:rPr>
+          <w:rFonts w:ascii="Calibri" w:eastAsia="Times New Roman" w:hAnsi="Calibri" w:cs="Calibri"/>
+        </w:rPr>
+        <w:t>:8081</w:t>
+      </w:r>
+      <w:proofErr w:type="gramEnd"/>
+      <w:r>
+        <w:rPr>
+          <w:rFonts w:ascii="Calibri" w:eastAsia="Times New Roman" w:hAnsi="Calibri" w:cs="Calibri"/>
+        </w:rPr>
+        <w:t>.</w:t>
+      </w:r>
+    </w:p>
+    <w:p>
+      <w:pPr>
+        <w:numPr>
+          <w:ilvl w:val="2"/>
+          <w:numId w:val="40"/>
+        </w:numPr>
+        <w:spacing w:after="0" w:line="240" w:lineRule="auto"/>
+        <w:textAlignment w:val="center"/>
+        <w:rPr>
+          <w:rFonts w:ascii="Calibri" w:eastAsia="Times New Roman" w:hAnsi="Calibri" w:cs="Calibri"/>
+        </w:rPr>
+      </w:pPr>
+      <w:r>
+        <w:rPr>
+          <w:rFonts w:ascii="Calibri" w:eastAsia="Times New Roman" w:hAnsi="Calibri" w:cs="Calibri"/>
+        </w:rPr>
+        <w:t xml:space="preserve">Execute </w:t>
+      </w:r>
+      <w:proofErr w:type="spellStart"/>
+      <w:r>
+        <w:rPr>
+          <w:rFonts w:ascii="Calibri" w:eastAsia="Times New Roman" w:hAnsi="Calibri" w:cs="Calibri"/>
+        </w:rPr>
+        <w:t>mvn</w:t>
+      </w:r>
+      <w:proofErr w:type="spellEnd"/>
+      <w:r>
+        <w:rPr>
+          <w:rFonts w:ascii="Calibri" w:eastAsia="Times New Roman" w:hAnsi="Calibri" w:cs="Calibri"/>
+        </w:rPr>
+        <w:t xml:space="preserve"> </w:t>
+      </w:r>
+      <w:proofErr w:type="spellStart"/>
+      <w:r>
+        <w:rPr>
+          <w:rFonts w:ascii="Calibri" w:eastAsia="Times New Roman" w:hAnsi="Calibri" w:cs="Calibri"/>
+        </w:rPr>
+        <w:t>dependency-check</w:t>
+      </w:r>
+      <w:proofErr w:type="gramStart"/>
+      <w:r>
+        <w:rPr>
+          <w:rFonts w:ascii="Calibri" w:eastAsia="Times New Roman" w:hAnsi="Calibri" w:cs="Calibri"/>
+        </w:rPr>
+        <w:t>:check</w:t>
       </w:r>
       <w:proofErr w:type="spellEnd"/>
       <w:proofErr w:type="gramEnd"/>
@@ -963,1737 +3085,7 @@
         <w:rPr>
           <w:rFonts w:ascii="Calibri" w:eastAsia="Times New Roman" w:hAnsi="Calibri" w:cs="Calibri"/>
         </w:rPr>
-        <w:t xml:space="preserve"> </w:t>
-      </w:r>
-      <w:proofErr w:type="spellStart"/>
-      <w:r>
-        <w:rPr>
-          <w:rFonts w:ascii="Calibri" w:eastAsia="Times New Roman" w:hAnsi="Calibri" w:cs="Calibri"/>
-        </w:rPr>
-        <w:t>parth</w:t>
-      </w:r>
-      <w:proofErr w:type="spellEnd"/>
-      <w:r>
-        <w:rPr>
-          <w:rFonts w:ascii="Calibri" w:eastAsia="Times New Roman" w:hAnsi="Calibri" w:cs="Calibri"/>
-        </w:rPr>
-        <w:t xml:space="preserve"> unprotected - download an upload by changing the html.)</w:t>
-      </w:r>
-    </w:p>
-    <w:p>
-      <w:pPr>
-        <w:numPr>
-          <w:ilvl w:val="1"/>
-          <w:numId w:val="36"/>
-        </w:numPr>
-        <w:spacing w:after="0" w:line="240" w:lineRule="auto"/>
-        <w:textAlignment w:val="center"/>
-        <w:rPr>
-          <w:rFonts w:ascii="Calibri" w:eastAsia="Times New Roman" w:hAnsi="Calibri" w:cs="Calibri"/>
-        </w:rPr>
-      </w:pPr>
-      <w:r>
-        <w:rPr>
-          <w:rFonts w:ascii="Calibri" w:eastAsia="Times New Roman" w:hAnsi="Calibri" w:cs="Calibri"/>
-        </w:rPr>
-        <w:t>Reproduction</w:t>
-      </w:r>
-      <w:r>
-        <w:rPr>
-          <w:rFonts w:ascii="Calibri" w:eastAsia="Times New Roman" w:hAnsi="Calibri" w:cs="Calibri"/>
-        </w:rPr>
-        <w:t>:</w:t>
-      </w:r>
-    </w:p>
-    <w:p>
-      <w:pPr>
-        <w:pStyle w:val="ListParagraph"/>
-        <w:numPr>
-          <w:ilvl w:val="2"/>
-          <w:numId w:val="36"/>
-        </w:numPr>
-        <w:spacing w:after="0" w:line="240" w:lineRule="auto"/>
-        <w:textAlignment w:val="center"/>
-        <w:rPr>
-          <w:rFonts w:ascii="Calibri" w:eastAsia="Times New Roman" w:hAnsi="Calibri" w:cs="Calibri"/>
-        </w:rPr>
-      </w:pPr>
-      <w:r>
-        <w:rPr>
-          <w:rFonts w:ascii="Calibri" w:eastAsia="Times New Roman" w:hAnsi="Calibri" w:cs="Calibri"/>
-        </w:rPr>
-        <w:t>Select tab localhost</w:t>
-      </w:r>
-      <w:proofErr w:type="gramStart"/>
-      <w:r>
-        <w:rPr>
-          <w:rFonts w:ascii="Calibri" w:eastAsia="Times New Roman" w:hAnsi="Calibri" w:cs="Calibri"/>
-        </w:rPr>
-        <w:t>:8080</w:t>
-      </w:r>
-      <w:proofErr w:type="gramEnd"/>
-      <w:r>
-        <w:rPr>
-          <w:rFonts w:ascii="Calibri" w:eastAsia="Times New Roman" w:hAnsi="Calibri" w:cs="Calibri"/>
-        </w:rPr>
-        <w:t>.</w:t>
-      </w:r>
-    </w:p>
-    <w:p>
-      <w:pPr>
-        <w:pStyle w:val="ListParagraph"/>
-        <w:numPr>
-          <w:ilvl w:val="2"/>
-          <w:numId w:val="36"/>
-        </w:numPr>
-        <w:spacing w:after="0" w:line="240" w:lineRule="auto"/>
-        <w:textAlignment w:val="center"/>
-        <w:rPr>
-          <w:rFonts w:ascii="Calibri" w:eastAsia="Times New Roman" w:hAnsi="Calibri" w:cs="Calibri"/>
-        </w:rPr>
-      </w:pPr>
-      <w:r>
-        <w:rPr>
-          <w:rFonts w:ascii="Calibri" w:eastAsia="Times New Roman" w:hAnsi="Calibri" w:cs="Calibri"/>
-        </w:rPr>
-        <w:t>Type name “user1”in the Name: field and any address in the address field and click “Submit”.</w:t>
-      </w:r>
-    </w:p>
-    <w:p>
-      <w:pPr>
-        <w:pStyle w:val="ListParagraph"/>
-        <w:numPr>
-          <w:ilvl w:val="2"/>
-          <w:numId w:val="36"/>
-        </w:numPr>
-        <w:spacing w:after="0" w:line="240" w:lineRule="auto"/>
-        <w:textAlignment w:val="center"/>
-        <w:rPr>
-          <w:rFonts w:ascii="Calibri" w:eastAsia="Times New Roman" w:hAnsi="Calibri" w:cs="Calibri"/>
-        </w:rPr>
-      </w:pPr>
-      <w:r>
-        <w:rPr>
-          <w:rFonts w:ascii="Calibri" w:eastAsia="Times New Roman" w:hAnsi="Calibri" w:cs="Calibri"/>
-        </w:rPr>
-        <w:t xml:space="preserve">Create new user "user1" </w:t>
-      </w:r>
-      <w:r>
-        <w:rPr>
-          <w:rFonts w:ascii="Calibri" w:eastAsia="Times New Roman" w:hAnsi="Calibri" w:cs="Calibri"/>
-        </w:rPr>
-        <w:t>with password pwd1 by entering the password in the Password: field and clocking “Create new user”.</w:t>
-      </w:r>
-    </w:p>
-    <w:p>
-      <w:pPr>
-        <w:pStyle w:val="ListParagraph"/>
-        <w:numPr>
-          <w:ilvl w:val="2"/>
-          <w:numId w:val="36"/>
-        </w:numPr>
-        <w:spacing w:after="0" w:line="240" w:lineRule="auto"/>
-        <w:textAlignment w:val="center"/>
-        <w:rPr>
-          <w:rFonts w:ascii="Calibri" w:eastAsia="Times New Roman" w:hAnsi="Calibri" w:cs="Calibri"/>
-        </w:rPr>
-      </w:pPr>
-      <w:r>
-        <w:rPr>
-          <w:rFonts w:ascii="Calibri" w:eastAsia="Times New Roman" w:hAnsi="Calibri" w:cs="Calibri"/>
-        </w:rPr>
-        <w:lastRenderedPageBreak/>
-        <w:t>Login as user1 with password pwd1.</w:t>
-      </w:r>
-    </w:p>
-    <w:p>
-      <w:pPr>
-        <w:pStyle w:val="ListParagraph"/>
-        <w:numPr>
-          <w:ilvl w:val="2"/>
-          <w:numId w:val="36"/>
-        </w:numPr>
-        <w:spacing w:after="0" w:line="240" w:lineRule="auto"/>
-        <w:textAlignment w:val="center"/>
-        <w:rPr>
-          <w:rFonts w:ascii="Calibri" w:eastAsia="Times New Roman" w:hAnsi="Calibri" w:cs="Calibri"/>
-        </w:rPr>
-      </w:pPr>
-      <w:r>
-        <w:rPr>
-          <w:rFonts w:ascii="Calibri" w:eastAsia="Times New Roman" w:hAnsi="Calibri" w:cs="Calibri"/>
-        </w:rPr>
-        <w:t>Upload file 1 "test1.txt"</w:t>
-      </w:r>
-      <w:r>
-        <w:rPr>
-          <w:rFonts w:ascii="Calibri" w:eastAsia="Times New Roman" w:hAnsi="Calibri" w:cs="Calibri"/>
-        </w:rPr>
-        <w:t xml:space="preserve"> by clicking on “Choose File”, going to &lt;root-fixed&gt;/data, selecting “test1.txt” and then clicking “Add!” </w:t>
-      </w:r>
-    </w:p>
-    <w:p>
-      <w:pPr>
-        <w:pStyle w:val="ListParagraph"/>
-        <w:numPr>
-          <w:ilvl w:val="2"/>
-          <w:numId w:val="36"/>
-        </w:numPr>
-        <w:spacing w:after="0" w:line="240" w:lineRule="auto"/>
-        <w:textAlignment w:val="center"/>
-        <w:rPr>
-          <w:rFonts w:ascii="Calibri" w:eastAsia="Times New Roman" w:hAnsi="Calibri" w:cs="Calibri"/>
-        </w:rPr>
-      </w:pPr>
-      <w:r>
-        <w:rPr>
-          <w:rFonts w:ascii="Calibri" w:eastAsia="Times New Roman" w:hAnsi="Calibri" w:cs="Calibri"/>
-        </w:rPr>
-        <w:t>Logout</w:t>
-      </w:r>
-    </w:p>
-    <w:p>
-      <w:pPr>
-        <w:pStyle w:val="ListParagraph"/>
-        <w:numPr>
-          <w:ilvl w:val="2"/>
-          <w:numId w:val="36"/>
-        </w:numPr>
-        <w:spacing w:after="0" w:line="240" w:lineRule="auto"/>
-        <w:textAlignment w:val="center"/>
-        <w:rPr>
-          <w:rFonts w:ascii="Calibri" w:eastAsia="Times New Roman" w:hAnsi="Calibri" w:cs="Calibri"/>
-        </w:rPr>
-      </w:pPr>
-      <w:r>
-        <w:rPr>
-          <w:rFonts w:ascii="Calibri" w:eastAsia="Times New Roman" w:hAnsi="Calibri" w:cs="Calibri"/>
-        </w:rPr>
-        <w:t>Login as user roger password carrots</w:t>
-      </w:r>
-    </w:p>
-    <w:p>
-      <w:pPr>
-        <w:pStyle w:val="ListParagraph"/>
-        <w:numPr>
-          <w:ilvl w:val="2"/>
-          <w:numId w:val="36"/>
-        </w:numPr>
-        <w:spacing w:after="0" w:line="240" w:lineRule="auto"/>
-        <w:textAlignment w:val="center"/>
-        <w:rPr>
-          <w:rFonts w:ascii="Calibri" w:eastAsia="Times New Roman" w:hAnsi="Calibri" w:cs="Calibri"/>
-        </w:rPr>
-      </w:pPr>
-      <w:r>
-        <w:rPr>
-          <w:rFonts w:ascii="Calibri" w:eastAsia="Times New Roman" w:hAnsi="Calibri" w:cs="Calibri"/>
-        </w:rPr>
-        <w:t>Upload file 2 "test2.txt"</w:t>
-      </w:r>
-    </w:p>
-    <w:p>
-      <w:pPr>
-        <w:pStyle w:val="ListParagraph"/>
-        <w:numPr>
-          <w:ilvl w:val="2"/>
-          <w:numId w:val="36"/>
-        </w:numPr>
-        <w:spacing w:after="0" w:line="240" w:lineRule="auto"/>
-        <w:textAlignment w:val="center"/>
-        <w:rPr>
-          <w:rFonts w:ascii="Calibri" w:eastAsia="Times New Roman" w:hAnsi="Calibri" w:cs="Calibri"/>
-        </w:rPr>
-      </w:pPr>
-      <w:r>
-        <w:rPr>
-          <w:rFonts w:ascii="Calibri" w:eastAsia="Times New Roman" w:hAnsi="Calibri" w:cs="Calibri"/>
-        </w:rPr>
-        <w:t>Start developer tools in your browser (in chrome under “Menu/More tools/Developer tools”)</w:t>
-      </w:r>
-    </w:p>
-    <w:p>
-      <w:pPr>
-        <w:pStyle w:val="ListParagraph"/>
-        <w:numPr>
-          <w:ilvl w:val="2"/>
-          <w:numId w:val="36"/>
-        </w:numPr>
-        <w:spacing w:after="0" w:line="240" w:lineRule="auto"/>
-        <w:textAlignment w:val="center"/>
-        <w:rPr>
-          <w:rFonts w:ascii="Calibri" w:eastAsia="Times New Roman" w:hAnsi="Calibri" w:cs="Calibri"/>
-        </w:rPr>
-      </w:pPr>
-      <w:r>
-        <w:rPr>
-          <w:rFonts w:ascii="Calibri" w:eastAsia="Times New Roman" w:hAnsi="Calibri" w:cs="Calibri"/>
-        </w:rPr>
-        <w:t>Right click on the link “test2.txt”</w:t>
-      </w:r>
-      <w:r>
-        <w:rPr>
-          <w:rFonts w:ascii="Calibri" w:eastAsia="Times New Roman" w:hAnsi="Calibri" w:cs="Calibri"/>
-        </w:rPr>
-        <w:t>,</w:t>
-      </w:r>
-      <w:r>
-        <w:rPr>
-          <w:rFonts w:ascii="Calibri" w:eastAsia="Times New Roman" w:hAnsi="Calibri" w:cs="Calibri"/>
-        </w:rPr>
-        <w:t xml:space="preserve"> select “Inspect”. Right click “/files/2” in the tools pane; using “edit attribute”, modify it to “files/1”.</w:t>
-      </w:r>
-    </w:p>
-    <w:p>
-      <w:pPr>
-        <w:pStyle w:val="ListParagraph"/>
-        <w:numPr>
-          <w:ilvl w:val="2"/>
-          <w:numId w:val="36"/>
-        </w:numPr>
-        <w:spacing w:after="0" w:line="240" w:lineRule="auto"/>
-        <w:textAlignment w:val="center"/>
-        <w:rPr>
-          <w:rFonts w:ascii="Calibri" w:eastAsia="Times New Roman" w:hAnsi="Calibri" w:cs="Calibri"/>
-        </w:rPr>
-      </w:pPr>
-      <w:r>
-        <w:rPr>
-          <w:rFonts w:ascii="Calibri" w:eastAsia="Times New Roman" w:hAnsi="Calibri" w:cs="Calibri"/>
-        </w:rPr>
-        <w:t>Click on test2.txt</w:t>
-      </w:r>
-      <w:r>
-        <w:rPr>
-          <w:rFonts w:ascii="Calibri" w:eastAsia="Times New Roman" w:hAnsi="Calibri" w:cs="Calibri"/>
-        </w:rPr>
-        <w:t xml:space="preserve"> on the web-page</w:t>
-      </w:r>
-      <w:r>
-        <w:rPr>
-          <w:rFonts w:ascii="Calibri" w:eastAsia="Times New Roman" w:hAnsi="Calibri" w:cs="Calibri"/>
-        </w:rPr>
-        <w:t xml:space="preserve">. </w:t>
-      </w:r>
-    </w:p>
-    <w:p>
-      <w:pPr>
-        <w:pStyle w:val="ListParagraph"/>
-        <w:numPr>
-          <w:ilvl w:val="2"/>
-          <w:numId w:val="36"/>
-        </w:numPr>
-        <w:spacing w:after="0" w:line="240" w:lineRule="auto"/>
-        <w:textAlignment w:val="center"/>
-        <w:rPr>
-          <w:rFonts w:ascii="Calibri" w:eastAsia="Times New Roman" w:hAnsi="Calibri" w:cs="Calibri"/>
-        </w:rPr>
-      </w:pPr>
-      <w:r>
-        <w:rPr>
-          <w:rFonts w:ascii="Calibri" w:eastAsia="Times New Roman" w:hAnsi="Calibri" w:cs="Calibri"/>
-        </w:rPr>
-        <w:t>Test1.txt is downloaded. You have access to user1's file</w:t>
-      </w:r>
-      <w:r>
-        <w:rPr>
-          <w:rFonts w:ascii="Calibri" w:eastAsia="Times New Roman" w:hAnsi="Calibri" w:cs="Calibri"/>
-        </w:rPr>
-        <w:t>s</w:t>
-      </w:r>
-      <w:r>
-        <w:rPr>
-          <w:rFonts w:ascii="Calibri" w:eastAsia="Times New Roman" w:hAnsi="Calibri" w:cs="Calibri"/>
-        </w:rPr>
-        <w:t>.</w:t>
-      </w:r>
-    </w:p>
-    <w:p>
-      <w:pPr>
-        <w:pStyle w:val="ListParagraph"/>
-        <w:numPr>
-          <w:ilvl w:val="1"/>
-          <w:numId w:val="36"/>
-        </w:numPr>
-        <w:spacing w:after="0" w:line="240" w:lineRule="auto"/>
-        <w:textAlignment w:val="center"/>
-        <w:rPr>
-          <w:rFonts w:ascii="Calibri" w:eastAsia="Times New Roman" w:hAnsi="Calibri" w:cs="Calibri"/>
-        </w:rPr>
-      </w:pPr>
-      <w:r>
-        <w:rPr>
-          <w:rFonts w:ascii="Calibri" w:eastAsia="Times New Roman" w:hAnsi="Calibri" w:cs="Calibri"/>
-        </w:rPr>
-        <w:t>Fix-check</w:t>
-      </w:r>
-      <w:r>
-        <w:rPr>
-          <w:rFonts w:ascii="Calibri" w:eastAsia="Times New Roman" w:hAnsi="Calibri" w:cs="Calibri"/>
-        </w:rPr>
-        <w:t>:</w:t>
-      </w:r>
-    </w:p>
-    <w:p>
-      <w:pPr>
-        <w:pStyle w:val="ListParagraph"/>
-        <w:numPr>
-          <w:ilvl w:val="2"/>
-          <w:numId w:val="36"/>
-        </w:numPr>
-        <w:spacing w:after="0" w:line="240" w:lineRule="auto"/>
-        <w:textAlignment w:val="center"/>
-        <w:rPr>
-          <w:rFonts w:ascii="Calibri" w:eastAsia="Times New Roman" w:hAnsi="Calibri" w:cs="Calibri"/>
-        </w:rPr>
-      </w:pPr>
-      <w:r>
-        <w:rPr>
-          <w:rFonts w:ascii="Calibri" w:eastAsia="Times New Roman" w:hAnsi="Calibri" w:cs="Calibri"/>
-        </w:rPr>
-        <w:t>Select tab localhost</w:t>
-      </w:r>
-      <w:proofErr w:type="gramStart"/>
-      <w:r>
-        <w:rPr>
-          <w:rFonts w:ascii="Calibri" w:eastAsia="Times New Roman" w:hAnsi="Calibri" w:cs="Calibri"/>
-        </w:rPr>
-        <w:t>:8081</w:t>
-      </w:r>
-      <w:proofErr w:type="gramEnd"/>
-      <w:r>
-        <w:rPr>
-          <w:rFonts w:ascii="Calibri" w:eastAsia="Times New Roman" w:hAnsi="Calibri" w:cs="Calibri"/>
-        </w:rPr>
-        <w:t>.</w:t>
-      </w:r>
-    </w:p>
-    <w:p>
-      <w:pPr>
-        <w:pStyle w:val="ListParagraph"/>
-        <w:numPr>
-          <w:ilvl w:val="2"/>
-          <w:numId w:val="36"/>
-        </w:numPr>
-        <w:spacing w:after="0" w:line="240" w:lineRule="auto"/>
-        <w:textAlignment w:val="center"/>
-        <w:rPr>
-          <w:rFonts w:ascii="Calibri" w:eastAsia="Times New Roman" w:hAnsi="Calibri" w:cs="Calibri"/>
-        </w:rPr>
-      </w:pPr>
-      <w:r>
-        <w:rPr>
-          <w:rFonts w:ascii="Calibri" w:eastAsia="Times New Roman" w:hAnsi="Calibri" w:cs="Calibri"/>
-        </w:rPr>
-        <w:t>Ex</w:t>
-      </w:r>
-      <w:r>
-        <w:rPr>
-          <w:rFonts w:ascii="Calibri" w:eastAsia="Times New Roman" w:hAnsi="Calibri" w:cs="Calibri"/>
-        </w:rPr>
-        <w:t xml:space="preserve">ecute instructions </w:t>
-      </w:r>
-      <w:proofErr w:type="spellStart"/>
-      <w:r>
-        <w:rPr>
-          <w:rFonts w:ascii="Calibri" w:eastAsia="Times New Roman" w:hAnsi="Calibri" w:cs="Calibri"/>
-        </w:rPr>
-        <w:t>i</w:t>
-      </w:r>
-      <w:proofErr w:type="spellEnd"/>
-      <w:r>
-        <w:rPr>
-          <w:rFonts w:ascii="Calibri" w:eastAsia="Times New Roman" w:hAnsi="Calibri" w:cs="Calibri"/>
-        </w:rPr>
-        <w:t>) through xi</w:t>
-      </w:r>
-      <w:r>
-        <w:rPr>
-          <w:rFonts w:ascii="Calibri" w:eastAsia="Times New Roman" w:hAnsi="Calibri" w:cs="Calibri"/>
-        </w:rPr>
-        <w:t>) above.</w:t>
-      </w:r>
-      <w:r>
-        <w:rPr>
-          <w:rFonts w:ascii="Calibri" w:eastAsia="Times New Roman" w:hAnsi="Calibri" w:cs="Calibri"/>
-        </w:rPr>
-        <w:t xml:space="preserve"> </w:t>
-      </w:r>
-    </w:p>
-    <w:p>
-      <w:pPr>
-        <w:pStyle w:val="ListParagraph"/>
-        <w:numPr>
-          <w:ilvl w:val="2"/>
-          <w:numId w:val="36"/>
-        </w:numPr>
-        <w:spacing w:after="0" w:line="240" w:lineRule="auto"/>
-        <w:textAlignment w:val="center"/>
-        <w:rPr>
-          <w:rFonts w:ascii="Calibri" w:eastAsia="Times New Roman" w:hAnsi="Calibri" w:cs="Calibri"/>
-        </w:rPr>
-      </w:pPr>
-      <w:r>
-        <w:rPr>
-          <w:rFonts w:ascii="Calibri" w:eastAsia="Times New Roman" w:hAnsi="Calibri" w:cs="Calibri"/>
-        </w:rPr>
-        <w:t>Now, a blank page shows and nothing is downloaded. The vulnerability is no longer there.</w:t>
-      </w:r>
-    </w:p>
-    <w:p>
-      <w:pPr>
-        <w:numPr>
-          <w:ilvl w:val="0"/>
-          <w:numId w:val="6"/>
-        </w:numPr>
-        <w:spacing w:after="0" w:line="240" w:lineRule="auto"/>
-        <w:textAlignment w:val="center"/>
-        <w:rPr>
-          <w:rFonts w:ascii="Calibri" w:eastAsia="Times New Roman" w:hAnsi="Calibri" w:cs="Calibri"/>
-        </w:rPr>
-      </w:pPr>
-      <w:r>
-        <w:rPr>
-          <w:rFonts w:ascii="Calibri" w:eastAsia="Times New Roman" w:hAnsi="Calibri" w:cs="Calibri"/>
-        </w:rPr>
-        <w:t>A3: Cross-site scripting (XSS)</w:t>
-      </w:r>
-    </w:p>
-    <w:p>
-      <w:pPr>
-        <w:numPr>
-          <w:ilvl w:val="1"/>
-          <w:numId w:val="37"/>
-        </w:numPr>
-        <w:spacing w:after="0" w:line="240" w:lineRule="auto"/>
-        <w:textAlignment w:val="center"/>
-        <w:rPr>
-          <w:rFonts w:ascii="Calibri" w:eastAsia="Times New Roman" w:hAnsi="Calibri" w:cs="Calibri"/>
-        </w:rPr>
-      </w:pPr>
-      <w:r>
-        <w:rPr>
-          <w:rFonts w:ascii="Calibri" w:eastAsia="Times New Roman" w:hAnsi="Calibri" w:cs="Calibri"/>
-        </w:rPr>
-        <w:t>Reproduction</w:t>
-      </w:r>
-    </w:p>
-    <w:p>
-      <w:pPr>
-        <w:pStyle w:val="ListParagraph"/>
-        <w:numPr>
-          <w:ilvl w:val="2"/>
-          <w:numId w:val="37"/>
-        </w:numPr>
-        <w:spacing w:after="0" w:line="240" w:lineRule="auto"/>
-        <w:textAlignment w:val="center"/>
-        <w:rPr>
-          <w:rFonts w:ascii="Calibri" w:eastAsia="Times New Roman" w:hAnsi="Calibri" w:cs="Calibri"/>
-        </w:rPr>
-      </w:pPr>
-      <w:r>
-        <w:rPr>
-          <w:rFonts w:ascii="Calibri" w:eastAsia="Times New Roman" w:hAnsi="Calibri" w:cs="Calibri"/>
-        </w:rPr>
-        <w:t xml:space="preserve">Select </w:t>
-      </w:r>
-      <w:r>
-        <w:rPr>
-          <w:rFonts w:ascii="Calibri" w:eastAsia="Times New Roman" w:hAnsi="Calibri" w:cs="Calibri"/>
-        </w:rPr>
-        <w:t>tab localhost</w:t>
-      </w:r>
-      <w:proofErr w:type="gramStart"/>
-      <w:r>
-        <w:rPr>
-          <w:rFonts w:ascii="Calibri" w:eastAsia="Times New Roman" w:hAnsi="Calibri" w:cs="Calibri"/>
-        </w:rPr>
-        <w:t>:8080</w:t>
-      </w:r>
-      <w:proofErr w:type="gramEnd"/>
-      <w:r>
-        <w:rPr>
-          <w:rFonts w:ascii="Calibri" w:eastAsia="Times New Roman" w:hAnsi="Calibri" w:cs="Calibri"/>
-        </w:rPr>
-        <w:t>/top</w:t>
-      </w:r>
-      <w:r>
-        <w:rPr>
-          <w:rFonts w:ascii="Calibri" w:eastAsia="Times New Roman" w:hAnsi="Calibri" w:cs="Calibri"/>
-        </w:rPr>
-        <w:t>.</w:t>
-      </w:r>
-    </w:p>
-    <w:p>
-      <w:pPr>
-        <w:numPr>
-          <w:ilvl w:val="2"/>
-          <w:numId w:val="37"/>
-        </w:numPr>
-        <w:spacing w:after="0" w:line="240" w:lineRule="auto"/>
-        <w:textAlignment w:val="center"/>
-        <w:rPr>
-          <w:rFonts w:ascii="Calibri" w:eastAsia="Times New Roman" w:hAnsi="Calibri" w:cs="Calibri"/>
-        </w:rPr>
-      </w:pPr>
-      <w:r>
-        <w:rPr>
-          <w:rFonts w:ascii="Calibri" w:eastAsia="Times New Roman" w:hAnsi="Calibri" w:cs="Calibri"/>
-        </w:rPr>
-        <w:t>Create new user "user1" with password pwd1.</w:t>
-      </w:r>
-      <w:r>
-        <w:rPr>
-          <w:rFonts w:ascii="Calibri" w:eastAsia="Times New Roman" w:hAnsi="Calibri" w:cs="Calibri"/>
-        </w:rPr>
-        <w:t xml:space="preserve"> Note: </w:t>
-      </w:r>
-      <w:r>
-        <w:rPr>
-          <w:rFonts w:ascii="Calibri" w:eastAsia="Times New Roman" w:hAnsi="Calibri" w:cs="Calibri"/>
-        </w:rPr>
-        <w:t>if you do not restart the</w:t>
-      </w:r>
-      <w:r>
-        <w:rPr>
-          <w:rFonts w:ascii="Calibri" w:eastAsia="Times New Roman" w:hAnsi="Calibri" w:cs="Calibri"/>
-        </w:rPr>
-        <w:t xml:space="preserve"> server</w:t>
-      </w:r>
-      <w:r>
-        <w:rPr>
-          <w:rFonts w:ascii="Calibri" w:eastAsia="Times New Roman" w:hAnsi="Calibri" w:cs="Calibri"/>
-        </w:rPr>
-        <w:t>s</w:t>
-      </w:r>
-      <w:r>
-        <w:rPr>
-          <w:rFonts w:ascii="Calibri" w:eastAsia="Times New Roman" w:hAnsi="Calibri" w:cs="Calibri"/>
-        </w:rPr>
-        <w:t>, user1 still exists fr</w:t>
-      </w:r>
-      <w:r>
-        <w:rPr>
-          <w:rFonts w:ascii="Calibri" w:eastAsia="Times New Roman" w:hAnsi="Calibri" w:cs="Calibri"/>
-        </w:rPr>
-        <w:t>om the previous section, so</w:t>
-      </w:r>
-      <w:r>
-        <w:rPr>
-          <w:rFonts w:ascii="Calibri" w:eastAsia="Times New Roman" w:hAnsi="Calibri" w:cs="Calibri"/>
-        </w:rPr>
-        <w:t xml:space="preserve"> you can skip this step.</w:t>
-      </w:r>
-    </w:p>
-    <w:p>
-      <w:pPr>
-        <w:numPr>
-          <w:ilvl w:val="2"/>
-          <w:numId w:val="37"/>
-        </w:numPr>
-        <w:spacing w:after="0" w:line="240" w:lineRule="auto"/>
-        <w:textAlignment w:val="center"/>
-        <w:rPr>
-          <w:rFonts w:ascii="Calibri" w:eastAsia="Times New Roman" w:hAnsi="Calibri" w:cs="Calibri"/>
-        </w:rPr>
-      </w:pPr>
-      <w:r>
-        <w:rPr>
-          <w:rFonts w:ascii="Calibri" w:eastAsia="Times New Roman" w:hAnsi="Calibri" w:cs="Calibri"/>
-        </w:rPr>
-        <w:t>Login as user1 with password pwd1.</w:t>
-      </w:r>
-    </w:p>
-    <w:p>
-      <w:pPr>
-        <w:numPr>
-          <w:ilvl w:val="2"/>
-          <w:numId w:val="37"/>
-        </w:numPr>
-        <w:spacing w:after="0" w:line="240" w:lineRule="auto"/>
-        <w:textAlignment w:val="center"/>
-        <w:rPr>
-          <w:rFonts w:ascii="Calibri" w:eastAsia="Times New Roman" w:hAnsi="Calibri" w:cs="Calibri"/>
-        </w:rPr>
-      </w:pPr>
-      <w:r>
-        <w:rPr>
-          <w:rFonts w:ascii="Calibri" w:eastAsia="Times New Roman" w:hAnsi="Calibri" w:cs="Calibri"/>
-        </w:rPr>
-        <w:t>Create a new message with title "IMPORTANT MESSAGE - READ URGENTLY" and content "&lt;script&gt;</w:t>
-      </w:r>
-      <w:proofErr w:type="gramStart"/>
-      <w:r>
-        <w:rPr>
-          <w:rFonts w:ascii="Calibri" w:eastAsia="Times New Roman" w:hAnsi="Calibri" w:cs="Calibri"/>
-        </w:rPr>
-        <w:t>alert(</w:t>
-      </w:r>
-      <w:proofErr w:type="gramEnd"/>
-      <w:r>
-        <w:rPr>
-          <w:rFonts w:ascii="Calibri" w:eastAsia="Times New Roman" w:hAnsi="Calibri" w:cs="Calibri"/>
-        </w:rPr>
-        <w:t>“Hello! Nasty surprise!!”</w:t>
-      </w:r>
-      <w:proofErr w:type="gramStart"/>
-      <w:r>
-        <w:rPr>
-          <w:rFonts w:ascii="Calibri" w:eastAsia="Times New Roman" w:hAnsi="Calibri" w:cs="Calibri"/>
-        </w:rPr>
-        <w:t>);</w:t>
-      </w:r>
-      <w:proofErr w:type="gramEnd"/>
-      <w:r>
-        <w:rPr>
-          <w:rFonts w:ascii="Calibri" w:eastAsia="Times New Roman" w:hAnsi="Calibri" w:cs="Calibri"/>
-        </w:rPr>
-        <w:t>&lt;/script&gt;".</w:t>
-      </w:r>
-    </w:p>
-    <w:p>
-      <w:pPr>
-        <w:numPr>
-          <w:ilvl w:val="2"/>
-          <w:numId w:val="37"/>
-        </w:numPr>
-        <w:spacing w:after="0" w:line="240" w:lineRule="auto"/>
-        <w:textAlignment w:val="center"/>
-        <w:rPr>
-          <w:rFonts w:ascii="Calibri" w:eastAsia="Times New Roman" w:hAnsi="Calibri" w:cs="Calibri"/>
-        </w:rPr>
-      </w:pPr>
-      <w:r>
-        <w:rPr>
-          <w:rFonts w:ascii="Calibri" w:eastAsia="Times New Roman" w:hAnsi="Calibri" w:cs="Calibri"/>
-        </w:rPr>
-        <w:t>Log out.</w:t>
-      </w:r>
-    </w:p>
-    <w:p>
-      <w:pPr>
-        <w:numPr>
-          <w:ilvl w:val="2"/>
-          <w:numId w:val="37"/>
-        </w:numPr>
-        <w:spacing w:after="0" w:line="240" w:lineRule="auto"/>
-        <w:textAlignment w:val="center"/>
-        <w:rPr>
-          <w:rFonts w:ascii="Calibri" w:eastAsia="Times New Roman" w:hAnsi="Calibri" w:cs="Calibri"/>
-        </w:rPr>
-      </w:pPr>
-      <w:r>
-        <w:rPr>
-          <w:rFonts w:ascii="Calibri" w:eastAsia="Times New Roman" w:hAnsi="Calibri" w:cs="Calibri"/>
-        </w:rPr>
-        <w:t>Log in as user "roger" with password "carrots".</w:t>
-      </w:r>
-    </w:p>
-    <w:p>
-      <w:pPr>
-        <w:numPr>
-          <w:ilvl w:val="2"/>
-          <w:numId w:val="37"/>
-        </w:numPr>
-        <w:spacing w:after="0" w:line="240" w:lineRule="auto"/>
-        <w:textAlignment w:val="center"/>
-        <w:rPr>
-          <w:rFonts w:ascii="Calibri" w:eastAsia="Times New Roman" w:hAnsi="Calibri" w:cs="Calibri"/>
-        </w:rPr>
-      </w:pPr>
-      <w:r>
-        <w:rPr>
-          <w:rFonts w:ascii="Calibri" w:eastAsia="Times New Roman" w:hAnsi="Calibri" w:cs="Calibri"/>
-        </w:rPr>
-        <w:t xml:space="preserve">Click on the message with title "IMPORTANT MESSAGE - READ URGENTLY". The popup shows that </w:t>
-      </w:r>
-      <w:proofErr w:type="spellStart"/>
-      <w:r>
-        <w:rPr>
-          <w:rFonts w:ascii="Calibri" w:eastAsia="Times New Roman" w:hAnsi="Calibri" w:cs="Calibri"/>
-        </w:rPr>
-        <w:t>javascript</w:t>
-      </w:r>
-      <w:proofErr w:type="spellEnd"/>
-      <w:r>
-        <w:rPr>
-          <w:rFonts w:ascii="Calibri" w:eastAsia="Times New Roman" w:hAnsi="Calibri" w:cs="Calibri"/>
-        </w:rPr>
-        <w:t xml:space="preserve"> was ex</w:t>
-      </w:r>
-      <w:r>
-        <w:rPr>
-          <w:rFonts w:ascii="Calibri" w:eastAsia="Times New Roman" w:hAnsi="Calibri" w:cs="Calibri"/>
-        </w:rPr>
-        <w:t>e</w:t>
-      </w:r>
-      <w:r>
-        <w:rPr>
-          <w:rFonts w:ascii="Calibri" w:eastAsia="Times New Roman" w:hAnsi="Calibri" w:cs="Calibri"/>
-        </w:rPr>
-        <w:t xml:space="preserve">cuted, proof of </w:t>
-      </w:r>
-      <w:r>
-        <w:rPr>
-          <w:rFonts w:ascii="Calibri" w:eastAsia="Times New Roman" w:hAnsi="Calibri" w:cs="Calibri"/>
-        </w:rPr>
-        <w:t xml:space="preserve">the </w:t>
-      </w:r>
-      <w:r>
-        <w:rPr>
-          <w:rFonts w:ascii="Calibri" w:eastAsia="Times New Roman" w:hAnsi="Calibri" w:cs="Calibri"/>
-        </w:rPr>
-        <w:t xml:space="preserve">stored </w:t>
-      </w:r>
-      <w:proofErr w:type="spellStart"/>
-      <w:r>
-        <w:rPr>
-          <w:rFonts w:ascii="Calibri" w:eastAsia="Times New Roman" w:hAnsi="Calibri" w:cs="Calibri"/>
-        </w:rPr>
-        <w:t>xss</w:t>
-      </w:r>
-      <w:proofErr w:type="spellEnd"/>
-      <w:r>
-        <w:rPr>
-          <w:rFonts w:ascii="Calibri" w:eastAsia="Times New Roman" w:hAnsi="Calibri" w:cs="Calibri"/>
-        </w:rPr>
-        <w:t xml:space="preserve"> attack being successful.</w:t>
-      </w:r>
-    </w:p>
-    <w:p>
-      <w:pPr>
-        <w:numPr>
-          <w:ilvl w:val="1"/>
-          <w:numId w:val="37"/>
-        </w:numPr>
-        <w:spacing w:after="0" w:line="240" w:lineRule="auto"/>
-        <w:textAlignment w:val="center"/>
-        <w:rPr>
-          <w:rFonts w:ascii="Calibri" w:eastAsia="Times New Roman" w:hAnsi="Calibri" w:cs="Calibri"/>
-        </w:rPr>
-      </w:pPr>
-      <w:r>
-        <w:rPr>
-          <w:rFonts w:ascii="Calibri" w:eastAsia="Times New Roman" w:hAnsi="Calibri" w:cs="Calibri"/>
-        </w:rPr>
-        <w:t>Fix-check</w:t>
-      </w:r>
-      <w:r>
-        <w:rPr>
-          <w:rFonts w:ascii="Calibri" w:eastAsia="Times New Roman" w:hAnsi="Calibri" w:cs="Calibri"/>
-        </w:rPr>
-        <w:t>:</w:t>
-      </w:r>
-      <w:bookmarkStart w:id="0" w:name="_GoBack"/>
-      <w:bookmarkEnd w:id="0"/>
-    </w:p>
-    <w:p>
-      <w:pPr>
-        <w:pStyle w:val="ListParagraph"/>
-        <w:numPr>
-          <w:ilvl w:val="2"/>
-          <w:numId w:val="37"/>
-        </w:numPr>
-        <w:spacing w:after="0" w:line="240" w:lineRule="auto"/>
-        <w:textAlignment w:val="center"/>
-        <w:rPr>
-          <w:rFonts w:ascii="Calibri" w:eastAsia="Times New Roman" w:hAnsi="Calibri" w:cs="Calibri"/>
-        </w:rPr>
-      </w:pPr>
-      <w:r>
-        <w:rPr>
-          <w:rFonts w:ascii="Calibri" w:eastAsia="Times New Roman" w:hAnsi="Calibri" w:cs="Calibri"/>
-        </w:rPr>
-        <w:t xml:space="preserve">Select </w:t>
-      </w:r>
-      <w:r>
-        <w:rPr>
-          <w:rFonts w:ascii="Calibri" w:eastAsia="Times New Roman" w:hAnsi="Calibri" w:cs="Calibri"/>
-        </w:rPr>
-        <w:t>tab localhost</w:t>
-      </w:r>
-      <w:proofErr w:type="gramStart"/>
-      <w:r>
-        <w:rPr>
-          <w:rFonts w:ascii="Calibri" w:eastAsia="Times New Roman" w:hAnsi="Calibri" w:cs="Calibri"/>
-        </w:rPr>
-        <w:t>:8081</w:t>
-      </w:r>
-      <w:proofErr w:type="gramEnd"/>
-      <w:r>
-        <w:rPr>
-          <w:rFonts w:ascii="Calibri" w:eastAsia="Times New Roman" w:hAnsi="Calibri" w:cs="Calibri"/>
-        </w:rPr>
-        <w:t>.</w:t>
-      </w:r>
-    </w:p>
-    <w:p>
-      <w:pPr>
-        <w:numPr>
-          <w:ilvl w:val="2"/>
-          <w:numId w:val="37"/>
-        </w:numPr>
-        <w:spacing w:after="0" w:line="240" w:lineRule="auto"/>
-        <w:textAlignment w:val="center"/>
-        <w:rPr>
-          <w:rFonts w:ascii="Calibri" w:eastAsia="Times New Roman" w:hAnsi="Calibri" w:cs="Calibri"/>
-        </w:rPr>
-      </w:pPr>
-      <w:r>
-        <w:rPr>
-          <w:rFonts w:ascii="Calibri" w:eastAsia="Times New Roman" w:hAnsi="Calibri" w:cs="Calibri"/>
-        </w:rPr>
-        <w:t xml:space="preserve">Execute </w:t>
-      </w:r>
-      <w:r>
-        <w:rPr>
-          <w:rFonts w:ascii="Calibri" w:eastAsia="Times New Roman" w:hAnsi="Calibri" w:cs="Calibri"/>
-        </w:rPr>
-        <w:t xml:space="preserve">instructions </w:t>
-      </w:r>
-      <w:proofErr w:type="spellStart"/>
-      <w:r>
-        <w:rPr>
-          <w:rFonts w:ascii="Calibri" w:eastAsia="Times New Roman" w:hAnsi="Calibri" w:cs="Calibri"/>
-        </w:rPr>
-        <w:t>i</w:t>
-      </w:r>
-      <w:proofErr w:type="spellEnd"/>
-      <w:r>
-        <w:rPr>
-          <w:rFonts w:ascii="Calibri" w:eastAsia="Times New Roman" w:hAnsi="Calibri" w:cs="Calibri"/>
-        </w:rPr>
-        <w:t xml:space="preserve">) through </w:t>
-      </w:r>
-      <w:proofErr w:type="gramStart"/>
-      <w:r>
-        <w:rPr>
-          <w:rFonts w:ascii="Calibri" w:eastAsia="Times New Roman" w:hAnsi="Calibri" w:cs="Calibri"/>
-        </w:rPr>
-        <w:t>iv</w:t>
-      </w:r>
-      <w:proofErr w:type="gramEnd"/>
-      <w:r>
-        <w:rPr>
-          <w:rFonts w:ascii="Calibri" w:eastAsia="Times New Roman" w:hAnsi="Calibri" w:cs="Calibri"/>
-        </w:rPr>
-        <w:t>) above.</w:t>
-      </w:r>
-    </w:p>
-    <w:p>
-      <w:pPr>
-        <w:numPr>
-          <w:ilvl w:val="2"/>
-          <w:numId w:val="37"/>
-        </w:numPr>
-        <w:spacing w:after="0" w:line="240" w:lineRule="auto"/>
-        <w:textAlignment w:val="center"/>
-        <w:rPr>
-          <w:rFonts w:ascii="Calibri" w:eastAsia="Times New Roman" w:hAnsi="Calibri" w:cs="Calibri"/>
-        </w:rPr>
-      </w:pPr>
-      <w:r>
-        <w:rPr>
-          <w:rFonts w:ascii="Calibri" w:eastAsia="Times New Roman" w:hAnsi="Calibri" w:cs="Calibri"/>
-        </w:rPr>
-        <w:t xml:space="preserve">The pop-up does not show. No stored </w:t>
-      </w:r>
-      <w:proofErr w:type="spellStart"/>
-      <w:r>
-        <w:rPr>
-          <w:rFonts w:ascii="Calibri" w:eastAsia="Times New Roman" w:hAnsi="Calibri" w:cs="Calibri"/>
-        </w:rPr>
-        <w:t>xss</w:t>
-      </w:r>
-      <w:proofErr w:type="spellEnd"/>
-      <w:r>
-        <w:rPr>
-          <w:rFonts w:ascii="Calibri" w:eastAsia="Times New Roman" w:hAnsi="Calibri" w:cs="Calibri"/>
-        </w:rPr>
-        <w:t xml:space="preserve"> attack executed.</w:t>
-      </w:r>
-    </w:p>
-    <w:p>
-      <w:pPr>
-        <w:pStyle w:val="ListParagraph"/>
-        <w:numPr>
-          <w:ilvl w:val="0"/>
-          <w:numId w:val="6"/>
-        </w:numPr>
-        <w:spacing w:after="0" w:line="240" w:lineRule="auto"/>
-        <w:textAlignment w:val="center"/>
-        <w:rPr>
-          <w:rFonts w:ascii="Calibri" w:eastAsia="Times New Roman" w:hAnsi="Calibri" w:cs="Calibri"/>
-        </w:rPr>
-      </w:pPr>
-      <w:r>
-        <w:rPr>
-          <w:rFonts w:ascii="Calibri" w:eastAsia="Times New Roman" w:hAnsi="Calibri" w:cs="Calibri"/>
-        </w:rPr>
-        <w:t>A5: security misconfiguration</w:t>
-      </w:r>
-    </w:p>
-    <w:p>
-      <w:pPr>
-        <w:numPr>
-          <w:ilvl w:val="1"/>
-          <w:numId w:val="38"/>
-        </w:numPr>
-        <w:spacing w:after="0" w:line="240" w:lineRule="auto"/>
-        <w:textAlignment w:val="center"/>
-        <w:rPr>
-          <w:rFonts w:ascii="Calibri" w:eastAsia="Times New Roman" w:hAnsi="Calibri" w:cs="Calibri"/>
-        </w:rPr>
-      </w:pPr>
-      <w:r>
-        <w:rPr>
-          <w:rFonts w:ascii="Calibri" w:eastAsia="Times New Roman" w:hAnsi="Calibri" w:cs="Calibri"/>
-        </w:rPr>
-        <w:t>Reproduction</w:t>
-      </w:r>
-      <w:r>
-        <w:rPr>
-          <w:rFonts w:ascii="Calibri" w:eastAsia="Times New Roman" w:hAnsi="Calibri" w:cs="Calibri"/>
-        </w:rPr>
-        <w:t>:</w:t>
-      </w:r>
-    </w:p>
-    <w:p>
-      <w:pPr>
-        <w:numPr>
-          <w:ilvl w:val="2"/>
-          <w:numId w:val="38"/>
-        </w:numPr>
-        <w:spacing w:after="0" w:line="240" w:lineRule="auto"/>
-        <w:textAlignment w:val="center"/>
-        <w:rPr>
-          <w:rFonts w:ascii="Calibri" w:eastAsia="Times New Roman" w:hAnsi="Calibri" w:cs="Calibri"/>
-        </w:rPr>
-      </w:pPr>
-      <w:r>
-        <w:rPr>
-          <w:rFonts w:ascii="Calibri" w:eastAsia="Times New Roman" w:hAnsi="Calibri" w:cs="Calibri"/>
-        </w:rPr>
-        <w:t xml:space="preserve">Use the following </w:t>
-      </w:r>
-      <w:proofErr w:type="spellStart"/>
-      <w:r>
-        <w:rPr>
-          <w:rFonts w:ascii="Calibri" w:eastAsia="Times New Roman" w:hAnsi="Calibri" w:cs="Calibri"/>
-        </w:rPr>
-        <w:t>url</w:t>
-      </w:r>
-      <w:proofErr w:type="spellEnd"/>
-      <w:r>
-        <w:rPr>
-          <w:rFonts w:ascii="Calibri" w:eastAsia="Times New Roman" w:hAnsi="Calibri" w:cs="Calibri"/>
-        </w:rPr>
-        <w:t xml:space="preserve"> in your browser: localhost:8080/h2-console</w:t>
-      </w:r>
-    </w:p>
-    <w:p>
-      <w:pPr>
-        <w:numPr>
-          <w:ilvl w:val="2"/>
-          <w:numId w:val="38"/>
-        </w:numPr>
-        <w:spacing w:after="0" w:line="240" w:lineRule="auto"/>
-        <w:textAlignment w:val="center"/>
-        <w:rPr>
-          <w:rFonts w:ascii="Calibri" w:eastAsia="Times New Roman" w:hAnsi="Calibri" w:cs="Calibri"/>
-        </w:rPr>
-      </w:pPr>
-      <w:r>
-        <w:rPr>
-          <w:rFonts w:ascii="Calibri" w:eastAsia="Times New Roman" w:hAnsi="Calibri" w:cs="Calibri"/>
-        </w:rPr>
-        <w:t>Accept the default user and password, which are already filled in. You now have access to the entire database underlying the application because the h2 settings are insecure.</w:t>
-      </w:r>
-    </w:p>
-    <w:p>
-      <w:pPr>
-        <w:numPr>
-          <w:ilvl w:val="1"/>
-          <w:numId w:val="38"/>
-        </w:numPr>
-        <w:spacing w:after="0" w:line="240" w:lineRule="auto"/>
-        <w:textAlignment w:val="center"/>
-        <w:rPr>
-          <w:rFonts w:ascii="Calibri" w:eastAsia="Times New Roman" w:hAnsi="Calibri" w:cs="Calibri"/>
-        </w:rPr>
-      </w:pPr>
-      <w:r>
-        <w:rPr>
-          <w:rFonts w:ascii="Calibri" w:eastAsia="Times New Roman" w:hAnsi="Calibri" w:cs="Calibri"/>
-        </w:rPr>
-        <w:t>Fix-check</w:t>
-      </w:r>
-      <w:r>
-        <w:rPr>
-          <w:rFonts w:ascii="Calibri" w:eastAsia="Times New Roman" w:hAnsi="Calibri" w:cs="Calibri"/>
-        </w:rPr>
-        <w:t>:</w:t>
-      </w:r>
-    </w:p>
-    <w:p>
-      <w:pPr>
-        <w:pStyle w:val="ListParagraph"/>
-        <w:numPr>
-          <w:ilvl w:val="2"/>
-          <w:numId w:val="38"/>
-        </w:numPr>
-        <w:spacing w:after="0" w:line="240" w:lineRule="auto"/>
-        <w:textAlignment w:val="center"/>
-        <w:rPr>
-          <w:rFonts w:ascii="Calibri" w:eastAsia="Times New Roman" w:hAnsi="Calibri" w:cs="Calibri"/>
-        </w:rPr>
-      </w:pPr>
-      <w:r>
-        <w:rPr>
-          <w:rFonts w:ascii="Calibri" w:eastAsia="Times New Roman" w:hAnsi="Calibri" w:cs="Calibri"/>
-        </w:rPr>
-        <w:t>Select tab localhost</w:t>
-      </w:r>
-      <w:proofErr w:type="gramStart"/>
-      <w:r>
-        <w:rPr>
-          <w:rFonts w:ascii="Calibri" w:eastAsia="Times New Roman" w:hAnsi="Calibri" w:cs="Calibri"/>
-        </w:rPr>
-        <w:t>:8081</w:t>
-      </w:r>
-      <w:proofErr w:type="gramEnd"/>
-      <w:r>
-        <w:rPr>
-          <w:rFonts w:ascii="Calibri" w:eastAsia="Times New Roman" w:hAnsi="Calibri" w:cs="Calibri"/>
-        </w:rPr>
-        <w:t>/h2-console</w:t>
-      </w:r>
-      <w:r>
-        <w:rPr>
-          <w:rFonts w:ascii="Calibri" w:eastAsia="Times New Roman" w:hAnsi="Calibri" w:cs="Calibri"/>
-        </w:rPr>
-        <w:t>.</w:t>
-      </w:r>
-    </w:p>
-    <w:p>
-      <w:pPr>
-        <w:numPr>
-          <w:ilvl w:val="2"/>
-          <w:numId w:val="38"/>
-        </w:numPr>
-        <w:spacing w:after="0" w:line="240" w:lineRule="auto"/>
-        <w:textAlignment w:val="center"/>
-        <w:rPr>
-          <w:rFonts w:ascii="Calibri" w:eastAsia="Times New Roman" w:hAnsi="Calibri" w:cs="Calibri"/>
-        </w:rPr>
-      </w:pPr>
-      <w:r>
-        <w:rPr>
-          <w:rFonts w:ascii="Calibri" w:eastAsia="Times New Roman" w:hAnsi="Calibri" w:cs="Calibri"/>
-        </w:rPr>
-        <w:t>Accept the default user and password, which are already filled in. You now do not have access to the entire database, proof of the security misconfiguration not being there.</w:t>
-      </w:r>
-    </w:p>
-    <w:p>
-      <w:pPr>
-        <w:spacing w:after="0" w:line="240" w:lineRule="auto"/>
-        <w:ind w:left="720"/>
-        <w:textAlignment w:val="center"/>
-        <w:rPr>
-          <w:rFonts w:ascii="Calibri" w:eastAsia="Times New Roman" w:hAnsi="Calibri" w:cs="Calibri"/>
-        </w:rPr>
-      </w:pPr>
-    </w:p>
-    <w:p>
-      <w:pPr>
-        <w:pStyle w:val="ListParagraph"/>
-        <w:numPr>
-          <w:ilvl w:val="0"/>
-          <w:numId w:val="6"/>
-        </w:numPr>
-        <w:spacing w:after="0" w:line="240" w:lineRule="auto"/>
-        <w:textAlignment w:val="center"/>
-        <w:rPr>
-          <w:rFonts w:ascii="Calibri" w:eastAsia="Times New Roman" w:hAnsi="Calibri" w:cs="Calibri"/>
-        </w:rPr>
-      </w:pPr>
-      <w:r>
-        <w:rPr>
-          <w:rFonts w:ascii="Calibri" w:eastAsia="Times New Roman" w:hAnsi="Calibri" w:cs="Calibri"/>
-        </w:rPr>
-        <w:t>A8: CSRF</w:t>
-      </w:r>
-      <w:proofErr w:type="gramStart"/>
-      <w:r>
-        <w:rPr>
-          <w:rFonts w:ascii="Calibri" w:eastAsia="Times New Roman" w:hAnsi="Calibri" w:cs="Calibri"/>
-        </w:rPr>
-        <w:t>-  by</w:t>
-      </w:r>
-      <w:proofErr w:type="gramEnd"/>
-      <w:r>
-        <w:rPr>
-          <w:rFonts w:ascii="Calibri" w:eastAsia="Times New Roman" w:hAnsi="Calibri" w:cs="Calibri"/>
-        </w:rPr>
-        <w:t xml:space="preserve"> loading csrf.htm</w:t>
-      </w:r>
-      <w:r>
-        <w:rPr>
-          <w:rFonts w:ascii="Calibri" w:eastAsia="Times New Roman" w:hAnsi="Calibri" w:cs="Calibri"/>
-        </w:rPr>
-        <w:t>l - can download from the side.</w:t>
-      </w:r>
-    </w:p>
-    <w:p>
-      <w:pPr>
-        <w:numPr>
-          <w:ilvl w:val="1"/>
-          <w:numId w:val="39"/>
-        </w:numPr>
-        <w:spacing w:after="0" w:line="240" w:lineRule="auto"/>
-        <w:textAlignment w:val="center"/>
-        <w:rPr>
-          <w:rFonts w:ascii="Calibri" w:eastAsia="Times New Roman" w:hAnsi="Calibri" w:cs="Calibri"/>
-        </w:rPr>
-      </w:pPr>
-      <w:r>
-        <w:rPr>
-          <w:rFonts w:ascii="Calibri" w:eastAsia="Times New Roman" w:hAnsi="Calibri" w:cs="Calibri"/>
-        </w:rPr>
-        <w:t>Reproduction</w:t>
-      </w:r>
-      <w:r>
-        <w:rPr>
-          <w:rFonts w:ascii="Calibri" w:eastAsia="Times New Roman" w:hAnsi="Calibri" w:cs="Calibri"/>
-        </w:rPr>
-        <w:t>:</w:t>
-      </w:r>
-    </w:p>
-    <w:p>
-      <w:pPr>
-        <w:pStyle w:val="ListParagraph"/>
-        <w:numPr>
-          <w:ilvl w:val="2"/>
-          <w:numId w:val="39"/>
-        </w:numPr>
-        <w:spacing w:after="0" w:line="240" w:lineRule="auto"/>
-        <w:textAlignment w:val="center"/>
-        <w:rPr>
-          <w:rFonts w:ascii="Calibri" w:eastAsia="Times New Roman" w:hAnsi="Calibri" w:cs="Calibri"/>
-        </w:rPr>
-      </w:pPr>
-      <w:r>
-        <w:rPr>
-          <w:rFonts w:ascii="Calibri" w:eastAsia="Times New Roman" w:hAnsi="Calibri" w:cs="Calibri"/>
-        </w:rPr>
-        <w:t>Select tab localhost</w:t>
-      </w:r>
-      <w:proofErr w:type="gramStart"/>
-      <w:r>
-        <w:rPr>
-          <w:rFonts w:ascii="Calibri" w:eastAsia="Times New Roman" w:hAnsi="Calibri" w:cs="Calibri"/>
-        </w:rPr>
-        <w:t>:8080</w:t>
-      </w:r>
-      <w:proofErr w:type="gramEnd"/>
-      <w:r>
-        <w:rPr>
-          <w:rFonts w:ascii="Calibri" w:eastAsia="Times New Roman" w:hAnsi="Calibri" w:cs="Calibri"/>
-        </w:rPr>
-        <w:t>.</w:t>
-      </w:r>
-    </w:p>
-    <w:p>
-      <w:pPr>
-        <w:numPr>
-          <w:ilvl w:val="2"/>
-          <w:numId w:val="39"/>
-        </w:numPr>
-        <w:spacing w:after="0" w:line="240" w:lineRule="auto"/>
-        <w:textAlignment w:val="center"/>
-        <w:rPr>
-          <w:rFonts w:ascii="Calibri" w:eastAsia="Times New Roman" w:hAnsi="Calibri" w:cs="Calibri"/>
-        </w:rPr>
-      </w:pPr>
-      <w:r>
-        <w:rPr>
-          <w:rFonts w:ascii="Calibri" w:eastAsia="Times New Roman" w:hAnsi="Calibri" w:cs="Calibri"/>
-        </w:rPr>
-        <w:t>Log</w:t>
-      </w:r>
-      <w:r>
-        <w:rPr>
-          <w:rFonts w:ascii="Calibri" w:eastAsia="Times New Roman" w:hAnsi="Calibri" w:cs="Calibri"/>
-        </w:rPr>
-        <w:t xml:space="preserve"> in as roger carrots </w:t>
-      </w:r>
-      <w:r>
-        <w:rPr>
-          <w:rFonts w:ascii="Calibri" w:eastAsia="Times New Roman" w:hAnsi="Calibri" w:cs="Calibri"/>
-        </w:rPr>
-        <w:t xml:space="preserve">and </w:t>
-      </w:r>
-      <w:proofErr w:type="gramStart"/>
-      <w:r>
-        <w:rPr>
-          <w:rFonts w:ascii="Calibri" w:eastAsia="Times New Roman" w:hAnsi="Calibri" w:cs="Calibri"/>
-        </w:rPr>
-        <w:t xml:space="preserve">upload </w:t>
-      </w:r>
-      <w:r>
-        <w:rPr>
-          <w:rFonts w:ascii="Calibri" w:eastAsia="Times New Roman" w:hAnsi="Calibri" w:cs="Calibri"/>
-        </w:rPr>
-        <w:t xml:space="preserve"> test2.txt</w:t>
-      </w:r>
-      <w:proofErr w:type="gramEnd"/>
-      <w:r>
-        <w:rPr>
-          <w:rFonts w:ascii="Calibri" w:eastAsia="Times New Roman" w:hAnsi="Calibri" w:cs="Calibri"/>
-        </w:rPr>
-        <w:t xml:space="preserve"> </w:t>
-      </w:r>
-      <w:r>
-        <w:rPr>
-          <w:rFonts w:ascii="Calibri" w:eastAsia="Times New Roman" w:hAnsi="Calibri" w:cs="Calibri"/>
-        </w:rPr>
-        <w:t>if it is not there yet.</w:t>
-      </w:r>
-    </w:p>
-    <w:p>
-      <w:pPr>
-        <w:numPr>
-          <w:ilvl w:val="2"/>
-          <w:numId w:val="39"/>
-        </w:numPr>
-        <w:spacing w:after="0" w:line="240" w:lineRule="auto"/>
-        <w:textAlignment w:val="center"/>
-        <w:rPr>
-          <w:rFonts w:ascii="Calibri" w:eastAsia="Times New Roman" w:hAnsi="Calibri" w:cs="Calibri"/>
-        </w:rPr>
-      </w:pPr>
-      <w:r>
-        <w:rPr>
-          <w:rFonts w:ascii="Calibri" w:eastAsia="Times New Roman" w:hAnsi="Calibri" w:cs="Calibri"/>
-        </w:rPr>
-        <w:lastRenderedPageBreak/>
-        <w:t xml:space="preserve">Verify under which file number test2.txt has been uploaded by right-clicking on the test2.txt link and selecting “inspect”. The Elements tab will show you </w:t>
-      </w:r>
-      <w:proofErr w:type="spellStart"/>
-      <w:r>
-        <w:rPr>
-          <w:rFonts w:ascii="Calibri" w:eastAsia="Times New Roman" w:hAnsi="Calibri" w:cs="Calibri"/>
-        </w:rPr>
-        <w:t>href</w:t>
-      </w:r>
-      <w:proofErr w:type="spellEnd"/>
-      <w:r>
-        <w:rPr>
-          <w:rFonts w:ascii="Calibri" w:eastAsia="Times New Roman" w:hAnsi="Calibri" w:cs="Calibri"/>
-        </w:rPr>
-        <w:t>=”/files/&lt;</w:t>
-      </w:r>
-      <w:proofErr w:type="spellStart"/>
-      <w:r>
-        <w:rPr>
-          <w:rFonts w:ascii="Calibri" w:eastAsia="Times New Roman" w:hAnsi="Calibri" w:cs="Calibri"/>
-        </w:rPr>
-        <w:t>nr</w:t>
-      </w:r>
-      <w:proofErr w:type="spellEnd"/>
-      <w:r>
-        <w:rPr>
-          <w:rFonts w:ascii="Calibri" w:eastAsia="Times New Roman" w:hAnsi="Calibri" w:cs="Calibri"/>
-        </w:rPr>
-        <w:t>&gt;”, with &lt;</w:t>
-      </w:r>
-      <w:proofErr w:type="spellStart"/>
-      <w:r>
-        <w:rPr>
-          <w:rFonts w:ascii="Calibri" w:eastAsia="Times New Roman" w:hAnsi="Calibri" w:cs="Calibri"/>
-        </w:rPr>
-        <w:t>nr</w:t>
-      </w:r>
-      <w:proofErr w:type="spellEnd"/>
-      <w:r>
-        <w:rPr>
-          <w:rFonts w:ascii="Calibri" w:eastAsia="Times New Roman" w:hAnsi="Calibri" w:cs="Calibri"/>
-        </w:rPr>
-        <w:t>&gt; having a value like “1” or “2”etc</w:t>
-      </w:r>
-      <w:proofErr w:type="gramStart"/>
-      <w:r>
-        <w:rPr>
-          <w:rFonts w:ascii="Calibri" w:eastAsia="Times New Roman" w:hAnsi="Calibri" w:cs="Calibri"/>
-        </w:rPr>
-        <w:t>… .</w:t>
-      </w:r>
-      <w:proofErr w:type="gramEnd"/>
-      <w:r>
-        <w:rPr>
-          <w:rFonts w:ascii="Calibri" w:eastAsia="Times New Roman" w:hAnsi="Calibri" w:cs="Calibri"/>
-        </w:rPr>
-        <w:t xml:space="preserve"> Use that &lt;</w:t>
-      </w:r>
-      <w:proofErr w:type="spellStart"/>
-      <w:r>
-        <w:rPr>
-          <w:rFonts w:ascii="Calibri" w:eastAsia="Times New Roman" w:hAnsi="Calibri" w:cs="Calibri"/>
-        </w:rPr>
-        <w:t>nr</w:t>
-      </w:r>
-      <w:proofErr w:type="spellEnd"/>
-      <w:r>
-        <w:rPr>
-          <w:rFonts w:ascii="Calibri" w:eastAsia="Times New Roman" w:hAnsi="Calibri" w:cs="Calibri"/>
-        </w:rPr>
-        <w:t>&gt; in the next step</w:t>
-      </w:r>
-    </w:p>
-    <w:p>
-      <w:pPr>
-        <w:numPr>
-          <w:ilvl w:val="2"/>
-          <w:numId w:val="39"/>
-        </w:numPr>
-        <w:spacing w:after="0" w:line="240" w:lineRule="auto"/>
-        <w:textAlignment w:val="center"/>
-        <w:rPr>
-          <w:rFonts w:ascii="Calibri" w:eastAsia="Times New Roman" w:hAnsi="Calibri" w:cs="Calibri"/>
-        </w:rPr>
-      </w:pPr>
-      <w:r>
-        <w:rPr>
-          <w:rFonts w:ascii="Calibri" w:eastAsia="Times New Roman" w:hAnsi="Calibri" w:cs="Calibri"/>
-        </w:rPr>
-        <w:t xml:space="preserve">Edit file </w:t>
-      </w:r>
-      <w:r>
-        <w:rPr>
-          <w:rFonts w:ascii="Calibri" w:eastAsia="Times New Roman" w:hAnsi="Calibri" w:cs="Calibri"/>
-        </w:rPr>
-        <w:t>&lt;root-fixed&gt;/data/</w:t>
-      </w:r>
-      <w:r>
-        <w:rPr>
-          <w:rFonts w:ascii="Calibri" w:eastAsia="Times New Roman" w:hAnsi="Calibri" w:cs="Calibri"/>
-        </w:rPr>
-        <w:t>csrf-del-a.html and ensure that the /files/&lt;</w:t>
-      </w:r>
-      <w:proofErr w:type="spellStart"/>
-      <w:r>
-        <w:rPr>
-          <w:rFonts w:ascii="Calibri" w:eastAsia="Times New Roman" w:hAnsi="Calibri" w:cs="Calibri"/>
-        </w:rPr>
-        <w:t>nn</w:t>
-      </w:r>
-      <w:proofErr w:type="spellEnd"/>
-      <w:r>
-        <w:rPr>
-          <w:rFonts w:ascii="Calibri" w:eastAsia="Times New Roman" w:hAnsi="Calibri" w:cs="Calibri"/>
-        </w:rPr>
-        <w:t>&gt; in 2 locations in the file has the correct number for &lt;</w:t>
-      </w:r>
-      <w:proofErr w:type="spellStart"/>
-      <w:r>
-        <w:rPr>
-          <w:rFonts w:ascii="Calibri" w:eastAsia="Times New Roman" w:hAnsi="Calibri" w:cs="Calibri"/>
-        </w:rPr>
-        <w:t>nn</w:t>
-      </w:r>
-      <w:proofErr w:type="spellEnd"/>
-      <w:r>
-        <w:rPr>
-          <w:rFonts w:ascii="Calibri" w:eastAsia="Times New Roman" w:hAnsi="Calibri" w:cs="Calibri"/>
-        </w:rPr>
-        <w:t>&gt;</w:t>
-      </w:r>
-      <w:r>
-        <w:rPr>
-          <w:rFonts w:ascii="Calibri" w:eastAsia="Times New Roman" w:hAnsi="Calibri" w:cs="Calibri"/>
-        </w:rPr>
-        <w:t>, which is &lt;</w:t>
-      </w:r>
-      <w:proofErr w:type="spellStart"/>
-      <w:r>
-        <w:rPr>
-          <w:rFonts w:ascii="Calibri" w:eastAsia="Times New Roman" w:hAnsi="Calibri" w:cs="Calibri"/>
-        </w:rPr>
-        <w:t>nr</w:t>
-      </w:r>
-      <w:proofErr w:type="spellEnd"/>
-      <w:r>
-        <w:rPr>
-          <w:rFonts w:ascii="Calibri" w:eastAsia="Times New Roman" w:hAnsi="Calibri" w:cs="Calibri"/>
-        </w:rPr>
-        <w:t>&gt; from the previous step</w:t>
-      </w:r>
-      <w:r>
-        <w:rPr>
-          <w:rFonts w:ascii="Calibri" w:eastAsia="Times New Roman" w:hAnsi="Calibri" w:cs="Calibri"/>
-        </w:rPr>
-        <w:t>.</w:t>
-      </w:r>
-    </w:p>
-    <w:p>
-      <w:pPr>
-        <w:numPr>
-          <w:ilvl w:val="2"/>
-          <w:numId w:val="39"/>
-        </w:numPr>
-        <w:spacing w:after="0" w:line="240" w:lineRule="auto"/>
-        <w:textAlignment w:val="center"/>
-        <w:rPr>
-          <w:rFonts w:ascii="Calibri" w:eastAsia="Times New Roman" w:hAnsi="Calibri" w:cs="Calibri"/>
-        </w:rPr>
-      </w:pPr>
-      <w:r>
-        <w:rPr>
-          <w:rFonts w:ascii="Calibri" w:eastAsia="Times New Roman" w:hAnsi="Calibri" w:cs="Calibri"/>
-        </w:rPr>
-        <w:t xml:space="preserve">Open file csrf-del-a.html (typically </w:t>
-      </w:r>
-      <w:proofErr w:type="gramStart"/>
-      <w:r>
-        <w:rPr>
-          <w:rFonts w:ascii="Calibri" w:eastAsia="Times New Roman" w:hAnsi="Calibri" w:cs="Calibri"/>
-        </w:rPr>
-        <w:t>use</w:t>
-      </w:r>
-      <w:proofErr w:type="gramEnd"/>
-      <w:r>
-        <w:rPr>
-          <w:rFonts w:ascii="Calibri" w:eastAsia="Times New Roman" w:hAnsi="Calibri" w:cs="Calibri"/>
-        </w:rPr>
-        <w:t xml:space="preserve"> ctrl-o and select that file which is in the </w:t>
-      </w:r>
-      <w:proofErr w:type="spellStart"/>
-      <w:r>
-        <w:rPr>
-          <w:rFonts w:ascii="Calibri" w:eastAsia="Times New Roman" w:hAnsi="Calibri" w:cs="Calibri"/>
-        </w:rPr>
-        <w:t>github</w:t>
-      </w:r>
-      <w:proofErr w:type="spellEnd"/>
-      <w:r>
-        <w:rPr>
-          <w:rFonts w:ascii="Calibri" w:eastAsia="Times New Roman" w:hAnsi="Calibri" w:cs="Calibri"/>
-        </w:rPr>
-        <w:t xml:space="preserve"> clone top directory).</w:t>
-      </w:r>
-    </w:p>
-    <w:p>
-      <w:pPr>
-        <w:numPr>
-          <w:ilvl w:val="2"/>
-          <w:numId w:val="39"/>
-        </w:numPr>
-        <w:spacing w:after="0" w:line="240" w:lineRule="auto"/>
-        <w:textAlignment w:val="center"/>
-        <w:rPr>
-          <w:rFonts w:ascii="Calibri" w:eastAsia="Times New Roman" w:hAnsi="Calibri" w:cs="Calibri"/>
-        </w:rPr>
-      </w:pPr>
-      <w:r>
-        <w:rPr>
-          <w:rFonts w:ascii="Calibri" w:eastAsia="Times New Roman" w:hAnsi="Calibri" w:cs="Calibri"/>
-        </w:rPr>
-        <w:t xml:space="preserve">Notice how the </w:t>
-      </w:r>
-      <w:r>
-        <w:rPr>
-          <w:rFonts w:ascii="Calibri" w:eastAsia="Times New Roman" w:hAnsi="Calibri" w:cs="Calibri"/>
-        </w:rPr>
-        <w:t xml:space="preserve">uploaded file test2.txt is deleted and user roger has no more such uploaded file. This shows CSRF success, </w:t>
-      </w:r>
-      <w:proofErr w:type="spellStart"/>
-      <w:proofErr w:type="gramStart"/>
-      <w:r>
-        <w:rPr>
-          <w:rFonts w:ascii="Calibri" w:eastAsia="Times New Roman" w:hAnsi="Calibri" w:cs="Calibri"/>
-        </w:rPr>
-        <w:t>ie</w:t>
-      </w:r>
-      <w:proofErr w:type="spellEnd"/>
-      <w:r>
-        <w:rPr>
-          <w:rFonts w:ascii="Calibri" w:eastAsia="Times New Roman" w:hAnsi="Calibri" w:cs="Calibri"/>
-        </w:rPr>
-        <w:t>.,</w:t>
-      </w:r>
-      <w:proofErr w:type="gramEnd"/>
-      <w:r>
-        <w:rPr>
-          <w:rFonts w:ascii="Calibri" w:eastAsia="Times New Roman" w:hAnsi="Calibri" w:cs="Calibri"/>
-        </w:rPr>
-        <w:t xml:space="preserve"> the vulnerability is there.</w:t>
-      </w:r>
-    </w:p>
-    <w:p>
-      <w:pPr>
-        <w:numPr>
-          <w:ilvl w:val="1"/>
-          <w:numId w:val="39"/>
-        </w:numPr>
-        <w:spacing w:after="0" w:line="240" w:lineRule="auto"/>
-        <w:textAlignment w:val="center"/>
-        <w:rPr>
-          <w:rFonts w:ascii="Calibri" w:eastAsia="Times New Roman" w:hAnsi="Calibri" w:cs="Calibri"/>
-        </w:rPr>
-      </w:pPr>
-      <w:r>
-        <w:rPr>
-          <w:rFonts w:ascii="Calibri" w:eastAsia="Times New Roman" w:hAnsi="Calibri" w:cs="Calibri"/>
-        </w:rPr>
-        <w:t>Fix-check</w:t>
-      </w:r>
-      <w:r>
-        <w:rPr>
-          <w:rFonts w:ascii="Calibri" w:eastAsia="Times New Roman" w:hAnsi="Calibri" w:cs="Calibri"/>
-        </w:rPr>
-        <w:t>:</w:t>
-      </w:r>
-    </w:p>
-    <w:p>
-      <w:pPr>
-        <w:pStyle w:val="ListParagraph"/>
-        <w:numPr>
-          <w:ilvl w:val="2"/>
-          <w:numId w:val="39"/>
-        </w:numPr>
-        <w:spacing w:after="0" w:line="240" w:lineRule="auto"/>
-        <w:textAlignment w:val="center"/>
-        <w:rPr>
-          <w:rFonts w:ascii="Calibri" w:eastAsia="Times New Roman" w:hAnsi="Calibri" w:cs="Calibri"/>
-        </w:rPr>
-      </w:pPr>
-      <w:r>
-        <w:rPr>
-          <w:rFonts w:ascii="Calibri" w:eastAsia="Times New Roman" w:hAnsi="Calibri" w:cs="Calibri"/>
-        </w:rPr>
-        <w:t xml:space="preserve">Select </w:t>
-      </w:r>
-      <w:r>
-        <w:rPr>
-          <w:rFonts w:ascii="Calibri" w:eastAsia="Times New Roman" w:hAnsi="Calibri" w:cs="Calibri"/>
-        </w:rPr>
-        <w:t>tab localhost</w:t>
-      </w:r>
-      <w:proofErr w:type="gramStart"/>
-      <w:r>
-        <w:rPr>
-          <w:rFonts w:ascii="Calibri" w:eastAsia="Times New Roman" w:hAnsi="Calibri" w:cs="Calibri"/>
-        </w:rPr>
-        <w:t>:808</w:t>
-      </w:r>
-      <w:r>
-        <w:rPr>
-          <w:rFonts w:ascii="Calibri" w:eastAsia="Times New Roman" w:hAnsi="Calibri" w:cs="Calibri"/>
-        </w:rPr>
-        <w:t>1</w:t>
-      </w:r>
-      <w:proofErr w:type="gramEnd"/>
-      <w:r>
-        <w:rPr>
-          <w:rFonts w:ascii="Calibri" w:eastAsia="Times New Roman" w:hAnsi="Calibri" w:cs="Calibri"/>
-        </w:rPr>
-        <w:t>.</w:t>
-      </w:r>
-    </w:p>
-    <w:p>
-      <w:pPr>
-        <w:pStyle w:val="ListParagraph"/>
-        <w:numPr>
-          <w:ilvl w:val="2"/>
-          <w:numId w:val="39"/>
-        </w:numPr>
-        <w:spacing w:after="0" w:line="240" w:lineRule="auto"/>
-        <w:textAlignment w:val="center"/>
-        <w:rPr>
-          <w:rFonts w:ascii="Calibri" w:eastAsia="Times New Roman" w:hAnsi="Calibri" w:cs="Calibri"/>
-        </w:rPr>
-      </w:pPr>
-      <w:r>
-        <w:rPr>
-          <w:rFonts w:ascii="Calibri" w:eastAsia="Times New Roman" w:hAnsi="Calibri" w:cs="Calibri"/>
-        </w:rPr>
-        <w:t>Execute steps ii) through v) as above, but now use &lt;root-fixed&gt;/data/csrf-del-a-fixed.html</w:t>
-      </w:r>
-    </w:p>
-    <w:p>
-      <w:pPr>
-        <w:numPr>
-          <w:ilvl w:val="2"/>
-          <w:numId w:val="39"/>
-        </w:numPr>
-        <w:spacing w:after="0" w:line="240" w:lineRule="auto"/>
-        <w:textAlignment w:val="center"/>
-        <w:rPr>
-          <w:rFonts w:ascii="Calibri" w:eastAsia="Times New Roman" w:hAnsi="Calibri" w:cs="Calibri"/>
-        </w:rPr>
-      </w:pPr>
-      <w:r>
-        <w:rPr>
-          <w:rFonts w:ascii="Calibri" w:eastAsia="Times New Roman" w:hAnsi="Calibri" w:cs="Calibri"/>
-        </w:rPr>
-        <w:t xml:space="preserve">Note how the CSRF </w:t>
-      </w:r>
-      <w:r>
-        <w:rPr>
-          <w:rFonts w:ascii="Calibri" w:eastAsia="Times New Roman" w:hAnsi="Calibri" w:cs="Calibri"/>
-        </w:rPr>
-        <w:t xml:space="preserve">token is absent and therefore the </w:t>
-      </w:r>
-      <w:r>
-        <w:rPr>
-          <w:rFonts w:ascii="Calibri" w:eastAsia="Times New Roman" w:hAnsi="Calibri" w:cs="Calibri"/>
-        </w:rPr>
-        <w:t>attack failed.</w:t>
-      </w:r>
-    </w:p>
-    <w:p>
-      <w:pPr>
-        <w:pStyle w:val="ListParagraph"/>
-        <w:numPr>
-          <w:ilvl w:val="0"/>
-          <w:numId w:val="43"/>
-        </w:numPr>
-        <w:spacing w:after="0" w:line="240" w:lineRule="auto"/>
-        <w:textAlignment w:val="center"/>
-        <w:rPr>
-          <w:rFonts w:ascii="Calibri" w:eastAsia="Times New Roman" w:hAnsi="Calibri" w:cs="Calibri"/>
-        </w:rPr>
-      </w:pPr>
-      <w:r>
-        <w:rPr>
-          <w:rFonts w:ascii="Calibri" w:eastAsia="Times New Roman" w:hAnsi="Calibri" w:cs="Calibri"/>
-        </w:rPr>
-        <w:t>A9: Using Components with Known Vulnerabilities: use outdated library</w:t>
-      </w:r>
-    </w:p>
-    <w:p>
-      <w:pPr>
-        <w:numPr>
-          <w:ilvl w:val="1"/>
-          <w:numId w:val="40"/>
-        </w:numPr>
-        <w:spacing w:after="0" w:line="240" w:lineRule="auto"/>
-        <w:textAlignment w:val="center"/>
-        <w:rPr>
-          <w:rFonts w:ascii="Calibri" w:eastAsia="Times New Roman" w:hAnsi="Calibri" w:cs="Calibri"/>
-        </w:rPr>
-      </w:pPr>
-      <w:r>
-        <w:rPr>
-          <w:rFonts w:ascii="Calibri" w:eastAsia="Times New Roman" w:hAnsi="Calibri" w:cs="Calibri"/>
-        </w:rPr>
-        <w:t>Reproduction</w:t>
-      </w:r>
-      <w:r>
-        <w:rPr>
-          <w:rFonts w:ascii="Calibri" w:eastAsia="Times New Roman" w:hAnsi="Calibri" w:cs="Calibri"/>
-        </w:rPr>
-        <w:t>:</w:t>
+        <w:t xml:space="preserve"> in &lt;root-fixed&gt;. </w:t>
       </w:r>
     </w:p>
     <w:p>
@@ -2712,264 +3104,6 @@
         <w:rPr>
           <w:rFonts w:ascii="Calibri" w:eastAsia="Times New Roman" w:hAnsi="Calibri" w:cs="Calibri"/>
         </w:rPr>
-        <w:t>Open a terminal and g</w:t>
-      </w:r>
-      <w:r>
-        <w:rPr>
-          <w:rFonts w:ascii="Calibri" w:eastAsia="Times New Roman" w:hAnsi="Calibri" w:cs="Calibri"/>
-        </w:rPr>
-        <w:t>o to the root directory of the cyber-security-project</w:t>
-      </w:r>
-    </w:p>
-    <w:p>
-      <w:pPr>
-        <w:numPr>
-          <w:ilvl w:val="2"/>
-          <w:numId w:val="40"/>
-        </w:numPr>
-        <w:spacing w:after="0" w:line="240" w:lineRule="auto"/>
-        <w:textAlignment w:val="center"/>
-        <w:rPr>
-          <w:rFonts w:ascii="Calibri" w:eastAsia="Times New Roman" w:hAnsi="Calibri" w:cs="Calibri"/>
-        </w:rPr>
-      </w:pPr>
-      <w:r>
-        <w:rPr>
-          <w:rFonts w:ascii="Calibri" w:eastAsia="Times New Roman" w:hAnsi="Calibri" w:cs="Calibri"/>
-        </w:rPr>
-        <w:t>Ensure you have maven installed and on your PATH. If not, find your system-specific installation instructions and install so you can access in the terminal (or for windows: from the command window).</w:t>
-      </w:r>
-    </w:p>
-    <w:p>
-      <w:pPr>
-        <w:numPr>
-          <w:ilvl w:val="2"/>
-          <w:numId w:val="40"/>
-        </w:numPr>
-        <w:spacing w:after="0" w:line="240" w:lineRule="auto"/>
-        <w:textAlignment w:val="center"/>
-        <w:rPr>
-          <w:rFonts w:ascii="Calibri" w:eastAsia="Times New Roman" w:hAnsi="Calibri" w:cs="Calibri"/>
-        </w:rPr>
-      </w:pPr>
-      <w:r>
-        <w:rPr>
-          <w:rFonts w:ascii="Calibri" w:eastAsia="Times New Roman" w:hAnsi="Calibri" w:cs="Calibri"/>
-        </w:rPr>
-        <w:t>Start a terminal there and type "</w:t>
-      </w:r>
-      <w:proofErr w:type="spellStart"/>
-      <w:r>
-        <w:rPr>
-          <w:rFonts w:ascii="Calibri" w:eastAsia="Times New Roman" w:hAnsi="Calibri" w:cs="Calibri"/>
-        </w:rPr>
-        <w:t>mvn</w:t>
-      </w:r>
-      <w:proofErr w:type="spellEnd"/>
-      <w:r>
-        <w:rPr>
-          <w:rFonts w:ascii="Calibri" w:eastAsia="Times New Roman" w:hAnsi="Calibri" w:cs="Calibri"/>
-        </w:rPr>
-        <w:t xml:space="preserve"> </w:t>
-      </w:r>
-      <w:proofErr w:type="spellStart"/>
-      <w:r>
-        <w:rPr>
-          <w:rFonts w:ascii="Calibri" w:eastAsia="Times New Roman" w:hAnsi="Calibri" w:cs="Calibri"/>
-        </w:rPr>
-        <w:t>dependency-check:check</w:t>
-      </w:r>
-      <w:proofErr w:type="spellEnd"/>
-      <w:r>
-        <w:rPr>
-          <w:rFonts w:ascii="Calibri" w:eastAsia="Times New Roman" w:hAnsi="Calibri" w:cs="Calibri"/>
-        </w:rPr>
-        <w:t>"</w:t>
-      </w:r>
-    </w:p>
-    <w:p>
-      <w:pPr>
-        <w:numPr>
-          <w:ilvl w:val="2"/>
-          <w:numId w:val="40"/>
-        </w:numPr>
-        <w:spacing w:after="0" w:line="240" w:lineRule="auto"/>
-        <w:textAlignment w:val="center"/>
-        <w:rPr>
-          <w:rFonts w:ascii="Calibri" w:eastAsia="Times New Roman" w:hAnsi="Calibri" w:cs="Calibri"/>
-        </w:rPr>
-      </w:pPr>
-      <w:r>
-        <w:rPr>
-          <w:rFonts w:ascii="Calibri" w:eastAsia="Times New Roman" w:hAnsi="Calibri" w:cs="Calibri"/>
-        </w:rPr>
-        <w:t xml:space="preserve">You will receive a warning that "One or more dependencies were identified with known vulnerabilities in </w:t>
-      </w:r>
-      <w:proofErr w:type="spellStart"/>
-      <w:r>
-        <w:rPr>
-          <w:rFonts w:ascii="Calibri" w:eastAsia="Times New Roman" w:hAnsi="Calibri" w:cs="Calibri"/>
-        </w:rPr>
-        <w:t>cybersecuritybase</w:t>
-      </w:r>
-      <w:proofErr w:type="spellEnd"/>
-      <w:r>
-        <w:rPr>
-          <w:rFonts w:ascii="Calibri" w:eastAsia="Times New Roman" w:hAnsi="Calibri" w:cs="Calibri"/>
-        </w:rPr>
-        <w:t xml:space="preserve">-project:" with details on which vulnerabilities </w:t>
-      </w:r>
-      <w:proofErr w:type="gramStart"/>
-      <w:r>
-        <w:rPr>
-          <w:rFonts w:ascii="Calibri" w:eastAsia="Times New Roman" w:hAnsi="Calibri" w:cs="Calibri"/>
-        </w:rPr>
-        <w:t>( a</w:t>
-      </w:r>
-      <w:proofErr w:type="gramEnd"/>
-      <w:r>
-        <w:rPr>
-          <w:rFonts w:ascii="Calibri" w:eastAsia="Times New Roman" w:hAnsi="Calibri" w:cs="Calibri"/>
-        </w:rPr>
-        <w:t xml:space="preserve"> list of CVE's in the form CVE-&lt;year&gt;-&lt;number&gt;).</w:t>
-      </w:r>
-      <w:r>
-        <w:rPr>
-          <w:rFonts w:ascii="Calibri" w:eastAsia="Times New Roman" w:hAnsi="Calibri" w:cs="Calibri"/>
-        </w:rPr>
-        <w:t xml:space="preserve"> Notice for example how in the faulty project (with older dependencies), the Jackson-core has 2 CVEs.</w:t>
-      </w:r>
-    </w:p>
-    <w:p>
-      <w:pPr>
-        <w:numPr>
-          <w:ilvl w:val="1"/>
-          <w:numId w:val="40"/>
-        </w:numPr>
-        <w:spacing w:after="0" w:line="240" w:lineRule="auto"/>
-        <w:textAlignment w:val="center"/>
-        <w:rPr>
-          <w:rFonts w:ascii="Calibri" w:eastAsia="Times New Roman" w:hAnsi="Calibri" w:cs="Calibri"/>
-        </w:rPr>
-      </w:pPr>
-      <w:r>
-        <w:rPr>
-          <w:rFonts w:ascii="Calibri" w:eastAsia="Times New Roman" w:hAnsi="Calibri" w:cs="Calibri"/>
-        </w:rPr>
-        <w:t>Fix-check</w:t>
-      </w:r>
-      <w:r>
-        <w:rPr>
-          <w:rFonts w:ascii="Calibri" w:eastAsia="Times New Roman" w:hAnsi="Calibri" w:cs="Calibri"/>
-        </w:rPr>
-        <w:t>:</w:t>
-      </w:r>
-    </w:p>
-    <w:p>
-      <w:pPr>
-        <w:pStyle w:val="ListParagraph"/>
-        <w:numPr>
-          <w:ilvl w:val="2"/>
-          <w:numId w:val="40"/>
-        </w:numPr>
-        <w:spacing w:after="0" w:line="240" w:lineRule="auto"/>
-        <w:textAlignment w:val="center"/>
-        <w:rPr>
-          <w:rFonts w:ascii="Calibri" w:eastAsia="Times New Roman" w:hAnsi="Calibri" w:cs="Calibri"/>
-        </w:rPr>
-      </w:pPr>
-      <w:r>
-        <w:rPr>
-          <w:rFonts w:ascii="Calibri" w:eastAsia="Times New Roman" w:hAnsi="Calibri" w:cs="Calibri"/>
-        </w:rPr>
-        <w:t>Select tab localhost</w:t>
-      </w:r>
-      <w:proofErr w:type="gramStart"/>
-      <w:r>
-        <w:rPr>
-          <w:rFonts w:ascii="Calibri" w:eastAsia="Times New Roman" w:hAnsi="Calibri" w:cs="Calibri"/>
-        </w:rPr>
-        <w:t>:8081</w:t>
-      </w:r>
-      <w:proofErr w:type="gramEnd"/>
-      <w:r>
-        <w:rPr>
-          <w:rFonts w:ascii="Calibri" w:eastAsia="Times New Roman" w:hAnsi="Calibri" w:cs="Calibri"/>
-        </w:rPr>
-        <w:t>.</w:t>
-      </w:r>
-    </w:p>
-    <w:p>
-      <w:pPr>
-        <w:numPr>
-          <w:ilvl w:val="2"/>
-          <w:numId w:val="40"/>
-        </w:numPr>
-        <w:spacing w:after="0" w:line="240" w:lineRule="auto"/>
-        <w:textAlignment w:val="center"/>
-        <w:rPr>
-          <w:rFonts w:ascii="Calibri" w:eastAsia="Times New Roman" w:hAnsi="Calibri" w:cs="Calibri"/>
-        </w:rPr>
-      </w:pPr>
-      <w:r>
-        <w:rPr>
-          <w:rFonts w:ascii="Calibri" w:eastAsia="Times New Roman" w:hAnsi="Calibri" w:cs="Calibri"/>
-        </w:rPr>
-        <w:t xml:space="preserve">Execute </w:t>
-      </w:r>
-      <w:proofErr w:type="spellStart"/>
-      <w:r>
-        <w:rPr>
-          <w:rFonts w:ascii="Calibri" w:eastAsia="Times New Roman" w:hAnsi="Calibri" w:cs="Calibri"/>
-        </w:rPr>
-        <w:t>mvn</w:t>
-      </w:r>
-      <w:proofErr w:type="spellEnd"/>
-      <w:r>
-        <w:rPr>
-          <w:rFonts w:ascii="Calibri" w:eastAsia="Times New Roman" w:hAnsi="Calibri" w:cs="Calibri"/>
-        </w:rPr>
-        <w:t xml:space="preserve"> </w:t>
-      </w:r>
-      <w:proofErr w:type="spellStart"/>
-      <w:r>
-        <w:rPr>
-          <w:rFonts w:ascii="Calibri" w:eastAsia="Times New Roman" w:hAnsi="Calibri" w:cs="Calibri"/>
-        </w:rPr>
-        <w:t>dependency-check</w:t>
-      </w:r>
-      <w:proofErr w:type="gramStart"/>
-      <w:r>
-        <w:rPr>
-          <w:rFonts w:ascii="Calibri" w:eastAsia="Times New Roman" w:hAnsi="Calibri" w:cs="Calibri"/>
-        </w:rPr>
-        <w:t>:check</w:t>
-      </w:r>
-      <w:proofErr w:type="spellEnd"/>
-      <w:proofErr w:type="gramEnd"/>
-      <w:r>
-        <w:rPr>
-          <w:rFonts w:ascii="Calibri" w:eastAsia="Times New Roman" w:hAnsi="Calibri" w:cs="Calibri"/>
-        </w:rPr>
-        <w:t xml:space="preserve"> in &lt;root-fixed&gt;. </w:t>
-      </w:r>
-    </w:p>
-    <w:p>
-      <w:pPr>
-        <w:numPr>
-          <w:ilvl w:val="2"/>
-          <w:numId w:val="40"/>
-        </w:numPr>
-        <w:spacing w:after="0" w:line="240" w:lineRule="auto"/>
-        <w:textAlignment w:val="center"/>
-        <w:rPr>
-          <w:rFonts w:ascii="Calibri" w:eastAsia="Times New Roman" w:hAnsi="Calibri" w:cs="Calibri"/>
-        </w:rPr>
-      </w:pPr>
-      <w:r>
-        <w:rPr>
-          <w:rFonts w:ascii="Calibri" w:eastAsia="Times New Roman" w:hAnsi="Calibri" w:cs="Calibri"/>
-        </w:rPr>
         <w:t>Notice how Jackson-core now has 1 CVE. The CVE-2016-3720 has disappeared and apparently fixed. Notice also that for some other dependencies, actually the number of CVEs has increased or that new dependencies show up with CVEs.</w:t>
       </w:r>
     </w:p>
@@ -2992,7 +3126,31 @@
         <w:rPr>
           <w:rFonts w:ascii="Calibri" w:eastAsia="Times New Roman" w:hAnsi="Calibri" w:cs="Calibri"/>
         </w:rPr>
-        <w:t>Thank you for any detailed feedback as there are quite a few kludges in this and I have struggled quite a bit with the spring boot framework as opposed to focusing on software security.</w:t>
+        <w:t xml:space="preserve">Thank you for any detailed feedback as </w:t>
+      </w:r>
+      <w:r>
+        <w:rPr>
+          <w:rFonts w:ascii="Calibri" w:eastAsia="Times New Roman" w:hAnsi="Calibri" w:cs="Calibri"/>
+        </w:rPr>
+        <w:t>I have used</w:t>
+      </w:r>
+      <w:r>
+        <w:rPr>
+          <w:rFonts w:ascii="Calibri" w:eastAsia="Times New Roman" w:hAnsi="Calibri" w:cs="Calibri"/>
+        </w:rPr>
+        <w:t xml:space="preserve"> a few kludges</w:t>
+      </w:r>
+      <w:r>
+        <w:rPr>
+          <w:rFonts w:ascii="Calibri" w:eastAsia="Times New Roman" w:hAnsi="Calibri" w:cs="Calibri"/>
+        </w:rPr>
+        <w:t xml:space="preserve"> and </w:t>
+      </w:r>
+      <w:r>
+        <w:rPr>
+          <w:rFonts w:ascii="Calibri" w:eastAsia="Times New Roman" w:hAnsi="Calibri" w:cs="Calibri"/>
+        </w:rPr>
+        <w:t>struggled quite a bit with the spring boot framework as opposed to focusing on software security.</w:t>
       </w:r>
     </w:p>
     <w:p>
@@ -3408,9 +3566,9 @@
   <w:abstractNum w:abstractNumId="3">
     <w:nsid w:val="37AD372E"/>
     <w:multiLevelType w:val="multilevel"/>
-    <w:tmpl w:val="E304CEC0"/>
+    <w:tmpl w:val="15526E38"/>
     <w:lvl w:ilvl="0">
-      <w:start w:val="2"/>
+      <w:start w:val="1"/>
       <w:numFmt w:val="decimal"/>
       <w:lvlText w:val="%1)"/>
       <w:lvlJc w:val="left"/>

</xml_diff>

<commit_message>
Again updated essay and updated config for h2-console
</commit_message>
<xml_diff>
--- a/PS_essay.docx
+++ b/PS_essay.docx
@@ -1999,7 +1999,19 @@
         <w:rPr>
           <w:rFonts w:ascii="Calibri" w:eastAsia="Times New Roman" w:hAnsi="Calibri" w:cs="Calibri"/>
         </w:rPr>
-        <w:t>an empty password</w:t>
+        <w:t xml:space="preserve">set the </w:t>
+      </w:r>
+      <w:r>
+        <w:rPr>
+          <w:rFonts w:ascii="Calibri" w:eastAsia="Times New Roman" w:hAnsi="Calibri" w:cs="Calibri"/>
+        </w:rPr>
+        <w:t>password</w:t>
+      </w:r>
+      <w:r>
+        <w:rPr>
+          <w:rFonts w:ascii="Calibri" w:eastAsia="Times New Roman" w:hAnsi="Calibri" w:cs="Calibri"/>
+        </w:rPr>
+        <w:t xml:space="preserve"> to empty</w:t>
       </w:r>
       <w:r>
         <w:rPr>
@@ -2076,100 +2088,45 @@
         <w:rPr>
           <w:rFonts w:ascii="Calibri" w:eastAsia="Times New Roman" w:hAnsi="Calibri" w:cs="Calibri"/>
         </w:rPr>
-        <w:t xml:space="preserve"> Ensure the JDBC URL is</w:t>
-      </w:r>
-      <w:r>
-        <w:rPr>
-          <w:rFonts w:ascii="Calibri" w:eastAsia="Times New Roman" w:hAnsi="Calibri" w:cs="Calibri"/>
-        </w:rPr>
-        <w:t xml:space="preserve"> set to jdbc</w:t>
-      </w:r>
-      <w:proofErr w:type="gramStart"/>
-      <w:r>
-        <w:rPr>
-          <w:rFonts w:ascii="Calibri" w:eastAsia="Times New Roman" w:hAnsi="Calibri" w:cs="Calibri"/>
-        </w:rPr>
-        <w:t>:h2:mem:testdb</w:t>
-      </w:r>
-      <w:proofErr w:type="gramEnd"/>
-      <w:r>
-        <w:rPr>
-          <w:rFonts w:ascii="Calibri" w:eastAsia="Times New Roman" w:hAnsi="Calibri" w:cs="Calibri"/>
-        </w:rPr>
-        <w:t>.</w:t>
-      </w:r>
-    </w:p>
-    <w:p>
-      <w:pPr>
-        <w:numPr>
-          <w:ilvl w:val="2"/>
-          <w:numId w:val="38"/>
-        </w:numPr>
-        <w:spacing w:after="0" w:line="240" w:lineRule="auto"/>
-        <w:textAlignment w:val="center"/>
-        <w:rPr>
-          <w:rFonts w:ascii="Calibri" w:eastAsia="Times New Roman" w:hAnsi="Calibri" w:cs="Calibri"/>
-        </w:rPr>
-      </w:pPr>
-      <w:r>
-        <w:rPr>
-          <w:rFonts w:ascii="Calibri" w:eastAsia="Times New Roman" w:hAnsi="Calibri" w:cs="Calibri"/>
-        </w:rPr>
-        <w:t xml:space="preserve">Accept the default user and </w:t>
-      </w:r>
-      <w:r>
-        <w:rPr>
-          <w:rFonts w:ascii="Calibri" w:eastAsia="Times New Roman" w:hAnsi="Calibri" w:cs="Calibri"/>
-        </w:rPr>
-        <w:t xml:space="preserve">an empty </w:t>
-      </w:r>
-      <w:r>
-        <w:rPr>
-          <w:rFonts w:ascii="Calibri" w:eastAsia="Times New Roman" w:hAnsi="Calibri" w:cs="Calibri"/>
-        </w:rPr>
-        <w:t>passw</w:t>
-      </w:r>
-      <w:r>
-        <w:rPr>
-          <w:rFonts w:ascii="Calibri" w:eastAsia="Times New Roman" w:hAnsi="Calibri" w:cs="Calibri"/>
-        </w:rPr>
-        <w:t>ord</w:t>
-      </w:r>
-      <w:r>
-        <w:rPr>
-          <w:rFonts w:ascii="Calibri" w:eastAsia="Times New Roman" w:hAnsi="Calibri" w:cs="Calibri"/>
-        </w:rPr>
-        <w:t xml:space="preserve">. </w:t>
-      </w:r>
-      <w:r>
-        <w:rPr>
-          <w:rFonts w:ascii="Calibri" w:eastAsia="Times New Roman" w:hAnsi="Calibri" w:cs="Calibri"/>
-        </w:rPr>
-        <w:t>NO</w:t>
-      </w:r>
-      <w:r>
-        <w:rPr>
-          <w:rFonts w:ascii="Calibri" w:eastAsia="Times New Roman" w:hAnsi="Calibri" w:cs="Calibri"/>
-        </w:rPr>
-        <w:t xml:space="preserve"> access, proof of the security misconfiguration</w:t>
-      </w:r>
-      <w:r>
-        <w:rPr>
-          <w:rFonts w:ascii="Calibri" w:eastAsia="Times New Roman" w:hAnsi="Calibri" w:cs="Calibri"/>
-        </w:rPr>
-        <w:t>’s absence</w:t>
-      </w:r>
-      <w:r>
-        <w:rPr>
-          <w:rFonts w:ascii="Calibri" w:eastAsia="Times New Roman" w:hAnsi="Calibri" w:cs="Calibri"/>
-        </w:rPr>
-        <w:t>.</w:t>
-      </w:r>
-      <w:r>
-        <w:rPr>
-          <w:rFonts w:ascii="Calibri" w:eastAsia="Times New Roman" w:hAnsi="Calibri" w:cs="Calibri"/>
-        </w:rPr>
-        <w:t xml:space="preserve"> The password has been modified.</w:t>
+        <w:t xml:space="preserve"> </w:t>
+      </w:r>
+      <w:r>
+        <w:rPr>
+          <w:rFonts w:ascii="Calibri" w:eastAsia="Times New Roman" w:hAnsi="Calibri" w:cs="Calibri"/>
+        </w:rPr>
+        <w:t>Access is disabled</w:t>
+      </w:r>
+      <w:r>
+        <w:rPr>
+          <w:rFonts w:ascii="Calibri" w:eastAsia="Times New Roman" w:hAnsi="Calibri" w:cs="Calibri"/>
+        </w:rPr>
+        <w:t xml:space="preserve"> (h2-console should </w:t>
+      </w:r>
+      <w:r>
+        <w:rPr>
+          <w:rFonts w:ascii="Calibri" w:eastAsia="Times New Roman" w:hAnsi="Calibri" w:cs="Calibri"/>
+        </w:rPr>
+        <w:t xml:space="preserve">never </w:t>
+      </w:r>
+      <w:r>
+        <w:rPr>
+          <w:rFonts w:ascii="Calibri" w:eastAsia="Times New Roman" w:hAnsi="Calibri" w:cs="Calibri"/>
+        </w:rPr>
+        <w:t>be enabled in a production system)</w:t>
+      </w:r>
+      <w:r>
+        <w:rPr>
+          <w:rFonts w:ascii="Calibri" w:eastAsia="Times New Roman" w:hAnsi="Calibri" w:cs="Calibri"/>
+        </w:rPr>
+        <w:t xml:space="preserve"> and you are referred to the normal login page.</w:t>
+      </w:r>
+      <w:bookmarkStart w:id="0" w:name="_GoBack"/>
+      <w:bookmarkEnd w:id="0"/>
+      <w:r>
+        <w:rPr>
+          <w:rFonts w:ascii="Calibri" w:eastAsia="Times New Roman" w:hAnsi="Calibri" w:cs="Calibri"/>
+        </w:rPr>
+        <w:t xml:space="preserve"> So, no vulnerability.</w:t>
       </w:r>
     </w:p>
     <w:p>
@@ -2595,7 +2552,6 @@
           <w:rFonts w:ascii="Calibri" w:eastAsia="Times New Roman" w:hAnsi="Calibri" w:cs="Calibri"/>
         </w:rPr>
       </w:pPr>
-      <w:bookmarkStart w:id="0" w:name="_GoBack"/>
       <w:r>
         <w:rPr>
           <w:rFonts w:ascii="Calibri" w:eastAsia="Times New Roman" w:hAnsi="Calibri" w:cs="Calibri"/>
@@ -2606,14 +2562,7 @@
         <w:rPr>
           <w:rFonts w:ascii="Calibri" w:eastAsia="Times New Roman" w:hAnsi="Calibri" w:cs="Calibri"/>
         </w:rPr>
-        <w:t xml:space="preserve">uploaded file test2.txt is deleted and user roger has no more such uploaded </w:t>
-      </w:r>
-      <w:bookmarkEnd w:id="0"/>
-      <w:r>
-        <w:rPr>
-          <w:rFonts w:ascii="Calibri" w:eastAsia="Times New Roman" w:hAnsi="Calibri" w:cs="Calibri"/>
-        </w:rPr>
-        <w:t xml:space="preserve">file. This shows CSRF success, </w:t>
+        <w:t xml:space="preserve">uploaded file test2.txt is deleted and user roger has no more such uploaded file. This shows CSRF success, </w:t>
       </w:r>
       <w:proofErr w:type="spellStart"/>
       <w:proofErr w:type="gramStart"/>

</xml_diff>